<commit_message>
ap 22 mostly finished
</commit_message>
<xml_diff>
--- a/slides/Apocalypse and Empire revised.docx
+++ b/slides/Apocalypse and Empire revised.docx
@@ -18,7 +18,27 @@
           <w:sz w:val="28"/>
           <w:szCs w:val="28"/>
         </w:rPr>
-        <w:t>This paper will be presented in a session sponsored by the SBL Digital Humanities in Biblical, Early Jewish, and Christian Studies Consultation</w:t>
+        <w:t xml:space="preserve">This paper will be presented in a session sponsored by the SBL Digital Humanities in Biblical, Early </w:t>
+      </w:r>
+      <w:proofErr w:type="gramStart"/>
+      <w:r>
+        <w:rPr>
+          <w:i/>
+          <w:iCs/>
+          <w:sz w:val="28"/>
+          <w:szCs w:val="28"/>
+        </w:rPr>
+        <w:t>Jewish,</w:t>
+      </w:r>
+      <w:proofErr w:type="gramEnd"/>
+      <w:r>
+        <w:rPr>
+          <w:i/>
+          <w:iCs/>
+          <w:sz w:val="28"/>
+          <w:szCs w:val="28"/>
+        </w:rPr>
+        <w:t xml:space="preserve"> and Christian Studies Consultation</w:t>
       </w:r>
       <w:r>
         <w:rPr>
@@ -182,7 +202,29 @@
           <w:sz w:val="28"/>
           <w:szCs w:val="28"/>
         </w:rPr>
-        <w:t xml:space="preserve">To get material disseminated more quickly, the powerpoint will take your through the first few </w:t>
+        <w:t xml:space="preserve">To get material disseminated more quickly, the </w:t>
+      </w:r>
+      <w:proofErr w:type="spellStart"/>
+      <w:proofErr w:type="gramStart"/>
+      <w:r>
+        <w:rPr>
+          <w:i/>
+          <w:iCs/>
+          <w:sz w:val="28"/>
+          <w:szCs w:val="28"/>
+        </w:rPr>
+        <w:t>powerpoint</w:t>
+      </w:r>
+      <w:proofErr w:type="spellEnd"/>
+      <w:proofErr w:type="gramEnd"/>
+      <w:r>
+        <w:rPr>
+          <w:i/>
+          <w:iCs/>
+          <w:sz w:val="28"/>
+          <w:szCs w:val="28"/>
+        </w:rPr>
+        <w:t xml:space="preserve"> will take your through the first few </w:t>
       </w:r>
       <w:r>
         <w:rPr>
@@ -378,7 +420,35 @@
           <w:sz w:val="28"/>
           <w:szCs w:val="28"/>
         </w:rPr>
-        <w:t>The Book of Revelation, along with its Semitic counterpart Daniel, has served as the paradigmatic example of apocalyptic literature.</w:t>
+        <w:t xml:space="preserve">The Book of Revelation, along with its </w:t>
+      </w:r>
+      <w:r>
+        <w:rPr>
+          <w:sz w:val="28"/>
+          <w:szCs w:val="28"/>
+        </w:rPr>
+        <w:t>Hebrew and Aramaic</w:t>
+      </w:r>
+      <w:r>
+        <w:rPr>
+          <w:sz w:val="28"/>
+          <w:szCs w:val="28"/>
+        </w:rPr>
+        <w:t xml:space="preserve"> counterpart Daniel, has</w:t>
+      </w:r>
+      <w:r>
+        <w:rPr>
+          <w:sz w:val="28"/>
+          <w:szCs w:val="28"/>
+        </w:rPr>
+        <w:t xml:space="preserve"> frequently</w:t>
+      </w:r>
+      <w:r>
+        <w:rPr>
+          <w:sz w:val="28"/>
+          <w:szCs w:val="28"/>
+        </w:rPr>
+        <w:t xml:space="preserve"> served as the paradigmatic example of apocalyptic literature.</w:t>
       </w:r>
       <w:r>
         <w:rPr>
@@ -547,7 +617,15 @@
           <w:sz w:val="28"/>
           <w:szCs w:val="28"/>
         </w:rPr>
-        <w:t>Perhaps most strikingly, Revelation a</w:t>
+        <w:t xml:space="preserve">Perhaps most strikingly, Revelation </w:t>
+      </w:r>
+      <w:r>
+        <w:rPr>
+          <w:sz w:val="28"/>
+          <w:szCs w:val="28"/>
+        </w:rPr>
+        <w:lastRenderedPageBreak/>
+        <w:t>a</w:t>
       </w:r>
       <w:r>
         <w:rPr>
@@ -568,15 +646,7 @@
           <w:sz w:val="28"/>
           <w:szCs w:val="28"/>
         </w:rPr>
-        <w:t xml:space="preserve">more than </w:t>
-      </w:r>
-      <w:r>
-        <w:rPr>
-          <w:sz w:val="28"/>
-          <w:szCs w:val="28"/>
-        </w:rPr>
-        <w:lastRenderedPageBreak/>
-        <w:t>any other a</w:t>
+        <w:t>more than any other a</w:t>
       </w:r>
       <w:r>
         <w:rPr>
@@ -1263,6 +1333,7 @@
         </w:rPr>
         <w:t xml:space="preserve">Notice here the wordplay invoked in Isaiah 65; English translations do not reflect Isaiah’s change of </w:t>
       </w:r>
+      <w:proofErr w:type="spellStart"/>
       <w:r>
         <w:rPr>
           <w:i/>
@@ -1272,6 +1343,7 @@
         </w:rPr>
         <w:t>haggolah</w:t>
       </w:r>
+      <w:proofErr w:type="spellEnd"/>
       <w:r>
         <w:rPr>
           <w:sz w:val="28"/>
@@ -1279,6 +1351,7 @@
         </w:rPr>
         <w:t xml:space="preserve"> (the exiles) and </w:t>
       </w:r>
+      <w:proofErr w:type="spellStart"/>
       <w:r>
         <w:rPr>
           <w:i/>
@@ -1288,6 +1361,7 @@
         </w:rPr>
         <w:t>wegiylu</w:t>
       </w:r>
+      <w:proofErr w:type="spellEnd"/>
       <w:r>
         <w:rPr>
           <w:sz w:val="28"/>
@@ -1613,7 +1687,23 @@
           <w:sz w:val="28"/>
           <w:szCs w:val="28"/>
         </w:rPr>
-        <w:t xml:space="preserve">Was Deutero-Isaiah alluding to Jeremiah or the converse? </w:t>
+        <w:t xml:space="preserve">Was </w:t>
+      </w:r>
+      <w:proofErr w:type="spellStart"/>
+      <w:r>
+        <w:rPr>
+          <w:sz w:val="28"/>
+          <w:szCs w:val="28"/>
+        </w:rPr>
+        <w:t>Deutero</w:t>
+      </w:r>
+      <w:proofErr w:type="spellEnd"/>
+      <w:r>
+        <w:rPr>
+          <w:sz w:val="28"/>
+          <w:szCs w:val="28"/>
+        </w:rPr>
+        <w:t xml:space="preserve">-Isaiah alluding to Jeremiah or the converse? </w:t>
       </w:r>
       <w:r>
         <w:rPr>
@@ -1772,6 +1862,7 @@
         <w:t xml:space="preserve">, or the Dead Sea </w:t>
       </w:r>
       <w:commentRangeStart w:id="4"/>
+      <w:proofErr w:type="gramStart"/>
       <w:r>
         <w:rPr>
           <w:sz w:val="28"/>
@@ -1780,6 +1871,7 @@
         <w:t xml:space="preserve">Covenanters </w:t>
       </w:r>
       <w:commentRangeEnd w:id="4"/>
+      <w:proofErr w:type="gramEnd"/>
       <w:r>
         <w:rPr>
           <w:rStyle w:val="CommentReference"/>
@@ -1871,7 +1963,21 @@
           <w:sz w:val="28"/>
           <w:szCs w:val="28"/>
         </w:rPr>
-        <w:t xml:space="preserve"> John seems to use a recension of Scripture that resembles both the Septuagint and Masoretic Text.</w:t>
+        <w:t xml:space="preserve"> John </w:t>
+      </w:r>
+      <w:r>
+        <w:rPr>
+          <w:sz w:val="28"/>
+          <w:szCs w:val="28"/>
+        </w:rPr>
+        <w:t>Scriptural references resemble</w:t>
+      </w:r>
+      <w:r>
+        <w:rPr>
+          <w:sz w:val="28"/>
+          <w:szCs w:val="28"/>
+        </w:rPr>
+        <w:t xml:space="preserve"> both the Septuagint and Masoretic Text.</w:t>
       </w:r>
       <w:r>
         <w:rPr>
@@ -1895,6 +2001,8 @@
         </w:rPr>
         <w:t xml:space="preserve">The improper use of case and prepositions may reflect a quotation from a Greek text-form, rather than simple barbarism, as in Revelation 1:4-5. </w:t>
       </w:r>
+      <w:proofErr w:type="spellStart"/>
+      <w:proofErr w:type="gramStart"/>
       <w:r>
         <w:rPr>
           <w:i/>
@@ -1902,7 +2010,18 @@
           <w:sz w:val="28"/>
           <w:szCs w:val="28"/>
         </w:rPr>
-        <w:t xml:space="preserve">apo, </w:t>
+        <w:t>apo</w:t>
+      </w:r>
+      <w:proofErr w:type="spellEnd"/>
+      <w:proofErr w:type="gramEnd"/>
+      <w:r>
+        <w:rPr>
+          <w:i/>
+          <w:iCs/>
+          <w:sz w:val="28"/>
+          <w:szCs w:val="28"/>
+        </w:rPr>
+        <w:t xml:space="preserve">, </w:t>
       </w:r>
       <w:r>
         <w:rPr>
@@ -2014,7 +2133,23 @@
           <w:sz w:val="28"/>
           <w:szCs w:val="28"/>
         </w:rPr>
-        <w:t xml:space="preserve"> in 18:4b. Scholars have attempted to resolve this dilemma by proposing numerous hypotheses. If the seer were a Jewish Christian refugee from Palestine, perhaps he freely translated a Hebrew or Aramaic text into Greek. He may have possessed a Greek recension no longer extent, or a proto-targum. Or he had both a Septuagint and a Masoretic recension in front of him and used whichever suited his needs. [6:45]</w:t>
+        <w:t xml:space="preserve"> in 18:4b. Scholars have attempted to resolve this dilemma by proposing numerous hypotheses. If the seer were a Jewish Christian refugee from Palestine, perhaps he freely translated a Hebrew or Aramaic text into Greek. He may have possessed a Greek recension no longer extent, or a proto-</w:t>
+      </w:r>
+      <w:proofErr w:type="spellStart"/>
+      <w:r>
+        <w:rPr>
+          <w:sz w:val="28"/>
+          <w:szCs w:val="28"/>
+        </w:rPr>
+        <w:t>targum</w:t>
+      </w:r>
+      <w:proofErr w:type="spellEnd"/>
+      <w:r>
+        <w:rPr>
+          <w:sz w:val="28"/>
+          <w:szCs w:val="28"/>
+        </w:rPr>
+        <w:t>. Or he had both a Septuagint and a Masoretic recension in front of him and used whichever suited his needs. [6:45]</w:t>
       </w:r>
     </w:p>
     <w:p>
@@ -2149,23 +2284,28 @@
           <w:szCs w:val="28"/>
           <w:lang w:bidi="he-IL"/>
         </w:rPr>
-        <w:t>Moyise data]</w:t>
-      </w:r>
-      <w:r>
-        <w:rPr>
-          <w:noProof/>
-          <w:sz w:val="28"/>
-          <w:szCs w:val="28"/>
-          <w:lang w:bidi="he-IL"/>
-        </w:rPr>
-        <w:t xml:space="preserve"> </w:t>
-      </w:r>
-      <w:r>
-        <w:rPr>
-          <w:sz w:val="28"/>
-          <w:szCs w:val="28"/>
-        </w:rPr>
-        <w:t>Revelation cites Scripture more than other contemporary Christian text</w:t>
+        <w:t xml:space="preserve">Moyise data] </w:t>
+      </w:r>
+      <w:r>
+        <w:rPr>
+          <w:sz w:val="28"/>
+          <w:szCs w:val="28"/>
+        </w:rPr>
+        <w:t xml:space="preserve">Revelation </w:t>
+      </w:r>
+      <w:r>
+        <w:rPr>
+          <w:sz w:val="28"/>
+          <w:szCs w:val="28"/>
+        </w:rPr>
+        <w:t>alludes to</w:t>
+      </w:r>
+      <w:r>
+        <w:rPr>
+          <w:sz w:val="28"/>
+          <w:szCs w:val="28"/>
+        </w:rPr>
+        <w:t xml:space="preserve"> Scripture more than other contemporary Christian text</w:t>
       </w:r>
       <w:r>
         <w:rPr>
@@ -2689,7 +2829,49 @@
           <w:sz w:val="28"/>
           <w:szCs w:val="28"/>
         </w:rPr>
-        <w:t xml:space="preserve">Both are also under copyright protection, the SBL Greek New Testament prohibiting diglot translations into English and the NA28’s license is even more restrictive. The merchants of the earth offer numerous packages of proprietary software to aid the scholar, but their fees and modules </w:t>
+        <w:t xml:space="preserve">Both are also </w:t>
+      </w:r>
+      <w:r>
+        <w:rPr>
+          <w:sz w:val="28"/>
+          <w:szCs w:val="28"/>
+        </w:rPr>
+        <w:t>under copyright protection:</w:t>
+      </w:r>
+      <w:r>
+        <w:rPr>
+          <w:sz w:val="28"/>
+          <w:szCs w:val="28"/>
+        </w:rPr>
+        <w:t xml:space="preserve"> the SB</w:t>
+      </w:r>
+      <w:r>
+        <w:rPr>
+          <w:sz w:val="28"/>
+          <w:szCs w:val="28"/>
+        </w:rPr>
+        <w:t>L Greek New Testament prohibits</w:t>
+      </w:r>
+      <w:r>
+        <w:rPr>
+          <w:sz w:val="28"/>
+          <w:szCs w:val="28"/>
+        </w:rPr>
+        <w:t xml:space="preserve"> diglot translations into English</w:t>
+      </w:r>
+      <w:r>
+        <w:rPr>
+          <w:sz w:val="28"/>
+          <w:szCs w:val="28"/>
+        </w:rPr>
+        <w:t>,</w:t>
+      </w:r>
+      <w:r>
+        <w:rPr>
+          <w:sz w:val="28"/>
+          <w:szCs w:val="28"/>
+        </w:rPr>
+        <w:t xml:space="preserve"> and the NA28’s license is even more restrictive. The merchants of the earth offer numerous packages of proprietary software to aid the scholar, but their fees and modules </w:t>
       </w:r>
       <w:r>
         <w:rPr>
@@ -2894,8 +3076,6 @@
         </w:rPr>
         <w:t>:1-6; 18:1-8; 21:22-27; and 22:6-7</w:t>
       </w:r>
-      <w:bookmarkStart w:id="6" w:name="_GoBack"/>
-      <w:bookmarkEnd w:id="6"/>
       <w:r>
         <w:rPr>
           <w:sz w:val="28"/>
@@ -2925,7 +3105,23 @@
           <w:sz w:val="28"/>
           <w:szCs w:val="28"/>
         </w:rPr>
-        <w:t xml:space="preserve">. The eclectic body text is taken from Eberhard Nestle’s 1904 edition of the New Testament, the closest text to the Nestle-Aland 28 that is free from copyright protection. </w:t>
+        <w:t xml:space="preserve">. The eclectic body text is taken from Eberhard </w:t>
+      </w:r>
+      <w:proofErr w:type="spellStart"/>
+      <w:r>
+        <w:rPr>
+          <w:sz w:val="28"/>
+          <w:szCs w:val="28"/>
+        </w:rPr>
+        <w:t>Nestle’s</w:t>
+      </w:r>
+      <w:proofErr w:type="spellEnd"/>
+      <w:r>
+        <w:rPr>
+          <w:sz w:val="28"/>
+          <w:szCs w:val="28"/>
+        </w:rPr>
+        <w:t xml:space="preserve"> 1904 edition of the New Testament, the closest text to the Nestle-Aland 28 that is free from copyright protection. </w:t>
       </w:r>
       <w:r>
         <w:rPr>
@@ -3098,7 +3294,7 @@
         </w:rPr>
         <w:t xml:space="preserve">, though theoretically any sort of data could be </w:t>
       </w:r>
-      <w:commentRangeStart w:id="7"/>
+      <w:commentRangeStart w:id="6"/>
       <w:r>
         <w:rPr>
           <w:sz w:val="28"/>
@@ -3106,12 +3302,12 @@
         </w:rPr>
         <w:t>collated</w:t>
       </w:r>
-      <w:commentRangeEnd w:id="7"/>
+      <w:commentRangeEnd w:id="6"/>
       <w:r>
         <w:rPr>
           <w:rStyle w:val="CommentReference"/>
         </w:rPr>
-        <w:commentReference w:id="7"/>
+        <w:commentReference w:id="6"/>
       </w:r>
       <w:r>
         <w:rPr>
@@ -3371,7 +3567,7 @@
         </w:rPr>
         <w:t xml:space="preserve">w Jerusalem as an imperial city with prophetic </w:t>
       </w:r>
-      <w:commentRangeStart w:id="8"/>
+      <w:commentRangeStart w:id="7"/>
       <w:r>
         <w:rPr>
           <w:sz w:val="28"/>
@@ -3379,12 +3575,12 @@
         </w:rPr>
         <w:t>imagery</w:t>
       </w:r>
-      <w:commentRangeEnd w:id="8"/>
+      <w:commentRangeEnd w:id="7"/>
       <w:r>
         <w:rPr>
           <w:rStyle w:val="CommentReference"/>
         </w:rPr>
-        <w:commentReference w:id="8"/>
+        <w:commentReference w:id="7"/>
       </w:r>
       <w:r>
         <w:rPr>
@@ -3514,7 +3710,15 @@
           <w:sz w:val="28"/>
           <w:szCs w:val="28"/>
         </w:rPr>
-        <w:t>means of connection the Flavian</w:t>
+        <w:t xml:space="preserve">means of connection the </w:t>
+      </w:r>
+      <w:proofErr w:type="spellStart"/>
+      <w:r>
+        <w:rPr>
+          <w:sz w:val="28"/>
+          <w:szCs w:val="28"/>
+        </w:rPr>
+        <w:t>Flavian</w:t>
       </w:r>
       <w:r>
         <w:rPr>
@@ -3523,6 +3727,7 @@
         </w:rPr>
         <w:t>s</w:t>
       </w:r>
+      <w:proofErr w:type="spellEnd"/>
       <w:r>
         <w:rPr>
           <w:sz w:val="28"/>
@@ -3571,7 +3776,23 @@
           <w:szCs w:val="28"/>
         </w:rPr>
         <w:lastRenderedPageBreak/>
-        <w:t xml:space="preserve">17:2, all the kings of the earth are said to have fornicated with the whore, an allusion to Isaiah’s polemic against Tyre in 23:17. </w:t>
+        <w:t xml:space="preserve">17:2, all the kings of the earth are said to have fornicated with the whore, an allusion to Isaiah’s polemic against </w:t>
+      </w:r>
+      <w:proofErr w:type="spellStart"/>
+      <w:r>
+        <w:rPr>
+          <w:sz w:val="28"/>
+          <w:szCs w:val="28"/>
+        </w:rPr>
+        <w:t>Tyre</w:t>
+      </w:r>
+      <w:proofErr w:type="spellEnd"/>
+      <w:r>
+        <w:rPr>
+          <w:sz w:val="28"/>
+          <w:szCs w:val="28"/>
+        </w:rPr>
+        <w:t xml:space="preserve"> in 23:17. </w:t>
       </w:r>
       <w:r>
         <w:rPr>
@@ -3753,7 +3974,39 @@
           <w:sz w:val="28"/>
           <w:szCs w:val="28"/>
         </w:rPr>
-        <w:t xml:space="preserve">Egypt, Babylon, Tyre, Ninevah, </w:t>
+        <w:t xml:space="preserve">Egypt, Babylon, </w:t>
+      </w:r>
+      <w:proofErr w:type="spellStart"/>
+      <w:r>
+        <w:rPr>
+          <w:sz w:val="28"/>
+          <w:szCs w:val="28"/>
+        </w:rPr>
+        <w:t>Tyre</w:t>
+      </w:r>
+      <w:proofErr w:type="spellEnd"/>
+      <w:r>
+        <w:rPr>
+          <w:sz w:val="28"/>
+          <w:szCs w:val="28"/>
+        </w:rPr>
+        <w:t xml:space="preserve">, </w:t>
+      </w:r>
+      <w:proofErr w:type="spellStart"/>
+      <w:r>
+        <w:rPr>
+          <w:sz w:val="28"/>
+          <w:szCs w:val="28"/>
+        </w:rPr>
+        <w:t>Ninevah</w:t>
+      </w:r>
+      <w:proofErr w:type="spellEnd"/>
+      <w:r>
+        <w:rPr>
+          <w:sz w:val="28"/>
+          <w:szCs w:val="28"/>
+        </w:rPr>
+        <w:t xml:space="preserve">, </w:t>
       </w:r>
       <w:r>
         <w:rPr>
@@ -3937,7 +4190,16 @@
           <w:sz w:val="28"/>
           <w:szCs w:val="28"/>
         </w:rPr>
-        <w:t xml:space="preserve">Revelation 18:1-3 </w:t>
+        <w:t>Revelation 18:1-8</w:t>
+      </w:r>
+      <w:r>
+        <w:rPr>
+          <w:b/>
+          <w:bCs/>
+          <w:sz w:val="28"/>
+          <w:szCs w:val="28"/>
+        </w:rPr>
+        <w:t xml:space="preserve"> </w:t>
       </w:r>
       <w:hyperlink r:id="rId13" w:history="1">
         <w:r>
@@ -4049,8 +4311,59 @@
           <w:sz w:val="28"/>
           <w:szCs w:val="28"/>
         </w:rPr>
-        <w:t xml:space="preserve"> naflah, naflah bavel</w:t>
-      </w:r>
+        <w:t xml:space="preserve"> </w:t>
+      </w:r>
+      <w:proofErr w:type="spellStart"/>
+      <w:r>
+        <w:rPr>
+          <w:i/>
+          <w:iCs/>
+          <w:sz w:val="28"/>
+          <w:szCs w:val="28"/>
+        </w:rPr>
+        <w:t>naflah</w:t>
+      </w:r>
+      <w:proofErr w:type="spellEnd"/>
+      <w:r>
+        <w:rPr>
+          <w:i/>
+          <w:iCs/>
+          <w:sz w:val="28"/>
+          <w:szCs w:val="28"/>
+        </w:rPr>
+        <w:t xml:space="preserve">, </w:t>
+      </w:r>
+      <w:proofErr w:type="spellStart"/>
+      <w:r>
+        <w:rPr>
+          <w:i/>
+          <w:iCs/>
+          <w:sz w:val="28"/>
+          <w:szCs w:val="28"/>
+        </w:rPr>
+        <w:t>naflah</w:t>
+      </w:r>
+      <w:proofErr w:type="spellEnd"/>
+      <w:r>
+        <w:rPr>
+          <w:i/>
+          <w:iCs/>
+          <w:sz w:val="28"/>
+          <w:szCs w:val="28"/>
+        </w:rPr>
+        <w:t xml:space="preserve"> </w:t>
+      </w:r>
+      <w:proofErr w:type="spellStart"/>
+      <w:r>
+        <w:rPr>
+          <w:i/>
+          <w:iCs/>
+          <w:sz w:val="28"/>
+          <w:szCs w:val="28"/>
+        </w:rPr>
+        <w:t>bavel</w:t>
+      </w:r>
+      <w:proofErr w:type="spellEnd"/>
       <w:r>
         <w:rPr>
           <w:sz w:val="28"/>
@@ -4655,7 +4968,7 @@
         </w:rPr>
         <w:t xml:space="preserve">As always, God remains in </w:t>
       </w:r>
-      <w:commentRangeStart w:id="9"/>
+      <w:commentRangeStart w:id="8"/>
       <w:r>
         <w:rPr>
           <w:sz w:val="28"/>
@@ -4663,12 +4976,12 @@
         </w:rPr>
         <w:t>control</w:t>
       </w:r>
-      <w:commentRangeEnd w:id="9"/>
+      <w:commentRangeEnd w:id="8"/>
       <w:r>
         <w:rPr>
           <w:rStyle w:val="CommentReference"/>
         </w:rPr>
-        <w:commentReference w:id="9"/>
+        <w:commentReference w:id="8"/>
       </w:r>
       <w:r>
         <w:rPr>
@@ -4778,7 +5091,7 @@
         </w:rPr>
         <w:t xml:space="preserve">, some discussion is </w:t>
       </w:r>
-      <w:commentRangeStart w:id="10"/>
+      <w:commentRangeStart w:id="9"/>
       <w:r>
         <w:rPr>
           <w:sz w:val="28"/>
@@ -4786,12 +5099,12 @@
         </w:rPr>
         <w:t>merited</w:t>
       </w:r>
-      <w:commentRangeEnd w:id="10"/>
+      <w:commentRangeEnd w:id="9"/>
       <w:r>
         <w:rPr>
           <w:rStyle w:val="CommentReference"/>
         </w:rPr>
-        <w:commentReference w:id="10"/>
+        <w:commentReference w:id="9"/>
       </w:r>
       <w:r>
         <w:rPr>
@@ -4849,7 +5162,14 @@
           <w:sz w:val="28"/>
           <w:szCs w:val="28"/>
         </w:rPr>
-        <w:t xml:space="preserve"> been dropped</w:t>
+        <w:t xml:space="preserve"> been </w:t>
+      </w:r>
+      <w:r>
+        <w:rPr>
+          <w:sz w:val="28"/>
+          <w:szCs w:val="28"/>
+        </w:rPr>
+        <w:t>either added (or subtracted)</w:t>
       </w:r>
       <w:r>
         <w:rPr>
@@ -4943,6 +5263,7 @@
         </w:rPr>
         <w:t xml:space="preserve"> that John had Isaiah 13:21-22 in mind given the combination of </w:t>
       </w:r>
+      <w:proofErr w:type="spellStart"/>
       <w:r>
         <w:rPr>
           <w:i/>
@@ -4952,6 +5273,7 @@
         </w:rPr>
         <w:t>daimon</w:t>
       </w:r>
+      <w:proofErr w:type="spellEnd"/>
       <w:r>
         <w:rPr>
           <w:sz w:val="28"/>
@@ -4959,6 +5281,7 @@
         </w:rPr>
         <w:t xml:space="preserve"> and </w:t>
       </w:r>
+      <w:proofErr w:type="spellStart"/>
       <w:r>
         <w:rPr>
           <w:i/>
@@ -4968,6 +5291,7 @@
         </w:rPr>
         <w:t>theria</w:t>
       </w:r>
+      <w:proofErr w:type="spellEnd"/>
       <w:r>
         <w:rPr>
           <w:i/>
@@ -4984,7 +5308,7 @@
         </w:rPr>
         <w:t xml:space="preserve">and a progression from birds to </w:t>
       </w:r>
-      <w:commentRangeStart w:id="11"/>
+      <w:commentRangeStart w:id="10"/>
       <w:r>
         <w:rPr>
           <w:sz w:val="28"/>
@@ -4999,13 +5323,15 @@
         </w:rPr>
         <w:t xml:space="preserve"> </w:t>
       </w:r>
-      <w:commentRangeEnd w:id="11"/>
+      <w:commentRangeEnd w:id="10"/>
       <w:r>
         <w:rPr>
           <w:rStyle w:val="CommentReference"/>
         </w:rPr>
-        <w:commentReference w:id="11"/>
-      </w:r>
+        <w:commentReference w:id="10"/>
+      </w:r>
+      <w:bookmarkStart w:id="11" w:name="_GoBack"/>
+      <w:bookmarkEnd w:id="11"/>
     </w:p>
     <w:p>
       <w:pPr>
@@ -5058,22 +5384,9 @@
           <w:sz w:val="28"/>
           <w:szCs w:val="28"/>
         </w:rPr>
-        <w:t>ta ethne</w:t>
-      </w:r>
-      <w:r>
-        <w:rPr>
-          <w:sz w:val="28"/>
-          <w:szCs w:val="28"/>
-        </w:rPr>
-        <w:t xml:space="preserve">. </w:t>
-      </w:r>
-      <w:r>
-        <w:rPr>
-          <w:sz w:val="28"/>
-          <w:szCs w:val="28"/>
-        </w:rPr>
-        <w:t xml:space="preserve">The Nestle 1904 has </w:t>
-      </w:r>
+        <w:t xml:space="preserve">ta </w:t>
+      </w:r>
+      <w:proofErr w:type="spellStart"/>
       <w:r>
         <w:rPr>
           <w:i/>
@@ -5081,38 +5394,24 @@
           <w:sz w:val="28"/>
           <w:szCs w:val="28"/>
         </w:rPr>
-        <w:t>pepokan</w:t>
-      </w:r>
-      <w:r>
-        <w:rPr>
-          <w:sz w:val="28"/>
-          <w:szCs w:val="28"/>
-        </w:rPr>
-        <w:t>, to fall, while the NA</w:t>
-      </w:r>
-      <w:r>
-        <w:rPr>
-          <w:sz w:val="28"/>
-          <w:szCs w:val="28"/>
-          <w:vertAlign w:val="superscript"/>
-        </w:rPr>
-        <w:t>28</w:t>
-      </w:r>
-      <w:r>
-        <w:rPr>
-          <w:sz w:val="28"/>
-          <w:szCs w:val="28"/>
-          <w:vertAlign w:val="superscript"/>
-        </w:rPr>
-        <w:t xml:space="preserve"> </w:t>
-      </w:r>
-      <w:r>
-        <w:rPr>
-          <w:sz w:val="28"/>
-          <w:szCs w:val="28"/>
-        </w:rPr>
-        <w:t xml:space="preserve">has </w:t>
-      </w:r>
+        <w:t>ethne</w:t>
+      </w:r>
+      <w:proofErr w:type="spellEnd"/>
+      <w:r>
+        <w:rPr>
+          <w:sz w:val="28"/>
+          <w:szCs w:val="28"/>
+        </w:rPr>
+        <w:t xml:space="preserve">. </w:t>
+      </w:r>
+      <w:r>
+        <w:rPr>
+          <w:sz w:val="28"/>
+          <w:szCs w:val="28"/>
+        </w:rPr>
+        <w:t xml:space="preserve">The Nestle 1904 has </w:t>
+      </w:r>
+      <w:proofErr w:type="spellStart"/>
       <w:r>
         <w:rPr>
           <w:i/>
@@ -5120,15 +5419,40 @@
           <w:sz w:val="28"/>
           <w:szCs w:val="28"/>
         </w:rPr>
-        <w:t>peptokan</w:t>
-      </w:r>
-      <w:r>
-        <w:rPr>
-          <w:sz w:val="28"/>
-          <w:szCs w:val="28"/>
-        </w:rPr>
-        <w:t xml:space="preserve">, to drink. </w:t>
-      </w:r>
+        <w:t>pepokan</w:t>
+      </w:r>
+      <w:proofErr w:type="spellEnd"/>
+      <w:r>
+        <w:rPr>
+          <w:sz w:val="28"/>
+          <w:szCs w:val="28"/>
+        </w:rPr>
+        <w:t>, to fall, while the NA</w:t>
+      </w:r>
+      <w:r>
+        <w:rPr>
+          <w:sz w:val="28"/>
+          <w:szCs w:val="28"/>
+          <w:vertAlign w:val="superscript"/>
+        </w:rPr>
+        <w:t>28</w:t>
+      </w:r>
+      <w:r>
+        <w:rPr>
+          <w:sz w:val="28"/>
+          <w:szCs w:val="28"/>
+          <w:vertAlign w:val="superscript"/>
+        </w:rPr>
+        <w:t xml:space="preserve"> </w:t>
+      </w:r>
+      <w:r>
+        <w:rPr>
+          <w:sz w:val="28"/>
+          <w:szCs w:val="28"/>
+        </w:rPr>
+        <w:t xml:space="preserve">has </w:t>
+      </w:r>
+      <w:proofErr w:type="spellStart"/>
       <w:r>
         <w:rPr>
           <w:i/>
@@ -5136,15 +5460,17 @@
           <w:sz w:val="28"/>
           <w:szCs w:val="28"/>
         </w:rPr>
-        <w:t>Pepokan</w:t>
-      </w:r>
-      <w:r>
-        <w:rPr>
-          <w:sz w:val="28"/>
-          <w:szCs w:val="28"/>
-        </w:rPr>
-        <w:t xml:space="preserve"> makes logical sense, following the </w:t>
-      </w:r>
+        <w:t>peptokan</w:t>
+      </w:r>
+      <w:proofErr w:type="spellEnd"/>
+      <w:r>
+        <w:rPr>
+          <w:sz w:val="28"/>
+          <w:szCs w:val="28"/>
+        </w:rPr>
+        <w:t xml:space="preserve">, to drink. </w:t>
+      </w:r>
+      <w:proofErr w:type="spellStart"/>
       <w:r>
         <w:rPr>
           <w:i/>
@@ -5152,14 +5478,15 @@
           <w:sz w:val="28"/>
           <w:szCs w:val="28"/>
         </w:rPr>
-        <w:t>epesen</w:t>
-      </w:r>
-      <w:r>
-        <w:rPr>
-          <w:sz w:val="28"/>
-          <w:szCs w:val="28"/>
-        </w:rPr>
-        <w:t xml:space="preserve"> of 18:2—like Babylon, the nations have fallen. </w:t>
+        <w:t>Pepokan</w:t>
+      </w:r>
+      <w:proofErr w:type="spellEnd"/>
+      <w:r>
+        <w:rPr>
+          <w:sz w:val="28"/>
+          <w:szCs w:val="28"/>
+        </w:rPr>
+        <w:t xml:space="preserve"> makes logical sense, following the </w:t>
       </w:r>
       <w:r>
         <w:rPr>
@@ -5168,8 +5495,16 @@
           <w:sz w:val="28"/>
           <w:szCs w:val="28"/>
         </w:rPr>
-        <w:t>Pe</w:t>
-      </w:r>
+        <w:t>epesen</w:t>
+      </w:r>
+      <w:r>
+        <w:rPr>
+          <w:sz w:val="28"/>
+          <w:szCs w:val="28"/>
+        </w:rPr>
+        <w:t xml:space="preserve"> of 18:2—like Babylon, the nations have fallen. </w:t>
+      </w:r>
+      <w:proofErr w:type="spellStart"/>
       <w:r>
         <w:rPr>
           <w:i/>
@@ -5177,49 +5512,7 @@
           <w:sz w:val="28"/>
           <w:szCs w:val="28"/>
         </w:rPr>
-        <w:t>ptokan</w:t>
-      </w:r>
-      <w:r>
-        <w:rPr>
-          <w:sz w:val="28"/>
-          <w:szCs w:val="28"/>
-        </w:rPr>
-        <w:t xml:space="preserve"> </w:t>
-      </w:r>
-      <w:r>
-        <w:rPr>
-          <w:sz w:val="28"/>
-          <w:szCs w:val="28"/>
-        </w:rPr>
-        <w:t>would match the sense of drinking implied in the metaphor of the wine. This reading may be supported by allusion</w:t>
-      </w:r>
-      <w:r>
-        <w:rPr>
-          <w:sz w:val="28"/>
-          <w:szCs w:val="28"/>
-        </w:rPr>
-        <w:t xml:space="preserve"> to Jeremiah 51:7, translating</w:t>
-      </w:r>
-      <w:r>
-        <w:rPr>
-          <w:sz w:val="28"/>
-          <w:szCs w:val="28"/>
-        </w:rPr>
-        <w:t xml:space="preserve"> </w:t>
-      </w:r>
-      <w:r>
-        <w:rPr>
-          <w:sz w:val="28"/>
-          <w:szCs w:val="28"/>
-        </w:rPr>
-        <w:t>the hiphi</w:t>
-      </w:r>
-      <w:r>
-        <w:rPr>
-          <w:sz w:val="28"/>
-          <w:szCs w:val="28"/>
-        </w:rPr>
-        <w:t xml:space="preserve">l of </w:t>
+        <w:t>Pe</w:t>
       </w:r>
       <w:r>
         <w:rPr>
@@ -5228,15 +5521,68 @@
           <w:sz w:val="28"/>
           <w:szCs w:val="28"/>
         </w:rPr>
-        <w:t>shakar</w:t>
-      </w:r>
-      <w:r>
-        <w:rPr>
-          <w:sz w:val="28"/>
-          <w:szCs w:val="28"/>
-        </w:rPr>
-        <w:t xml:space="preserve"> with a perfect active indicative of the verb </w:t>
-      </w:r>
+        <w:t>ptokan</w:t>
+      </w:r>
+      <w:proofErr w:type="spellEnd"/>
+      <w:r>
+        <w:rPr>
+          <w:sz w:val="28"/>
+          <w:szCs w:val="28"/>
+        </w:rPr>
+        <w:t xml:space="preserve"> </w:t>
+      </w:r>
+      <w:r>
+        <w:rPr>
+          <w:sz w:val="28"/>
+          <w:szCs w:val="28"/>
+        </w:rPr>
+        <w:t>would match the sense of drinking implied in the metaphor of the wine. This reading may be supported by allusion</w:t>
+      </w:r>
+      <w:r>
+        <w:rPr>
+          <w:sz w:val="28"/>
+          <w:szCs w:val="28"/>
+        </w:rPr>
+        <w:t xml:space="preserve"> to Jeremiah 51:7, translating</w:t>
+      </w:r>
+      <w:r>
+        <w:rPr>
+          <w:sz w:val="28"/>
+          <w:szCs w:val="28"/>
+        </w:rPr>
+        <w:t xml:space="preserve"> </w:t>
+      </w:r>
+      <w:r>
+        <w:rPr>
+          <w:sz w:val="28"/>
+          <w:szCs w:val="28"/>
+        </w:rPr>
+        <w:t xml:space="preserve">the </w:t>
+      </w:r>
+      <w:proofErr w:type="spellStart"/>
+      <w:r>
+        <w:rPr>
+          <w:sz w:val="28"/>
+          <w:szCs w:val="28"/>
+        </w:rPr>
+        <w:t>hiphi</w:t>
+      </w:r>
+      <w:r>
+        <w:rPr>
+          <w:sz w:val="28"/>
+          <w:szCs w:val="28"/>
+        </w:rPr>
+        <w:t>l</w:t>
+      </w:r>
+      <w:proofErr w:type="spellEnd"/>
+      <w:r>
+        <w:rPr>
+          <w:sz w:val="28"/>
+          <w:szCs w:val="28"/>
+        </w:rPr>
+        <w:t xml:space="preserve"> of </w:t>
+      </w:r>
+      <w:proofErr w:type="spellStart"/>
       <w:r>
         <w:rPr>
           <w:i/>
@@ -5244,15 +5590,17 @@
           <w:sz w:val="28"/>
           <w:szCs w:val="28"/>
         </w:rPr>
-        <w:t>pino</w:t>
-      </w:r>
-      <w:r>
-        <w:rPr>
-          <w:sz w:val="28"/>
-          <w:szCs w:val="28"/>
-        </w:rPr>
-        <w:t xml:space="preserve">, since the Septuagint has a form of </w:t>
-      </w:r>
+        <w:t>shakar</w:t>
+      </w:r>
+      <w:proofErr w:type="spellEnd"/>
+      <w:r>
+        <w:rPr>
+          <w:sz w:val="28"/>
+          <w:szCs w:val="28"/>
+        </w:rPr>
+        <w:t xml:space="preserve"> with a perfect active indicative of the verb </w:t>
+      </w:r>
+      <w:proofErr w:type="spellStart"/>
       <w:r>
         <w:rPr>
           <w:i/>
@@ -5260,8 +5608,17 @@
           <w:sz w:val="28"/>
           <w:szCs w:val="28"/>
         </w:rPr>
-        <w:t>methusko</w:t>
-      </w:r>
+        <w:t>pino</w:t>
+      </w:r>
+      <w:proofErr w:type="spellEnd"/>
+      <w:r>
+        <w:rPr>
+          <w:sz w:val="28"/>
+          <w:szCs w:val="28"/>
+        </w:rPr>
+        <w:t xml:space="preserve">, since the Septuagint has a form of </w:t>
+      </w:r>
+      <w:proofErr w:type="spellStart"/>
       <w:r>
         <w:rPr>
           <w:i/>
@@ -5269,43 +5626,9 @@
           <w:sz w:val="28"/>
           <w:szCs w:val="28"/>
         </w:rPr>
-        <w:t xml:space="preserve"> </w:t>
-      </w:r>
-      <w:r>
-        <w:rPr>
-          <w:sz w:val="28"/>
-          <w:szCs w:val="28"/>
-        </w:rPr>
-        <w:t>(as in 17:2)</w:t>
-      </w:r>
-      <w:r>
-        <w:rPr>
-          <w:sz w:val="28"/>
-          <w:szCs w:val="28"/>
-        </w:rPr>
-        <w:t xml:space="preserve">. </w:t>
-      </w:r>
-      <w:r>
-        <w:rPr>
-          <w:sz w:val="28"/>
-          <w:szCs w:val="28"/>
-        </w:rPr>
-        <w:t xml:space="preserve">The aural and visual similarities which may have resulted in this manuscript variation may </w:t>
-      </w:r>
-      <w:r>
-        <w:rPr>
-          <w:sz w:val="28"/>
-          <w:szCs w:val="28"/>
-        </w:rPr>
-        <w:t>be intentional</w:t>
-      </w:r>
-      <w:r>
-        <w:rPr>
-          <w:sz w:val="28"/>
-          <w:szCs w:val="28"/>
-        </w:rPr>
-        <w:t xml:space="preserve">. John may also be engaging in word play here similar to Deutero-Isaiah’s </w:t>
-      </w:r>
+        <w:t>methusko</w:t>
+      </w:r>
+      <w:proofErr w:type="spellEnd"/>
       <w:r>
         <w:rPr>
           <w:i/>
@@ -5313,15 +5636,60 @@
           <w:sz w:val="28"/>
           <w:szCs w:val="28"/>
         </w:rPr>
-        <w:t>haggolah</w:t>
-      </w:r>
-      <w:r>
-        <w:rPr>
-          <w:sz w:val="28"/>
-          <w:szCs w:val="28"/>
-        </w:rPr>
-        <w:t xml:space="preserve"> and </w:t>
-      </w:r>
+        <w:t xml:space="preserve"> </w:t>
+      </w:r>
+      <w:r>
+        <w:rPr>
+          <w:sz w:val="28"/>
+          <w:szCs w:val="28"/>
+        </w:rPr>
+        <w:t>(as in 17:2)</w:t>
+      </w:r>
+      <w:r>
+        <w:rPr>
+          <w:sz w:val="28"/>
+          <w:szCs w:val="28"/>
+        </w:rPr>
+        <w:t xml:space="preserve">. </w:t>
+      </w:r>
+      <w:r>
+        <w:rPr>
+          <w:sz w:val="28"/>
+          <w:szCs w:val="28"/>
+        </w:rPr>
+        <w:t xml:space="preserve">The aural and visual similarities which may have resulted in this manuscript variation may </w:t>
+      </w:r>
+      <w:r>
+        <w:rPr>
+          <w:sz w:val="28"/>
+          <w:szCs w:val="28"/>
+        </w:rPr>
+        <w:t>be intentional</w:t>
+      </w:r>
+      <w:r>
+        <w:rPr>
+          <w:sz w:val="28"/>
+          <w:szCs w:val="28"/>
+        </w:rPr>
+        <w:t xml:space="preserve">. John may also be engaging in word play here similar to </w:t>
+      </w:r>
+      <w:proofErr w:type="spellStart"/>
+      <w:r>
+        <w:rPr>
+          <w:sz w:val="28"/>
+          <w:szCs w:val="28"/>
+        </w:rPr>
+        <w:t>Deutero</w:t>
+      </w:r>
+      <w:proofErr w:type="spellEnd"/>
+      <w:r>
+        <w:rPr>
+          <w:sz w:val="28"/>
+          <w:szCs w:val="28"/>
+        </w:rPr>
+        <w:t xml:space="preserve">-Isaiah’s </w:t>
+      </w:r>
+      <w:proofErr w:type="spellStart"/>
       <w:r>
         <w:rPr>
           <w:i/>
@@ -5329,29 +5697,17 @@
           <w:sz w:val="28"/>
           <w:szCs w:val="28"/>
         </w:rPr>
-        <w:t>wegiylu</w:t>
-      </w:r>
-      <w:r>
-        <w:rPr>
-          <w:sz w:val="28"/>
-          <w:szCs w:val="28"/>
-        </w:rPr>
-        <w:t xml:space="preserve">. </w:t>
-      </w:r>
-      <w:r>
-        <w:rPr>
-          <w:sz w:val="28"/>
-          <w:szCs w:val="28"/>
-        </w:rPr>
-        <w:t xml:space="preserve">This would also not be the only example of a midrashic style of exegesis in these verses. </w:t>
-      </w:r>
-      <w:r>
-        <w:rPr>
-          <w:sz w:val="28"/>
-          <w:szCs w:val="28"/>
-        </w:rPr>
-        <w:t xml:space="preserve">Many commentators have noted that the Septuagint of Isaiah uses </w:t>
-      </w:r>
+        <w:t>haggolah</w:t>
+      </w:r>
+      <w:proofErr w:type="spellEnd"/>
+      <w:r>
+        <w:rPr>
+          <w:sz w:val="28"/>
+          <w:szCs w:val="28"/>
+        </w:rPr>
+        <w:t xml:space="preserve"> and </w:t>
+      </w:r>
+      <w:proofErr w:type="spellStart"/>
       <w:r>
         <w:rPr>
           <w:i/>
@@ -5359,8 +5715,57 @@
           <w:sz w:val="28"/>
           <w:szCs w:val="28"/>
         </w:rPr>
+        <w:t>wegiylu</w:t>
+      </w:r>
+      <w:proofErr w:type="spellEnd"/>
+      <w:r>
+        <w:rPr>
+          <w:sz w:val="28"/>
+          <w:szCs w:val="28"/>
+        </w:rPr>
+        <w:t xml:space="preserve">. </w:t>
+      </w:r>
+      <w:r>
+        <w:rPr>
+          <w:sz w:val="28"/>
+          <w:szCs w:val="28"/>
+        </w:rPr>
+        <w:t xml:space="preserve">This would also not be the only example of a </w:t>
+      </w:r>
+      <w:proofErr w:type="spellStart"/>
+      <w:r>
+        <w:rPr>
+          <w:sz w:val="28"/>
+          <w:szCs w:val="28"/>
+        </w:rPr>
+        <w:t>midrashic</w:t>
+      </w:r>
+      <w:proofErr w:type="spellEnd"/>
+      <w:r>
+        <w:rPr>
+          <w:sz w:val="28"/>
+          <w:szCs w:val="28"/>
+        </w:rPr>
+        <w:t xml:space="preserve"> style of exegesis in these verses. </w:t>
+      </w:r>
+      <w:r>
+        <w:rPr>
+          <w:sz w:val="28"/>
+          <w:szCs w:val="28"/>
+        </w:rPr>
+        <w:t xml:space="preserve">Many commentators have noted that the Septuagint of Isaiah uses </w:t>
+      </w:r>
+      <w:proofErr w:type="spellStart"/>
+      <w:r>
+        <w:rPr>
+          <w:i/>
+          <w:iCs/>
+          <w:sz w:val="28"/>
+          <w:szCs w:val="28"/>
+        </w:rPr>
         <w:t>emporion</w:t>
       </w:r>
+      <w:proofErr w:type="spellEnd"/>
       <w:r>
         <w:rPr>
           <w:b/>
@@ -5377,6 +5782,7 @@
         </w:rPr>
         <w:t xml:space="preserve">for the Hebrew </w:t>
       </w:r>
+      <w:proofErr w:type="spellStart"/>
       <w:r>
         <w:rPr>
           <w:i/>
@@ -5386,6 +5792,7 @@
         </w:rPr>
         <w:t>etnan</w:t>
       </w:r>
+      <w:proofErr w:type="spellEnd"/>
       <w:r>
         <w:rPr>
           <w:sz w:val="28"/>
@@ -5393,6 +5800,7 @@
         </w:rPr>
         <w:t xml:space="preserve">, the wages of a prostitute. The kings of the earth committed fornication – </w:t>
       </w:r>
+      <w:proofErr w:type="spellStart"/>
       <w:r>
         <w:rPr>
           <w:i/>
@@ -5400,29 +5808,9 @@
           <w:sz w:val="28"/>
           <w:szCs w:val="28"/>
         </w:rPr>
-        <w:t xml:space="preserve">eporneusan </w:t>
-      </w:r>
-      <w:r>
-        <w:rPr>
-          <w:sz w:val="28"/>
-          <w:szCs w:val="28"/>
-        </w:rPr>
-        <w:t>– with the whore.</w:t>
-      </w:r>
-      <w:r>
-        <w:rPr>
-          <w:sz w:val="28"/>
-          <w:szCs w:val="28"/>
-        </w:rPr>
-        <w:t xml:space="preserve"> </w:t>
-      </w:r>
-      <w:r>
-        <w:rPr>
-          <w:sz w:val="28"/>
-          <w:szCs w:val="28"/>
-        </w:rPr>
-        <w:t xml:space="preserve">John may have also used a form of </w:t>
-      </w:r>
+        <w:t>eporneusan</w:t>
+      </w:r>
+      <w:proofErr w:type="spellEnd"/>
       <w:r>
         <w:rPr>
           <w:i/>
@@ -5430,15 +5818,30 @@
           <w:sz w:val="28"/>
           <w:szCs w:val="28"/>
         </w:rPr>
-        <w:t>pino</w:t>
-      </w:r>
-      <w:r>
-        <w:rPr>
-          <w:sz w:val="28"/>
-          <w:szCs w:val="28"/>
-        </w:rPr>
-        <w:t xml:space="preserve"> instead of </w:t>
-      </w:r>
+        <w:t xml:space="preserve"> </w:t>
+      </w:r>
+      <w:r>
+        <w:rPr>
+          <w:sz w:val="28"/>
+          <w:szCs w:val="28"/>
+        </w:rPr>
+        <w:t>– with the whore.</w:t>
+      </w:r>
+      <w:r>
+        <w:rPr>
+          <w:sz w:val="28"/>
+          <w:szCs w:val="28"/>
+        </w:rPr>
+        <w:t xml:space="preserve"> </w:t>
+      </w:r>
+      <w:r>
+        <w:rPr>
+          <w:sz w:val="28"/>
+          <w:szCs w:val="28"/>
+        </w:rPr>
+        <w:t xml:space="preserve">John may have also used a form of </w:t>
+      </w:r>
+      <w:proofErr w:type="spellStart"/>
       <w:r>
         <w:rPr>
           <w:i/>
@@ -5446,8 +5849,27 @@
           <w:sz w:val="28"/>
           <w:szCs w:val="28"/>
         </w:rPr>
+        <w:t>pino</w:t>
+      </w:r>
+      <w:proofErr w:type="spellEnd"/>
+      <w:r>
+        <w:rPr>
+          <w:sz w:val="28"/>
+          <w:szCs w:val="28"/>
+        </w:rPr>
+        <w:t xml:space="preserve"> instead of </w:t>
+      </w:r>
+      <w:proofErr w:type="spellStart"/>
+      <w:r>
+        <w:rPr>
+          <w:i/>
+          <w:iCs/>
+          <w:sz w:val="28"/>
+          <w:szCs w:val="28"/>
+        </w:rPr>
         <w:t>methusko</w:t>
       </w:r>
+      <w:proofErr w:type="spellEnd"/>
       <w:r>
         <w:rPr>
           <w:b/>
@@ -5464,6 +5886,7 @@
         </w:rPr>
         <w:t xml:space="preserve">for the aural similarities between </w:t>
       </w:r>
+      <w:proofErr w:type="spellStart"/>
       <w:r>
         <w:rPr>
           <w:i/>
@@ -5471,15 +5894,9 @@
           <w:sz w:val="28"/>
           <w:szCs w:val="28"/>
         </w:rPr>
-        <w:t xml:space="preserve">pepokan </w:t>
-      </w:r>
-      <w:r>
-        <w:rPr>
-          <w:sz w:val="28"/>
-          <w:szCs w:val="28"/>
-        </w:rPr>
-        <w:t xml:space="preserve">and </w:t>
-      </w:r>
+        <w:t>pepokan</w:t>
+      </w:r>
+      <w:proofErr w:type="spellEnd"/>
       <w:r>
         <w:rPr>
           <w:i/>
@@ -5487,8 +5904,26 @@
           <w:sz w:val="28"/>
           <w:szCs w:val="28"/>
         </w:rPr>
+        <w:t xml:space="preserve"> </w:t>
+      </w:r>
+      <w:r>
+        <w:rPr>
+          <w:sz w:val="28"/>
+          <w:szCs w:val="28"/>
+        </w:rPr>
+        <w:t xml:space="preserve">and </w:t>
+      </w:r>
+      <w:proofErr w:type="spellStart"/>
+      <w:r>
+        <w:rPr>
+          <w:i/>
+          <w:iCs/>
+          <w:sz w:val="28"/>
+          <w:szCs w:val="28"/>
+        </w:rPr>
         <w:t>peptokan</w:t>
       </w:r>
+      <w:proofErr w:type="spellEnd"/>
       <w:r>
         <w:rPr>
           <w:sz w:val="28"/>
@@ -5537,15 +5972,56 @@
           <w:sz w:val="28"/>
           <w:szCs w:val="28"/>
         </w:rPr>
-        <w:t>Thus Alexandrinus and Ephrae</w:t>
-      </w:r>
-      <w:r>
-        <w:rPr>
-          <w:sz w:val="28"/>
-          <w:szCs w:val="28"/>
-        </w:rPr>
-        <w:t>mi Rescriptus</w:t>
-      </w:r>
+        <w:t xml:space="preserve">Thus </w:t>
+      </w:r>
+      <w:proofErr w:type="spellStart"/>
+      <w:r>
+        <w:rPr>
+          <w:sz w:val="28"/>
+          <w:szCs w:val="28"/>
+        </w:rPr>
+        <w:t>Alexandrinus</w:t>
+      </w:r>
+      <w:proofErr w:type="spellEnd"/>
+      <w:r>
+        <w:rPr>
+          <w:sz w:val="28"/>
+          <w:szCs w:val="28"/>
+        </w:rPr>
+        <w:t xml:space="preserve"> and </w:t>
+      </w:r>
+      <w:proofErr w:type="spellStart"/>
+      <w:r>
+        <w:rPr>
+          <w:sz w:val="28"/>
+          <w:szCs w:val="28"/>
+        </w:rPr>
+        <w:t>Ephrae</w:t>
+      </w:r>
+      <w:r>
+        <w:rPr>
+          <w:sz w:val="28"/>
+          <w:szCs w:val="28"/>
+        </w:rPr>
+        <w:t>mi</w:t>
+      </w:r>
+      <w:proofErr w:type="spellEnd"/>
+      <w:r>
+        <w:rPr>
+          <w:sz w:val="28"/>
+          <w:szCs w:val="28"/>
+        </w:rPr>
+        <w:t xml:space="preserve"> </w:t>
+      </w:r>
+      <w:proofErr w:type="spellStart"/>
+      <w:r>
+        <w:rPr>
+          <w:sz w:val="28"/>
+          <w:szCs w:val="28"/>
+        </w:rPr>
+        <w:t>Rescriptus</w:t>
+      </w:r>
+      <w:proofErr w:type="spellEnd"/>
       <w:r>
         <w:rPr>
           <w:sz w:val="28"/>
@@ -5603,6 +6079,29 @@
           <w:szCs w:val="28"/>
         </w:rPr>
         <w:t>.</w:t>
+      </w:r>
+      <w:r>
+        <w:rPr>
+          <w:sz w:val="28"/>
+          <w:szCs w:val="28"/>
+        </w:rPr>
+        <w:t xml:space="preserve"> One might </w:t>
+      </w:r>
+      <w:proofErr w:type="gramStart"/>
+      <w:r>
+        <w:rPr>
+          <w:sz w:val="28"/>
+          <w:szCs w:val="28"/>
+        </w:rPr>
+        <w:t>could</w:t>
+      </w:r>
+      <w:proofErr w:type="gramEnd"/>
+      <w:r>
+        <w:rPr>
+          <w:sz w:val="28"/>
+          <w:szCs w:val="28"/>
+        </w:rPr>
+        <w:t xml:space="preserve"> even link publically available images to the individual manuscripts.</w:t>
       </w:r>
     </w:p>
     <w:p>
@@ -5830,7 +6329,23 @@
           <w:sz w:val="28"/>
           <w:szCs w:val="28"/>
         </w:rPr>
-        <w:t xml:space="preserve"> are largely drawn from Ezekiel 40-48 and Trito-Isaiah. The bejeweled and </w:t>
+        <w:t xml:space="preserve"> are largely drawn from Ezekiel 40-48 and </w:t>
+      </w:r>
+      <w:proofErr w:type="spellStart"/>
+      <w:r>
+        <w:rPr>
+          <w:sz w:val="28"/>
+          <w:szCs w:val="28"/>
+        </w:rPr>
+        <w:t>Trito</w:t>
+      </w:r>
+      <w:proofErr w:type="spellEnd"/>
+      <w:r>
+        <w:rPr>
+          <w:sz w:val="28"/>
+          <w:szCs w:val="28"/>
+        </w:rPr>
+        <w:t xml:space="preserve">-Isaiah. The bejeweled and </w:t>
       </w:r>
       <w:r>
         <w:rPr>
@@ -5929,7 +6444,39 @@
           <w:szCs w:val="28"/>
         </w:rPr>
         <w:lastRenderedPageBreak/>
-        <w:t xml:space="preserve">Isaiah 54, and the Edenic luxury of Tyre in Ezekiel 28. Against an interpretation of Revelation as an anti-imperial text, the physical materials of the heavenly city connote riches and </w:t>
+        <w:t xml:space="preserve">Isaiah 54, and the </w:t>
+      </w:r>
+      <w:proofErr w:type="spellStart"/>
+      <w:r>
+        <w:rPr>
+          <w:sz w:val="28"/>
+          <w:szCs w:val="28"/>
+        </w:rPr>
+        <w:t>Edenic</w:t>
+      </w:r>
+      <w:proofErr w:type="spellEnd"/>
+      <w:r>
+        <w:rPr>
+          <w:sz w:val="28"/>
+          <w:szCs w:val="28"/>
+        </w:rPr>
+        <w:t xml:space="preserve"> luxury of </w:t>
+      </w:r>
+      <w:proofErr w:type="spellStart"/>
+      <w:r>
+        <w:rPr>
+          <w:sz w:val="28"/>
+          <w:szCs w:val="28"/>
+        </w:rPr>
+        <w:t>Tyre</w:t>
+      </w:r>
+      <w:proofErr w:type="spellEnd"/>
+      <w:r>
+        <w:rPr>
+          <w:sz w:val="28"/>
+          <w:szCs w:val="28"/>
+        </w:rPr>
+        <w:t xml:space="preserve"> in Ezekiel 28. Against an interpretation of Revelation as an anti-imperial text, the physical materials of the heavenly city connote riches and </w:t>
       </w:r>
       <w:commentRangeStart w:id="13"/>
       <w:r>
@@ -6018,7 +6565,23 @@
           <w:sz w:val="28"/>
           <w:szCs w:val="28"/>
         </w:rPr>
-        <w:t xml:space="preserve"> century, Trito-</w:t>
+        <w:t xml:space="preserve"> century, </w:t>
+      </w:r>
+      <w:proofErr w:type="spellStart"/>
+      <w:r>
+        <w:rPr>
+          <w:sz w:val="28"/>
+          <w:szCs w:val="28"/>
+        </w:rPr>
+        <w:t>Trito</w:t>
+      </w:r>
+      <w:proofErr w:type="spellEnd"/>
+      <w:r>
+        <w:rPr>
+          <w:sz w:val="28"/>
+          <w:szCs w:val="28"/>
+        </w:rPr>
+        <w:t>-</w:t>
       </w:r>
       <w:r>
         <w:rPr>
@@ -6133,6 +6696,7 @@
         <w:t xml:space="preserve"> Zion becomes the Lord’s </w:t>
       </w:r>
       <w:commentRangeStart w:id="14"/>
+      <w:proofErr w:type="spellStart"/>
       <w:r>
         <w:rPr>
           <w:sz w:val="28"/>
@@ -6141,6 +6705,7 @@
         <w:t>metropole</w:t>
       </w:r>
       <w:commentRangeEnd w:id="14"/>
+      <w:proofErr w:type="spellEnd"/>
       <w:r>
         <w:rPr>
           <w:rStyle w:val="CommentReference"/>
@@ -6452,7 +7017,23 @@
           <w:sz w:val="28"/>
           <w:szCs w:val="28"/>
         </w:rPr>
-        <w:t xml:space="preserve"> distinctly Christological characteristic of </w:t>
+        <w:t xml:space="preserve"> distinctly </w:t>
+      </w:r>
+      <w:proofErr w:type="gramStart"/>
+      <w:r>
+        <w:rPr>
+          <w:sz w:val="28"/>
+          <w:szCs w:val="28"/>
+        </w:rPr>
+        <w:t>Christological</w:t>
+      </w:r>
+      <w:proofErr w:type="gramEnd"/>
+      <w:r>
+        <w:rPr>
+          <w:sz w:val="28"/>
+          <w:szCs w:val="28"/>
+        </w:rPr>
+        <w:t xml:space="preserve"> characteristic of </w:t>
       </w:r>
       <w:r>
         <w:rPr>
@@ -6551,7 +7132,39 @@
           <w:sz w:val="28"/>
           <w:szCs w:val="28"/>
         </w:rPr>
-        <w:t>Though John proclaims the restoration of Jerusalem like Isaiah and Ezekiel before him, God’s victory over Babylon ultimately comes through the Lamb Who Stands As Slaughtered. Though John’s intertexuality led him to draw upon the prophets who proceeded him, he is a Christian prophet</w:t>
+        <w:t xml:space="preserve">Though John proclaims the restoration of Jerusalem like Isaiah and Ezekiel before him, God’s victory over Babylon ultimately comes through the Lamb Who Stands </w:t>
+      </w:r>
+      <w:proofErr w:type="gramStart"/>
+      <w:r>
+        <w:rPr>
+          <w:sz w:val="28"/>
+          <w:szCs w:val="28"/>
+        </w:rPr>
+        <w:t>As</w:t>
+      </w:r>
+      <w:proofErr w:type="gramEnd"/>
+      <w:r>
+        <w:rPr>
+          <w:sz w:val="28"/>
+          <w:szCs w:val="28"/>
+        </w:rPr>
+        <w:t xml:space="preserve"> Slaughtered. Though John’s intertexuality led him to draw upon the prophets who </w:t>
+      </w:r>
+      <w:proofErr w:type="gramStart"/>
+      <w:r>
+        <w:rPr>
+          <w:sz w:val="28"/>
+          <w:szCs w:val="28"/>
+        </w:rPr>
+        <w:t>proceeded</w:t>
+      </w:r>
+      <w:proofErr w:type="gramEnd"/>
+      <w:r>
+        <w:rPr>
+          <w:sz w:val="28"/>
+          <w:szCs w:val="28"/>
+        </w:rPr>
+        <w:t xml:space="preserve"> him, he is a Christian prophet</w:t>
       </w:r>
       <w:r>
         <w:rPr>
@@ -6764,7 +7377,23 @@
           <w:sz w:val="28"/>
           <w:szCs w:val="28"/>
         </w:rPr>
-        <w:t>Babylon, Egypt, Tyre, and Nineveh, Rome</w:t>
+        <w:t xml:space="preserve">Babylon, Egypt, </w:t>
+      </w:r>
+      <w:proofErr w:type="spellStart"/>
+      <w:r>
+        <w:rPr>
+          <w:sz w:val="28"/>
+          <w:szCs w:val="28"/>
+        </w:rPr>
+        <w:t>Tyre</w:t>
+      </w:r>
+      <w:proofErr w:type="spellEnd"/>
+      <w:r>
+        <w:rPr>
+          <w:sz w:val="28"/>
+          <w:szCs w:val="28"/>
+        </w:rPr>
+        <w:t>, and Nineveh, Rome</w:t>
       </w:r>
       <w:r>
         <w:rPr>
@@ -6829,6 +7458,34 @@
           <w:sz w:val="28"/>
           <w:szCs w:val="28"/>
         </w:rPr>
+        <w:t>Two thousand millennia have removed the modern reader from the ancient audience’s context. But t</w:t>
+      </w:r>
+      <w:r>
+        <w:rPr>
+          <w:sz w:val="28"/>
+          <w:szCs w:val="28"/>
+        </w:rPr>
+        <w:t xml:space="preserve">he visual presentation afforded by digital editions allows us to </w:t>
+      </w:r>
+      <w:r>
+        <w:rPr>
+          <w:sz w:val="28"/>
+          <w:szCs w:val="28"/>
+        </w:rPr>
+        <w:t>see how the author intends us to hear.</w:t>
+      </w:r>
+      <w:r>
+        <w:rPr>
+          <w:sz w:val="28"/>
+          <w:szCs w:val="28"/>
+        </w:rPr>
+        <w:t xml:space="preserve"> </w:t>
+      </w:r>
+      <w:r>
+        <w:rPr>
+          <w:sz w:val="28"/>
+          <w:szCs w:val="28"/>
+        </w:rPr>
         <w:t>John asks us to read, recognizing, analyzing, and assimilating Revelation’s intertextuality and keeping the prophetic words of his book.</w:t>
       </w:r>
       <w:r>
@@ -6836,7 +7493,7 @@
           <w:sz w:val="28"/>
           <w:szCs w:val="28"/>
         </w:rPr>
-        <w:t xml:space="preserve"> The visual presentation afforded by digital editions allows us to read like the author intends. By color-coding intertextual references, we can recognize what John has borrowed and what how he has expanded his source texts. By creating flexible and filterable references through metadata, it is easier for us to analyze Revelation’s layering of oracles of destruction and visions of restoration.</w:t>
+        <w:t xml:space="preserve"> By color-coding intertextual references, we can recognize what John has borrowed and what how he has expanded his source texts. By creating flexible and filterable references through metadata, it is easier for us to analyze Revelation’s layering of oracles of destruction and visions of restoration.</w:t>
       </w:r>
       <w:r>
         <w:rPr>
@@ -6871,7 +7528,15 @@
           <w:sz w:val="28"/>
           <w:szCs w:val="28"/>
         </w:rPr>
-        <w:t xml:space="preserve"> immeasurably easier</w:t>
+        <w:t xml:space="preserve"> </w:t>
+      </w:r>
+      <w:r>
+        <w:rPr>
+          <w:sz w:val="28"/>
+          <w:szCs w:val="28"/>
+        </w:rPr>
+        <w:lastRenderedPageBreak/>
+        <w:t>immeasurably easier</w:t>
       </w:r>
       <w:r>
         <w:rPr>
@@ -7026,7 +7691,7 @@
       </w:r>
     </w:p>
   </w:comment>
-  <w:comment w:id="7" w:author="Fraatzc" w:date="2014-11-13T22:39:00Z" w:initials="CTF">
+  <w:comment w:id="6" w:author="Fraatzc" w:date="2014-11-13T22:39:00Z" w:initials="CTF">
     <w:p>
       <w:pPr>
         <w:pStyle w:val="CommentText"/>
@@ -7042,7 +7707,7 @@
       </w:r>
     </w:p>
   </w:comment>
-  <w:comment w:id="8" w:author="Fraatzc" w:date="2014-11-13T22:40:00Z" w:initials="CTF">
+  <w:comment w:id="7" w:author="Fraatzc" w:date="2014-11-13T22:40:00Z" w:initials="CTF">
     <w:p>
       <w:pPr>
         <w:pStyle w:val="CommentText"/>
@@ -7058,7 +7723,7 @@
       </w:r>
     </w:p>
   </w:comment>
-  <w:comment w:id="9" w:author="Fraatzc" w:date="2014-11-13T22:51:00Z" w:initials="CTF">
+  <w:comment w:id="8" w:author="Fraatzc" w:date="2014-11-13T22:51:00Z" w:initials="CTF">
     <w:p>
       <w:pPr>
         <w:pStyle w:val="CommentText"/>
@@ -7074,7 +7739,7 @@
       </w:r>
     </w:p>
   </w:comment>
-  <w:comment w:id="10" w:author="Fraatzc" w:date="2014-11-13T22:52:00Z" w:initials="CTF">
+  <w:comment w:id="9" w:author="Fraatzc" w:date="2014-11-13T22:52:00Z" w:initials="CTF">
     <w:p>
       <w:pPr>
         <w:pStyle w:val="CommentText"/>
@@ -7090,7 +7755,7 @@
       </w:r>
     </w:p>
   </w:comment>
-  <w:comment w:id="11" w:author="Fraatzc" w:date="2014-11-13T22:53:00Z" w:initials="CTF">
+  <w:comment w:id="10" w:author="Fraatzc" w:date="2014-11-13T22:53:00Z" w:initials="CTF">
     <w:p>
       <w:pPr>
         <w:pStyle w:val="CommentText"/>
@@ -7242,7 +7907,7 @@
           <w:rPr>
             <w:noProof/>
           </w:rPr>
-          <w:t>9</w:t>
+          <w:t>15</w:t>
         </w:r>
         <w:r>
           <w:rPr>
@@ -7452,7 +8117,23 @@
           <w:rFonts w:cs="Times New Roman"/>
           <w:szCs w:val="24"/>
         </w:rPr>
-        <w:t xml:space="preserve">Michael A. Fishbane, </w:t>
+        <w:t xml:space="preserve">Michael A. </w:t>
+      </w:r>
+      <w:proofErr w:type="spellStart"/>
+      <w:r>
+        <w:rPr>
+          <w:rFonts w:cs="Times New Roman"/>
+          <w:szCs w:val="24"/>
+        </w:rPr>
+        <w:t>Fishbane</w:t>
+      </w:r>
+      <w:proofErr w:type="spellEnd"/>
+      <w:r>
+        <w:rPr>
+          <w:rFonts w:cs="Times New Roman"/>
+          <w:szCs w:val="24"/>
+        </w:rPr>
+        <w:t xml:space="preserve">, </w:t>
       </w:r>
       <w:r>
         <w:rPr>
@@ -7468,7 +8149,23 @@
           <w:rFonts w:cs="Times New Roman"/>
           <w:szCs w:val="24"/>
         </w:rPr>
-        <w:t xml:space="preserve"> (Oxford: Clarendon, 1985); James Nogalski, “Intertextuality and the Twelve,” in </w:t>
+        <w:t xml:space="preserve"> (Oxford: Clarendon, 1985); James </w:t>
+      </w:r>
+      <w:proofErr w:type="spellStart"/>
+      <w:r>
+        <w:rPr>
+          <w:rFonts w:cs="Times New Roman"/>
+          <w:szCs w:val="24"/>
+        </w:rPr>
+        <w:t>Nogalski</w:t>
+      </w:r>
+      <w:proofErr w:type="spellEnd"/>
+      <w:r>
+        <w:rPr>
+          <w:rFonts w:cs="Times New Roman"/>
+          <w:szCs w:val="24"/>
+        </w:rPr>
+        <w:t xml:space="preserve">, “Intertextuality and the Twelve,” in </w:t>
       </w:r>
       <w:r>
         <w:rPr>
@@ -7484,7 +8181,23 @@
           <w:rFonts w:cs="Times New Roman"/>
           <w:szCs w:val="24"/>
         </w:rPr>
-        <w:t xml:space="preserve"> (Sheffield: Sheffield Academic Press, 1996), 102–24; Patricia Tull Willey, </w:t>
+        <w:t xml:space="preserve"> (Sheffield: Sheffield Academic Press, 1996), 102–24; Patricia </w:t>
+      </w:r>
+      <w:proofErr w:type="spellStart"/>
+      <w:r>
+        <w:rPr>
+          <w:rFonts w:cs="Times New Roman"/>
+          <w:szCs w:val="24"/>
+        </w:rPr>
+        <w:t>Tull</w:t>
+      </w:r>
+      <w:proofErr w:type="spellEnd"/>
+      <w:r>
+        <w:rPr>
+          <w:rFonts w:cs="Times New Roman"/>
+          <w:szCs w:val="24"/>
+        </w:rPr>
+        <w:t xml:space="preserve"> Willey, </w:t>
       </w:r>
       <w:r>
         <w:rPr>
@@ -7500,7 +8213,23 @@
           <w:rFonts w:cs="Times New Roman"/>
           <w:szCs w:val="24"/>
         </w:rPr>
-        <w:t xml:space="preserve"> (Atlanta: Scholars Press, 1997); Benjamin D. Sommer, </w:t>
+        <w:t xml:space="preserve"> (Atlanta: Scholars Press, 1997); Benjamin D. </w:t>
+      </w:r>
+      <w:proofErr w:type="spellStart"/>
+      <w:r>
+        <w:rPr>
+          <w:rFonts w:cs="Times New Roman"/>
+          <w:szCs w:val="24"/>
+        </w:rPr>
+        <w:t>Sommer</w:t>
+      </w:r>
+      <w:proofErr w:type="spellEnd"/>
+      <w:r>
+        <w:rPr>
+          <w:rFonts w:cs="Times New Roman"/>
+          <w:szCs w:val="24"/>
+        </w:rPr>
+        <w:t xml:space="preserve">, </w:t>
       </w:r>
       <w:r>
         <w:rPr>
@@ -7516,7 +8245,23 @@
           <w:rFonts w:cs="Times New Roman"/>
           <w:szCs w:val="24"/>
         </w:rPr>
-        <w:t xml:space="preserve"> (Palo Alto, Calif: Stanford, 1998); Richard L. Schultz, </w:t>
+        <w:t xml:space="preserve"> (Palo Alto, </w:t>
+      </w:r>
+      <w:proofErr w:type="spellStart"/>
+      <w:r>
+        <w:rPr>
+          <w:rFonts w:cs="Times New Roman"/>
+          <w:szCs w:val="24"/>
+        </w:rPr>
+        <w:t>Calif</w:t>
+      </w:r>
+      <w:proofErr w:type="spellEnd"/>
+      <w:r>
+        <w:rPr>
+          <w:rFonts w:cs="Times New Roman"/>
+          <w:szCs w:val="24"/>
+        </w:rPr>
+        <w:t xml:space="preserve">: Stanford, 1998); Richard L. Schultz, </w:t>
       </w:r>
       <w:r>
         <w:rPr>
@@ -7532,7 +8277,23 @@
           <w:rFonts w:cs="Times New Roman"/>
           <w:szCs w:val="24"/>
         </w:rPr>
-        <w:t xml:space="preserve"> (Sheffield: Sheffield Academic Pr, 1999); Marvin A. Sweeney, </w:t>
+        <w:t xml:space="preserve"> (Sheffield: Sheffield Academic </w:t>
+      </w:r>
+      <w:proofErr w:type="spellStart"/>
+      <w:r>
+        <w:rPr>
+          <w:rFonts w:cs="Times New Roman"/>
+          <w:szCs w:val="24"/>
+        </w:rPr>
+        <w:t>Pr</w:t>
+      </w:r>
+      <w:proofErr w:type="spellEnd"/>
+      <w:r>
+        <w:rPr>
+          <w:rFonts w:cs="Times New Roman"/>
+          <w:szCs w:val="24"/>
+        </w:rPr>
+        <w:t xml:space="preserve">, 1999); Marvin A. Sweeney, </w:t>
       </w:r>
       <w:r>
         <w:rPr>
@@ -7548,7 +8309,23 @@
           <w:rFonts w:cs="Times New Roman"/>
           <w:szCs w:val="24"/>
         </w:rPr>
-        <w:t xml:space="preserve"> (Tübingen: Mohr Siebeck, 2005).</w:t>
+        <w:t xml:space="preserve"> (Tübingen: Mohr </w:t>
+      </w:r>
+      <w:proofErr w:type="spellStart"/>
+      <w:r>
+        <w:rPr>
+          <w:rFonts w:cs="Times New Roman"/>
+          <w:szCs w:val="24"/>
+        </w:rPr>
+        <w:t>Siebeck</w:t>
+      </w:r>
+      <w:proofErr w:type="spellEnd"/>
+      <w:r>
+        <w:rPr>
+          <w:rFonts w:cs="Times New Roman"/>
+          <w:szCs w:val="24"/>
+        </w:rPr>
+        <w:t>, 2005).</w:t>
       </w:r>
       <w:r>
         <w:rPr>
@@ -7603,12 +8380,21 @@
         </w:rPr>
         <w:fldChar w:fldCharType="separate"/>
       </w:r>
+      <w:proofErr w:type="spellStart"/>
       <w:r>
         <w:rPr>
           <w:rFonts w:cs="Times New Roman"/>
           <w:szCs w:val="24"/>
         </w:rPr>
-        <w:t>Nogalski, “Intertextuality and the Twelve.”</w:t>
+        <w:t>Nogalski</w:t>
+      </w:r>
+      <w:proofErr w:type="spellEnd"/>
+      <w:r>
+        <w:rPr>
+          <w:rFonts w:cs="Times New Roman"/>
+          <w:szCs w:val="24"/>
+        </w:rPr>
+        <w:t>, “Intertextuality and the Twelve.”</w:t>
       </w:r>
       <w:r>
         <w:rPr>
@@ -7620,7 +8406,49 @@
         <w:rPr>
           <w:rFonts w:cs="Times New Roman"/>
         </w:rPr>
-        <w:t xml:space="preserve">  Insufficient attention has been paid by scholars focused on intertextuality and Revelation to prophetic intertextuality, though note Bauckham’s critique of those (esp. Elizabeth Schussler Fiorenza) who would divorce Revelation’s allusions from their original contexts </w:t>
+        <w:t xml:space="preserve">  Insufficient attention has been paid by scholars focused on intertextuality and Revelation to prophetic intertextuality, though note </w:t>
+      </w:r>
+      <w:proofErr w:type="spellStart"/>
+      <w:r>
+        <w:rPr>
+          <w:rFonts w:cs="Times New Roman"/>
+        </w:rPr>
+        <w:t>Bauckham’s</w:t>
+      </w:r>
+      <w:proofErr w:type="spellEnd"/>
+      <w:r>
+        <w:rPr>
+          <w:rFonts w:cs="Times New Roman"/>
+        </w:rPr>
+        <w:t xml:space="preserve"> critique of those (esp. Elizabeth </w:t>
+      </w:r>
+      <w:proofErr w:type="spellStart"/>
+      <w:r>
+        <w:rPr>
+          <w:rFonts w:cs="Times New Roman"/>
+        </w:rPr>
+        <w:t>Schussler</w:t>
+      </w:r>
+      <w:proofErr w:type="spellEnd"/>
+      <w:r>
+        <w:rPr>
+          <w:rFonts w:cs="Times New Roman"/>
+        </w:rPr>
+        <w:t xml:space="preserve"> </w:t>
+      </w:r>
+      <w:proofErr w:type="spellStart"/>
+      <w:r>
+        <w:rPr>
+          <w:rFonts w:cs="Times New Roman"/>
+        </w:rPr>
+        <w:t>Fiorenza</w:t>
+      </w:r>
+      <w:proofErr w:type="spellEnd"/>
+      <w:r>
+        <w:rPr>
+          <w:rFonts w:cs="Times New Roman"/>
+        </w:rPr>
+        <w:t xml:space="preserve">) who would divorce Revelation’s allusions from their original contexts </w:t>
       </w:r>
       <w:r>
         <w:rPr>
@@ -7645,7 +8473,23 @@
           <w:rFonts w:cs="Times New Roman"/>
           <w:szCs w:val="24"/>
         </w:rPr>
-        <w:t xml:space="preserve">Richard Bauckham, </w:t>
+        <w:t xml:space="preserve">Richard </w:t>
+      </w:r>
+      <w:proofErr w:type="spellStart"/>
+      <w:r>
+        <w:rPr>
+          <w:rFonts w:cs="Times New Roman"/>
+          <w:szCs w:val="24"/>
+        </w:rPr>
+        <w:t>Bauckham</w:t>
+      </w:r>
+      <w:proofErr w:type="spellEnd"/>
+      <w:r>
+        <w:rPr>
+          <w:rFonts w:cs="Times New Roman"/>
+          <w:szCs w:val="24"/>
+        </w:rPr>
+        <w:t xml:space="preserve">, </w:t>
       </w:r>
       <w:r>
         <w:rPr>
@@ -7715,7 +8559,39 @@
           <w:rFonts w:cs="Times New Roman"/>
           <w:szCs w:val="24"/>
         </w:rPr>
-        <w:t xml:space="preserve">Benjamin D. Sommer, “Exegesis, Allusion and Intertextuality in the Hebrew Bible: A Response to Lyle Eslinger,” </w:t>
+        <w:t xml:space="preserve">Benjamin D. </w:t>
+      </w:r>
+      <w:proofErr w:type="spellStart"/>
+      <w:r>
+        <w:rPr>
+          <w:rFonts w:cs="Times New Roman"/>
+          <w:szCs w:val="24"/>
+        </w:rPr>
+        <w:t>Sommer</w:t>
+      </w:r>
+      <w:proofErr w:type="spellEnd"/>
+      <w:r>
+        <w:rPr>
+          <w:rFonts w:cs="Times New Roman"/>
+          <w:szCs w:val="24"/>
+        </w:rPr>
+        <w:t xml:space="preserve">, “Exegesis, Allusion and Intertextuality in the Hebrew Bible: A Response to Lyle </w:t>
+      </w:r>
+      <w:proofErr w:type="spellStart"/>
+      <w:r>
+        <w:rPr>
+          <w:rFonts w:cs="Times New Roman"/>
+          <w:szCs w:val="24"/>
+        </w:rPr>
+        <w:t>Eslinger</w:t>
+      </w:r>
+      <w:proofErr w:type="spellEnd"/>
+      <w:r>
+        <w:rPr>
+          <w:rFonts w:cs="Times New Roman"/>
+          <w:szCs w:val="24"/>
+        </w:rPr>
+        <w:t xml:space="preserve">,” </w:t>
       </w:r>
       <w:r>
         <w:rPr>
@@ -7997,7 +8873,23 @@
           <w:rFonts w:cs="Times New Roman"/>
           <w:szCs w:val="24"/>
         </w:rPr>
-        <w:t xml:space="preserve">Steve Moyise, “The Language of the Old Testament in the Apocalypse,” </w:t>
+        <w:t xml:space="preserve">Steve </w:t>
+      </w:r>
+      <w:proofErr w:type="spellStart"/>
+      <w:r>
+        <w:rPr>
+          <w:rFonts w:cs="Times New Roman"/>
+          <w:szCs w:val="24"/>
+        </w:rPr>
+        <w:t>Moyise</w:t>
+      </w:r>
+      <w:proofErr w:type="spellEnd"/>
+      <w:r>
+        <w:rPr>
+          <w:rFonts w:cs="Times New Roman"/>
+          <w:szCs w:val="24"/>
+        </w:rPr>
+        <w:t xml:space="preserve">, “The Language of the Old Testament in the Apocalypse,” </w:t>
       </w:r>
       <w:r>
         <w:rPr>
@@ -8042,7 +8934,21 @@
         <w:rPr>
           <w:rFonts w:cs="Times New Roman"/>
         </w:rPr>
-        <w:t xml:space="preserve"> At least one scholar has taken a “weighted average” approach from previous commentators to adduce a scale of “certain,” “probable,” and “possible.” This “wisdom of the crowds” approach has benefits, as it curtails the confirmation bias of scholars hunting for allusions. But it also limits readers’ ability to decipher John’s allusions for themselves. It is a scientific way of sampling allusions, but it multiplies scholarly “group think.” Since the commentators are not operating in isolation, the data is polluted. </w:t>
+        <w:t xml:space="preserve"> At least one scholar has taken a “weighted average” approach from previous commentators to adduce a scale of “certain,” “probable,” and “possible.” This “wisdom of the crowds” approach has benefits, as it curtails the confirmation bias of scholars hunting for allusions. But it also limits readers’ ability to decipher John’s allusions for </w:t>
+      </w:r>
+      <w:proofErr w:type="gramStart"/>
+      <w:r>
+        <w:rPr>
+          <w:rFonts w:cs="Times New Roman"/>
+        </w:rPr>
+        <w:t>themselves</w:t>
+      </w:r>
+      <w:proofErr w:type="gramEnd"/>
+      <w:r>
+        <w:rPr>
+          <w:rFonts w:cs="Times New Roman"/>
+        </w:rPr>
+        <w:t xml:space="preserve">. It is a scientific way of sampling allusions, but it multiplies scholarly “group think.” Since the commentators are not operating in isolation, the data is polluted. </w:t>
       </w:r>
       <w:r>
         <w:rPr>
@@ -8067,7 +8973,39 @@
           <w:rFonts w:cs="Times New Roman"/>
           <w:szCs w:val="24"/>
         </w:rPr>
-        <w:t xml:space="preserve">Jon Paulien, “Criteria and Assesment of Allusions to the Old Testament in the Book of Revelation,” in </w:t>
+        <w:t xml:space="preserve">Jon </w:t>
+      </w:r>
+      <w:proofErr w:type="spellStart"/>
+      <w:r>
+        <w:rPr>
+          <w:rFonts w:cs="Times New Roman"/>
+          <w:szCs w:val="24"/>
+        </w:rPr>
+        <w:t>Paulien</w:t>
+      </w:r>
+      <w:proofErr w:type="spellEnd"/>
+      <w:r>
+        <w:rPr>
+          <w:rFonts w:cs="Times New Roman"/>
+          <w:szCs w:val="24"/>
+        </w:rPr>
+        <w:t xml:space="preserve">, “Criteria and </w:t>
+      </w:r>
+      <w:proofErr w:type="spellStart"/>
+      <w:r>
+        <w:rPr>
+          <w:rFonts w:cs="Times New Roman"/>
+          <w:szCs w:val="24"/>
+        </w:rPr>
+        <w:t>Assesment</w:t>
+      </w:r>
+      <w:proofErr w:type="spellEnd"/>
+      <w:r>
+        <w:rPr>
+          <w:rFonts w:cs="Times New Roman"/>
+          <w:szCs w:val="24"/>
+        </w:rPr>
+        <w:t xml:space="preserve"> of Allusions to the Old Testament in the Book of Revelation,” in </w:t>
       </w:r>
       <w:r>
         <w:rPr>
@@ -8083,8 +9021,49 @@
           <w:rFonts w:cs="Times New Roman"/>
           <w:szCs w:val="24"/>
         </w:rPr>
-        <w:t xml:space="preserve"> (ed by. Steve Moyise; Edinburgh: T &amp; T Clark, 2001), 113–30.</w:t>
-      </w:r>
+        <w:t xml:space="preserve"> (</w:t>
+      </w:r>
+      <w:proofErr w:type="gramStart"/>
+      <w:r>
+        <w:rPr>
+          <w:rFonts w:cs="Times New Roman"/>
+          <w:szCs w:val="24"/>
+        </w:rPr>
+        <w:t>ed</w:t>
+      </w:r>
+      <w:proofErr w:type="gramEnd"/>
+      <w:r>
+        <w:rPr>
+          <w:rFonts w:cs="Times New Roman"/>
+          <w:szCs w:val="24"/>
+        </w:rPr>
+        <w:t xml:space="preserve"> by. </w:t>
+      </w:r>
+      <w:proofErr w:type="gramStart"/>
+      <w:r>
+        <w:rPr>
+          <w:rFonts w:cs="Times New Roman"/>
+          <w:szCs w:val="24"/>
+        </w:rPr>
+        <w:t xml:space="preserve">Steve </w:t>
+      </w:r>
+      <w:proofErr w:type="spellStart"/>
+      <w:r>
+        <w:rPr>
+          <w:rFonts w:cs="Times New Roman"/>
+          <w:szCs w:val="24"/>
+        </w:rPr>
+        <w:t>Moyise</w:t>
+      </w:r>
+      <w:proofErr w:type="spellEnd"/>
+      <w:r>
+        <w:rPr>
+          <w:rFonts w:cs="Times New Roman"/>
+          <w:szCs w:val="24"/>
+        </w:rPr>
+        <w:t>; Edinburgh: T &amp; T Clark, 2001), 113–30.</w:t>
+      </w:r>
+      <w:proofErr w:type="gramEnd"/>
       <w:r>
         <w:rPr>
           <w:rFonts w:cs="Times New Roman"/>
@@ -8115,6 +9094,7 @@
         <w:t xml:space="preserve"> </w:t>
       </w:r>
       <w:hyperlink r:id="rId1" w:history="1">
+        <w:proofErr w:type="gramStart"/>
         <w:r>
           <w:rPr>
             <w:rStyle w:val="Hyperlink"/>
@@ -8142,7 +9122,14 @@
         <w:rPr>
           <w:rFonts w:cs="Times New Roman"/>
         </w:rPr>
-        <w:t xml:space="preserve"> respectively. </w:t>
+        <w:t xml:space="preserve"> respectively.</w:t>
+      </w:r>
+      <w:proofErr w:type="gramEnd"/>
+      <w:r>
+        <w:rPr>
+          <w:rFonts w:cs="Times New Roman"/>
+        </w:rPr>
+        <w:t xml:space="preserve"> </w:t>
       </w:r>
     </w:p>
   </w:footnote>
@@ -8345,7 +9332,21 @@
         <w:rPr>
           <w:rFonts w:cs="Times New Roman"/>
         </w:rPr>
-        <w:t xml:space="preserve"> NB: This will be clearer when all of 18 is encoded. </w:t>
+        <w:t xml:space="preserve"> NB: This will be clearer when all of 18 </w:t>
+      </w:r>
+      <w:proofErr w:type="gramStart"/>
+      <w:r>
+        <w:rPr>
+          <w:rFonts w:cs="Times New Roman"/>
+        </w:rPr>
+        <w:t>is</w:t>
+      </w:r>
+      <w:proofErr w:type="gramEnd"/>
+      <w:r>
+        <w:rPr>
+          <w:rFonts w:cs="Times New Roman"/>
+        </w:rPr>
+        <w:t xml:space="preserve"> encoded. </w:t>
       </w:r>
       <w:r>
         <w:rPr>
@@ -8422,7 +9423,21 @@
         <w:rPr>
           <w:rFonts w:cs="Times New Roman"/>
         </w:rPr>
-        <w:t>(both in Jeremaih 29//Isaiah</w:t>
+        <w:t xml:space="preserve">(both in </w:t>
+      </w:r>
+      <w:proofErr w:type="spellStart"/>
+      <w:r>
+        <w:rPr>
+          <w:rFonts w:cs="Times New Roman"/>
+        </w:rPr>
+        <w:t>Jeremaih</w:t>
+      </w:r>
+      <w:proofErr w:type="spellEnd"/>
+      <w:r>
+        <w:rPr>
+          <w:rFonts w:cs="Times New Roman"/>
+        </w:rPr>
+        <w:t xml:space="preserve"> 29//Isaiah</w:t>
       </w:r>
       <w:r>
         <w:rPr>
@@ -8430,6 +9445,7 @@
         </w:rPr>
         <w:t xml:space="preserve"> 65 and in the </w:t>
       </w:r>
+      <w:proofErr w:type="spellStart"/>
       <w:r>
         <w:rPr>
           <w:rFonts w:cs="Times New Roman"/>
@@ -8438,6 +9454,7 @@
         </w:rPr>
         <w:t>pesharim</w:t>
       </w:r>
+      <w:proofErr w:type="spellEnd"/>
       <w:r>
         <w:rPr>
           <w:rFonts w:cs="Times New Roman"/>
@@ -8477,7 +9494,21 @@
         <w:rPr>
           <w:rFonts w:cs="Times New Roman"/>
         </w:rPr>
-        <w:t>1 En 91:16 (NA</w:t>
+        <w:t xml:space="preserve">1 </w:t>
+      </w:r>
+      <w:proofErr w:type="spellStart"/>
+      <w:r>
+        <w:rPr>
+          <w:rFonts w:cs="Times New Roman"/>
+        </w:rPr>
+        <w:t>En</w:t>
+      </w:r>
+      <w:proofErr w:type="spellEnd"/>
+      <w:r>
+        <w:rPr>
+          <w:rFonts w:cs="Times New Roman"/>
+        </w:rPr>
+        <w:t xml:space="preserve"> 91:16 (NA</w:t>
       </w:r>
       <w:r>
         <w:rPr>
@@ -8547,7 +9578,23 @@
           <w:rFonts w:cs="Times New Roman"/>
           <w:szCs w:val="24"/>
         </w:rPr>
-        <w:t xml:space="preserve">J. T. Milik, ed., </w:t>
+        <w:t xml:space="preserve">J. T. </w:t>
+      </w:r>
+      <w:proofErr w:type="spellStart"/>
+      <w:r>
+        <w:rPr>
+          <w:rFonts w:cs="Times New Roman"/>
+          <w:szCs w:val="24"/>
+        </w:rPr>
+        <w:t>Milik</w:t>
+      </w:r>
+      <w:proofErr w:type="spellEnd"/>
+      <w:r>
+        <w:rPr>
+          <w:rFonts w:cs="Times New Roman"/>
+          <w:szCs w:val="24"/>
+        </w:rPr>
+        <w:t xml:space="preserve">, ed., </w:t>
       </w:r>
       <w:r>
         <w:rPr>
@@ -8563,7 +9610,23 @@
           <w:rFonts w:cs="Times New Roman"/>
           <w:szCs w:val="24"/>
         </w:rPr>
-        <w:t xml:space="preserve"> (Oxford: Oxford University Press, 1976), 199, 269; George W. E. Nickelsburg, </w:t>
+        <w:t xml:space="preserve"> (Oxford: Oxford University Press, 1976), 199, 269; George W. E. </w:t>
+      </w:r>
+      <w:proofErr w:type="spellStart"/>
+      <w:r>
+        <w:rPr>
+          <w:rFonts w:cs="Times New Roman"/>
+          <w:szCs w:val="24"/>
+        </w:rPr>
+        <w:t>Nickelsburg</w:t>
+      </w:r>
+      <w:proofErr w:type="spellEnd"/>
+      <w:r>
+        <w:rPr>
+          <w:rFonts w:cs="Times New Roman"/>
+          <w:szCs w:val="24"/>
+        </w:rPr>
+        <w:t xml:space="preserve">, </w:t>
       </w:r>
       <w:r>
         <w:rPr>
@@ -8626,7 +9689,21 @@
         <w:rPr>
           <w:rFonts w:cs="Times New Roman"/>
         </w:rPr>
-        <w:t xml:space="preserve"> Bauckham argues that Isaiah 2:2-5 lies behind John’s interpretation of Isaiah 60. </w:t>
+        <w:t xml:space="preserve"> </w:t>
+      </w:r>
+      <w:proofErr w:type="spellStart"/>
+      <w:r>
+        <w:rPr>
+          <w:rFonts w:cs="Times New Roman"/>
+        </w:rPr>
+        <w:t>Bauckham</w:t>
+      </w:r>
+      <w:proofErr w:type="spellEnd"/>
+      <w:r>
+        <w:rPr>
+          <w:rFonts w:cs="Times New Roman"/>
+        </w:rPr>
+        <w:t xml:space="preserve"> argues that Isaiah 2:2-5 lies behind John’s interpretation of Isaiah 60. </w:t>
       </w:r>
       <w:r>
         <w:rPr>
@@ -8702,7 +9779,21 @@
         <w:rPr>
           <w:rFonts w:cs="Times New Roman"/>
         </w:rPr>
-        <w:t>If Bauckham is correct, then John r</w:t>
+        <w:t xml:space="preserve">If </w:t>
+      </w:r>
+      <w:proofErr w:type="spellStart"/>
+      <w:r>
+        <w:rPr>
+          <w:rFonts w:cs="Times New Roman"/>
+        </w:rPr>
+        <w:t>Bauckham</w:t>
+      </w:r>
+      <w:proofErr w:type="spellEnd"/>
+      <w:r>
+        <w:rPr>
+          <w:rFonts w:cs="Times New Roman"/>
+        </w:rPr>
+        <w:t xml:space="preserve"> is correct, then John r</w:t>
       </w:r>
       <w:r>
         <w:rPr>
@@ -8780,7 +9871,21 @@
         <w:rPr>
           <w:rFonts w:cs="Times New Roman"/>
         </w:rPr>
-        <w:t xml:space="preserve"> A sword proceeds from Christ’s mouth, not a plowshare (cf 1:16).</w:t>
+        <w:t xml:space="preserve"> A sword proceeds from Christ’s mouth, not a plowshare (</w:t>
+      </w:r>
+      <w:proofErr w:type="spellStart"/>
+      <w:r>
+        <w:rPr>
+          <w:rFonts w:cs="Times New Roman"/>
+        </w:rPr>
+        <w:t>cf</w:t>
+      </w:r>
+      <w:proofErr w:type="spellEnd"/>
+      <w:r>
+        <w:rPr>
+          <w:rFonts w:cs="Times New Roman"/>
+        </w:rPr>
+        <w:t xml:space="preserve"> 1:16).</w:t>
       </w:r>
       <w:r>
         <w:rPr>
@@ -8806,13 +9911,23 @@
         </w:rPr>
         <w:fldChar w:fldCharType="separate"/>
       </w:r>
+      <w:proofErr w:type="spellStart"/>
       <w:r>
         <w:rPr>
           <w:rFonts w:cs="Times New Roman"/>
           <w:szCs w:val="24"/>
         </w:rPr>
-        <w:t xml:space="preserve">Bauckham, </w:t>
-      </w:r>
+        <w:t>Bauckham</w:t>
+      </w:r>
+      <w:proofErr w:type="spellEnd"/>
+      <w:r>
+        <w:rPr>
+          <w:rFonts w:cs="Times New Roman"/>
+          <w:szCs w:val="24"/>
+        </w:rPr>
+        <w:t xml:space="preserve">, </w:t>
+      </w:r>
+      <w:proofErr w:type="gramStart"/>
       <w:r>
         <w:rPr>
           <w:rFonts w:cs="Times New Roman"/>
@@ -8820,7 +9935,17 @@
           <w:iCs/>
           <w:szCs w:val="24"/>
         </w:rPr>
-        <w:t>The Climax of Prophecy</w:t>
+        <w:t>The</w:t>
+      </w:r>
+      <w:proofErr w:type="gramEnd"/>
+      <w:r>
+        <w:rPr>
+          <w:rFonts w:cs="Times New Roman"/>
+          <w:i/>
+          <w:iCs/>
+          <w:szCs w:val="24"/>
+        </w:rPr>
+        <w:t xml:space="preserve"> Climax of Prophecy</w:t>
       </w:r>
       <w:r>
         <w:rPr>
@@ -8881,7 +10006,23 @@
           <w:rFonts w:cs="Times New Roman"/>
           <w:szCs w:val="24"/>
         </w:rPr>
-        <w:t xml:space="preserve">David Vanderhooft, </w:t>
+        <w:t xml:space="preserve">David </w:t>
+      </w:r>
+      <w:proofErr w:type="spellStart"/>
+      <w:r>
+        <w:rPr>
+          <w:rFonts w:cs="Times New Roman"/>
+          <w:szCs w:val="24"/>
+        </w:rPr>
+        <w:t>Vanderhooft</w:t>
+      </w:r>
+      <w:proofErr w:type="spellEnd"/>
+      <w:r>
+        <w:rPr>
+          <w:rFonts w:cs="Times New Roman"/>
+          <w:szCs w:val="24"/>
+        </w:rPr>
+        <w:t xml:space="preserve">, </w:t>
       </w:r>
       <w:r>
         <w:rPr>
@@ -8929,8 +10070,13 @@
       <w:r>
         <w:t xml:space="preserve">[CTF: A </w:t>
       </w:r>
-      <w:r>
-        <w:t xml:space="preserve">redactional argument </w:t>
+      <w:proofErr w:type="spellStart"/>
+      <w:r>
+        <w:t>redactional</w:t>
+      </w:r>
+      <w:proofErr w:type="spellEnd"/>
+      <w:r>
+        <w:t xml:space="preserve"> argument </w:t>
       </w:r>
       <w:r>
         <w:t xml:space="preserve">has been made </w:t>
@@ -10642,7 +11788,7 @@
 </file>
 
 <file path=customXml/itemProps1.xml><?xml version="1.0" encoding="utf-8"?>
-<ds:datastoreItem xmlns:ds="http://schemas.openxmlformats.org/officeDocument/2006/customXml" ds:itemID="{99770F06-AF28-4915-8DFB-051390DF0375}">
+<ds:datastoreItem xmlns:ds="http://schemas.openxmlformats.org/officeDocument/2006/customXml" ds:itemID="{6F09781C-828A-4523-A700-23587C9D0D73}">
   <ds:schemaRefs>
     <ds:schemaRef ds:uri="http://schemas.openxmlformats.org/officeDocument/2006/bibliography"/>
   </ds:schemaRefs>

</xml_diff>

<commit_message>
updated paper and slides
</commit_message>
<xml_diff>
--- a/slides/Apocalypse and Empire revised.docx
+++ b/slides/Apocalypse and Empire revised.docx
@@ -326,14 +326,49 @@
           <w:sz w:val="28"/>
           <w:szCs w:val="28"/>
         </w:rPr>
-        <w:t xml:space="preserve"> you to follow along on your own devices if possible. A brief word of caution: In order to make the text display a</w:t>
-      </w:r>
-      <w:r>
-        <w:rPr>
-          <w:sz w:val="28"/>
-          <w:szCs w:val="28"/>
-        </w:rPr>
-        <w:t>cross platforms and browsers, I have</w:t>
+        <w:t xml:space="preserve"> you to follow along on your own devices if possible. A brief word of caution: </w:t>
+      </w:r>
+      <w:r>
+        <w:rPr>
+          <w:sz w:val="28"/>
+          <w:szCs w:val="28"/>
+        </w:rPr>
+        <w:t xml:space="preserve"> </w:t>
+      </w:r>
+      <w:r>
+        <w:rPr>
+          <w:sz w:val="28"/>
+          <w:szCs w:val="28"/>
+        </w:rPr>
+        <w:t>In order to make the text display a</w:t>
+      </w:r>
+      <w:r>
+        <w:rPr>
+          <w:sz w:val="28"/>
+          <w:szCs w:val="28"/>
+        </w:rPr>
+        <w:t>cross platforms,</w:t>
+      </w:r>
+      <w:r>
+        <w:rPr>
+          <w:sz w:val="28"/>
+          <w:szCs w:val="28"/>
+        </w:rPr>
+        <w:t xml:space="preserve"> browsers,</w:t>
+      </w:r>
+      <w:r>
+        <w:rPr>
+          <w:sz w:val="28"/>
+          <w:szCs w:val="28"/>
+        </w:rPr>
+        <w:t xml:space="preserve"> and most importantly, projectors,</w:t>
+      </w:r>
+      <w:r>
+        <w:rPr>
+          <w:sz w:val="28"/>
+          <w:szCs w:val="28"/>
+        </w:rPr>
+        <w:t xml:space="preserve"> I have</w:t>
       </w:r>
       <w:r>
         <w:rPr>
@@ -498,14 +533,120 @@
           <w:sz w:val="28"/>
           <w:szCs w:val="28"/>
         </w:rPr>
-        <w:t>firmly places</w:t>
-      </w:r>
-      <w:r>
-        <w:rPr>
-          <w:sz w:val="28"/>
-          <w:szCs w:val="28"/>
-        </w:rPr>
-        <w:t xml:space="preserve"> Revelation</w:t>
+        <w:t xml:space="preserve">are standard fare </w:t>
+      </w:r>
+      <w:r>
+        <w:rPr>
+          <w:sz w:val="28"/>
+          <w:szCs w:val="28"/>
+        </w:rPr>
+        <w:t xml:space="preserve">within the genre of Apocalypse. </w:t>
+      </w:r>
+      <w:r>
+        <w:rPr>
+          <w:sz w:val="28"/>
+          <w:szCs w:val="28"/>
+        </w:rPr>
+        <w:t xml:space="preserve">Yet </w:t>
+      </w:r>
+      <w:r>
+        <w:rPr>
+          <w:sz w:val="28"/>
+          <w:szCs w:val="28"/>
+        </w:rPr>
+        <w:t xml:space="preserve">despite the apocalyptic character of John’s </w:t>
+      </w:r>
+      <w:r>
+        <w:rPr>
+          <w:sz w:val="28"/>
+          <w:szCs w:val="28"/>
+        </w:rPr>
+        <w:t>narrative</w:t>
+      </w:r>
+      <w:r>
+        <w:rPr>
+          <w:sz w:val="28"/>
+          <w:szCs w:val="28"/>
+        </w:rPr>
+        <w:t xml:space="preserve">, </w:t>
+      </w:r>
+      <w:r>
+        <w:rPr>
+          <w:sz w:val="28"/>
+          <w:szCs w:val="28"/>
+        </w:rPr>
+        <w:t>many of the generic features common to other apocalypses are either abse</w:t>
+      </w:r>
+      <w:r>
+        <w:rPr>
+          <w:sz w:val="28"/>
+          <w:szCs w:val="28"/>
+        </w:rPr>
+        <w:t>nt or transformed in Revelation:</w:t>
+      </w:r>
+      <w:r>
+        <w:rPr>
+          <w:sz w:val="28"/>
+          <w:szCs w:val="28"/>
+        </w:rPr>
+        <w:t xml:space="preserve"> Revelation is </w:t>
+      </w:r>
+      <w:r>
+        <w:rPr>
+          <w:sz w:val="28"/>
+          <w:szCs w:val="28"/>
+        </w:rPr>
+        <w:t>not a s</w:t>
+      </w:r>
+      <w:r>
+        <w:rPr>
+          <w:sz w:val="28"/>
+          <w:szCs w:val="28"/>
+        </w:rPr>
+        <w:t>ealed book</w:t>
+      </w:r>
+      <w:r>
+        <w:rPr>
+          <w:sz w:val="28"/>
+          <w:szCs w:val="28"/>
+        </w:rPr>
+        <w:t xml:space="preserve"> of </w:t>
+      </w:r>
+      <w:r>
+        <w:rPr>
+          <w:sz w:val="28"/>
+          <w:szCs w:val="28"/>
+        </w:rPr>
+        <w:lastRenderedPageBreak/>
+        <w:t>Pseudepigrapha</w:t>
+      </w:r>
+      <w:r>
+        <w:rPr>
+          <w:sz w:val="28"/>
+          <w:szCs w:val="28"/>
+        </w:rPr>
+        <w:t xml:space="preserve">, and it </w:t>
+      </w:r>
+      <w:r>
+        <w:rPr>
+          <w:sz w:val="28"/>
+          <w:szCs w:val="28"/>
+        </w:rPr>
+        <w:t xml:space="preserve">contains very little “mediation” of apocalyptic visions. </w:t>
+      </w:r>
+      <w:r>
+        <w:rPr>
+          <w:sz w:val="28"/>
+          <w:szCs w:val="28"/>
+        </w:rPr>
+        <w:t>Perhaps most strikingly, Revelation a</w:t>
+      </w:r>
+      <w:r>
+        <w:rPr>
+          <w:sz w:val="28"/>
+          <w:szCs w:val="28"/>
+        </w:rPr>
+        <w:t>lludes to the Jewish Scriptures</w:t>
       </w:r>
       <w:r>
         <w:rPr>
@@ -519,133 +660,6 @@
           <w:sz w:val="28"/>
           <w:szCs w:val="28"/>
         </w:rPr>
-        <w:t xml:space="preserve">within the genre of Apocalypse. </w:t>
-      </w:r>
-      <w:r>
-        <w:rPr>
-          <w:sz w:val="28"/>
-          <w:szCs w:val="28"/>
-        </w:rPr>
-        <w:t xml:space="preserve">Yet </w:t>
-      </w:r>
-      <w:r>
-        <w:rPr>
-          <w:sz w:val="28"/>
-          <w:szCs w:val="28"/>
-        </w:rPr>
-        <w:t xml:space="preserve">despite the apocalyptic character of John’s </w:t>
-      </w:r>
-      <w:r>
-        <w:rPr>
-          <w:sz w:val="28"/>
-          <w:szCs w:val="28"/>
-        </w:rPr>
-        <w:t>narrative</w:t>
-      </w:r>
-      <w:r>
-        <w:rPr>
-          <w:sz w:val="28"/>
-          <w:szCs w:val="28"/>
-        </w:rPr>
-        <w:t xml:space="preserve">, </w:t>
-      </w:r>
-      <w:r>
-        <w:rPr>
-          <w:sz w:val="28"/>
-          <w:szCs w:val="28"/>
-        </w:rPr>
-        <w:t>many of the generic features common to other apocalypses are either abse</w:t>
-      </w:r>
-      <w:r>
-        <w:rPr>
-          <w:sz w:val="28"/>
-          <w:szCs w:val="28"/>
-        </w:rPr>
-        <w:t>nt or transformed in Revelation:</w:t>
-      </w:r>
-      <w:r>
-        <w:rPr>
-          <w:sz w:val="28"/>
-          <w:szCs w:val="28"/>
-        </w:rPr>
-        <w:t xml:space="preserve"> Revelation is </w:t>
-      </w:r>
-      <w:r>
-        <w:rPr>
-          <w:sz w:val="28"/>
-          <w:szCs w:val="28"/>
-        </w:rPr>
-        <w:t>not a s</w:t>
-      </w:r>
-      <w:r>
-        <w:rPr>
-          <w:sz w:val="28"/>
-          <w:szCs w:val="28"/>
-        </w:rPr>
-        <w:t>ealed book</w:t>
-      </w:r>
-      <w:r>
-        <w:rPr>
-          <w:sz w:val="28"/>
-          <w:szCs w:val="28"/>
-        </w:rPr>
-        <w:t xml:space="preserve"> of </w:t>
-      </w:r>
-      <w:r>
-        <w:rPr>
-          <w:sz w:val="28"/>
-          <w:szCs w:val="28"/>
-        </w:rPr>
-        <w:t>Pseudepigrapha</w:t>
-      </w:r>
-      <w:r>
-        <w:rPr>
-          <w:sz w:val="28"/>
-          <w:szCs w:val="28"/>
-        </w:rPr>
-        <w:t xml:space="preserve">, and it </w:t>
-      </w:r>
-      <w:r>
-        <w:rPr>
-          <w:sz w:val="28"/>
-          <w:szCs w:val="28"/>
-        </w:rPr>
-        <w:t xml:space="preserve">contains very little “mediation” of apocalyptic visions. </w:t>
-      </w:r>
-      <w:r>
-        <w:rPr>
-          <w:sz w:val="28"/>
-          <w:szCs w:val="28"/>
-        </w:rPr>
-        <w:t xml:space="preserve">Perhaps most strikingly, Revelation </w:t>
-      </w:r>
-      <w:r>
-        <w:rPr>
-          <w:sz w:val="28"/>
-          <w:szCs w:val="28"/>
-        </w:rPr>
-        <w:lastRenderedPageBreak/>
-        <w:t>a</w:t>
-      </w:r>
-      <w:r>
-        <w:rPr>
-          <w:sz w:val="28"/>
-          <w:szCs w:val="28"/>
-        </w:rPr>
-        <w:t>lludes to the Jewish Scriptures</w:t>
-      </w:r>
-      <w:r>
-        <w:rPr>
-          <w:sz w:val="28"/>
-          <w:szCs w:val="28"/>
-        </w:rPr>
-        <w:t xml:space="preserve"> </w:t>
-      </w:r>
-      <w:r>
-        <w:rPr>
-          <w:sz w:val="28"/>
-          <w:szCs w:val="28"/>
-        </w:rPr>
         <w:t>more than any other a</w:t>
       </w:r>
       <w:r>
@@ -695,7 +709,7 @@
           <w:sz w:val="28"/>
           <w:szCs w:val="28"/>
         </w:rPr>
-        <w:t xml:space="preserve">Through two allusions to Amos and Daniel, </w:t>
+        <w:t xml:space="preserve">With allusions to Amos and Daniel, </w:t>
       </w:r>
       <w:r>
         <w:rPr>
@@ -723,21 +737,7 @@
           <w:sz w:val="28"/>
           <w:szCs w:val="28"/>
         </w:rPr>
-        <w:t>:</w:t>
-      </w:r>
-      <w:r>
-        <w:rPr>
-          <w:sz w:val="28"/>
-          <w:szCs w:val="28"/>
-        </w:rPr>
-        <w:t xml:space="preserve"> </w:t>
-      </w:r>
-      <w:r>
-        <w:rPr>
-          <w:sz w:val="28"/>
-          <w:szCs w:val="28"/>
-        </w:rPr>
-        <w:t xml:space="preserve">[Click Apocalypse] </w:t>
+        <w:t xml:space="preserve">: </w:t>
       </w:r>
       <w:r>
         <w:rPr>
@@ -760,8 +760,6 @@
         </w:rPr>
         <w:t>happen</w:t>
       </w:r>
-      <w:bookmarkStart w:id="1" w:name="_GoBack"/>
-      <w:bookmarkEnd w:id="1"/>
       <w:r>
         <w:rPr>
           <w:sz w:val="28"/>
@@ -811,7 +809,7 @@
         </w:rPr>
         <w:t xml:space="preserve">Revelation is a prophetic text to be </w:t>
       </w:r>
-      <w:commentRangeStart w:id="2"/>
+      <w:commentRangeStart w:id="1"/>
       <w:r>
         <w:rPr>
           <w:sz w:val="28"/>
@@ -819,12 +817,12 @@
         </w:rPr>
         <w:t>read</w:t>
       </w:r>
-      <w:commentRangeEnd w:id="2"/>
+      <w:commentRangeEnd w:id="1"/>
       <w:r>
         <w:rPr>
           <w:rStyle w:val="CommentReference"/>
         </w:rPr>
-        <w:commentReference w:id="2"/>
+        <w:commentReference w:id="1"/>
       </w:r>
       <w:r>
         <w:rPr>
@@ -854,14 +852,35 @@
           <w:sz w:val="28"/>
           <w:szCs w:val="28"/>
         </w:rPr>
-        <w:t xml:space="preserve">This paper explores how reading this ancient text through modern textual techniques </w:t>
-      </w:r>
-      <w:r>
-        <w:rPr>
-          <w:sz w:val="28"/>
-          <w:szCs w:val="28"/>
-        </w:rPr>
-        <w:t>highlights its features: how might digital editions enhance our reading of Revelation?</w:t>
+        <w:t>This paper explores reading ancient text</w:t>
+      </w:r>
+      <w:r>
+        <w:rPr>
+          <w:sz w:val="28"/>
+          <w:szCs w:val="28"/>
+        </w:rPr>
+        <w:t>s</w:t>
+      </w:r>
+      <w:r>
+        <w:rPr>
+          <w:sz w:val="28"/>
+          <w:szCs w:val="28"/>
+        </w:rPr>
+        <w:t xml:space="preserve"> th</w:t>
+      </w:r>
+      <w:r>
+        <w:rPr>
+          <w:sz w:val="28"/>
+          <w:szCs w:val="28"/>
+        </w:rPr>
+        <w:t>rough modern textual techniques</w:t>
+      </w:r>
+      <w:r>
+        <w:rPr>
+          <w:sz w:val="28"/>
+          <w:szCs w:val="28"/>
+        </w:rPr>
+        <w:t>: how might digital editions enhance our reading of Revelation?</w:t>
       </w:r>
       <w:r>
         <w:rPr>
@@ -1003,7 +1022,7 @@
         </w:rPr>
         <w:t xml:space="preserve">John’s book of prophecy is a text digital editions are designed to </w:t>
       </w:r>
-      <w:commentRangeStart w:id="3"/>
+      <w:commentRangeStart w:id="2"/>
       <w:r>
         <w:rPr>
           <w:sz w:val="28"/>
@@ -1011,12 +1030,12 @@
         </w:rPr>
         <w:t>display</w:t>
       </w:r>
-      <w:commentRangeEnd w:id="3"/>
+      <w:commentRangeEnd w:id="2"/>
       <w:r>
         <w:rPr>
           <w:rStyle w:val="CommentReference"/>
         </w:rPr>
-        <w:commentReference w:id="3"/>
+        <w:commentReference w:id="2"/>
       </w:r>
       <w:r>
         <w:rPr>
@@ -1058,7 +1077,6 @@
           <w:sz w:val="28"/>
           <w:szCs w:val="28"/>
         </w:rPr>
-        <w:lastRenderedPageBreak/>
         <w:t xml:space="preserve">Prophetic Literature </w:t>
       </w:r>
       <w:r>
@@ -1399,25 +1417,18 @@
           <w:sz w:val="28"/>
           <w:szCs w:val="28"/>
         </w:rPr>
-        <w:t>haggolah</w:t>
-      </w:r>
-      <w:proofErr w:type="spellEnd"/>
-      <w:r>
-        <w:rPr>
-          <w:sz w:val="28"/>
-          <w:szCs w:val="28"/>
-        </w:rPr>
-        <w:t xml:space="preserve"> (the exiles) and </w:t>
-      </w:r>
-      <w:proofErr w:type="spellStart"/>
-      <w:r>
-        <w:rPr>
+        <w:t>haggo</w:t>
+      </w:r>
+      <w:r>
+        <w:rPr>
+          <w:b/>
+          <w:bCs/>
           <w:i/>
           <w:iCs/>
           <w:sz w:val="28"/>
           <w:szCs w:val="28"/>
         </w:rPr>
-        <w:t>wegiylu</w:t>
+        <w:t>lah</w:t>
       </w:r>
       <w:proofErr w:type="spellEnd"/>
       <w:r>
@@ -1425,7 +1436,44 @@
           <w:sz w:val="28"/>
           <w:szCs w:val="28"/>
         </w:rPr>
-        <w:t xml:space="preserve"> (rejoice), though the secondary interplay of building houses and dwelling in them remains</w:t>
+        <w:t xml:space="preserve"> (the exiles) and </w:t>
+      </w:r>
+      <w:proofErr w:type="spellStart"/>
+      <w:r>
+        <w:rPr>
+          <w:i/>
+          <w:iCs/>
+          <w:sz w:val="28"/>
+          <w:szCs w:val="28"/>
+        </w:rPr>
+        <w:t>wegiy</w:t>
+      </w:r>
+      <w:r>
+        <w:rPr>
+          <w:b/>
+          <w:bCs/>
+          <w:i/>
+          <w:iCs/>
+          <w:sz w:val="28"/>
+          <w:szCs w:val="28"/>
+        </w:rPr>
+        <w:t>lu</w:t>
+      </w:r>
+      <w:proofErr w:type="spellEnd"/>
+      <w:r>
+        <w:rPr>
+          <w:sz w:val="28"/>
+          <w:szCs w:val="28"/>
+        </w:rPr>
+        <w:t xml:space="preserve"> (rejoice), though the </w:t>
+      </w:r>
+      <w:r>
+        <w:rPr>
+          <w:sz w:val="28"/>
+          <w:szCs w:val="28"/>
+        </w:rPr>
+        <w:lastRenderedPageBreak/>
+        <w:t>secondary interplay of building houses and dwelling in them remains</w:t>
       </w:r>
       <w:r>
         <w:rPr>
@@ -1481,7 +1529,6 @@
           <w:sz w:val="28"/>
           <w:szCs w:val="28"/>
         </w:rPr>
-        <w:lastRenderedPageBreak/>
         <w:t>p</w:t>
       </w:r>
       <w:r>
@@ -1554,7 +1601,7 @@
         </w:rPr>
         <w:t xml:space="preserve">ocusts as foreign </w:t>
       </w:r>
-      <w:commentRangeStart w:id="4"/>
+      <w:commentRangeStart w:id="3"/>
       <w:r>
         <w:rPr>
           <w:sz w:val="28"/>
@@ -1562,12 +1609,12 @@
         </w:rPr>
         <w:t>invaders</w:t>
       </w:r>
-      <w:commentRangeEnd w:id="4"/>
+      <w:commentRangeEnd w:id="3"/>
       <w:r>
         <w:rPr>
           <w:rStyle w:val="CommentReference"/>
         </w:rPr>
-        <w:commentReference w:id="4"/>
+        <w:commentReference w:id="3"/>
       </w:r>
       <w:r>
         <w:rPr>
@@ -1681,7 +1728,21 @@
           <w:sz w:val="28"/>
           <w:szCs w:val="28"/>
         </w:rPr>
-        <w:t xml:space="preserve">similar themes and motifs all suggest intentionality on the author’s part; allusions </w:t>
+        <w:t>similar themes and motifs all suggest inten</w:t>
+      </w:r>
+      <w:r>
+        <w:rPr>
+          <w:sz w:val="28"/>
+          <w:szCs w:val="28"/>
+        </w:rPr>
+        <w:t>tionality on the author’s part. A</w:t>
+      </w:r>
+      <w:r>
+        <w:rPr>
+          <w:sz w:val="28"/>
+          <w:szCs w:val="28"/>
+        </w:rPr>
+        <w:t xml:space="preserve">llusions </w:t>
       </w:r>
       <w:r>
         <w:rPr>
@@ -1832,14 +1893,7 @@
           <w:sz w:val="28"/>
           <w:szCs w:val="28"/>
         </w:rPr>
-        <w:t xml:space="preserve">dependency is obviously less crucial in Revelation, but we lack the markers of citation familiar </w:t>
-      </w:r>
-      <w:r>
-        <w:rPr>
-          <w:sz w:val="28"/>
-          <w:szCs w:val="28"/>
-        </w:rPr>
-        <w:t xml:space="preserve">to us </w:t>
+        <w:t xml:space="preserve">dependency is obviously less crucial in Revelation, but we lack the markers of citation </w:t>
       </w:r>
       <w:r>
         <w:rPr>
@@ -1847,7 +1901,14 @@
           <w:szCs w:val="28"/>
         </w:rPr>
         <w:lastRenderedPageBreak/>
-        <w:t>from John’s contemporaries</w:t>
+        <w:t xml:space="preserve">familiar </w:t>
+      </w:r>
+      <w:r>
+        <w:rPr>
+          <w:sz w:val="28"/>
+          <w:szCs w:val="28"/>
+        </w:rPr>
+        <w:t>to us from John’s contemporaries</w:t>
       </w:r>
       <w:r>
         <w:rPr>
@@ -1919,7 +1980,7 @@
         </w:rPr>
         <w:t xml:space="preserve">, or the Dead Sea </w:t>
       </w:r>
-      <w:commentRangeStart w:id="5"/>
+      <w:commentRangeStart w:id="4"/>
       <w:proofErr w:type="gramStart"/>
       <w:r>
         <w:rPr>
@@ -1928,13 +1989,13 @@
         </w:rPr>
         <w:t xml:space="preserve">Covenanters </w:t>
       </w:r>
-      <w:commentRangeEnd w:id="5"/>
+      <w:commentRangeEnd w:id="4"/>
       <w:proofErr w:type="gramEnd"/>
       <w:r>
         <w:rPr>
           <w:rStyle w:val="CommentReference"/>
         </w:rPr>
-        <w:commentReference w:id="5"/>
+        <w:commentReference w:id="4"/>
       </w:r>
       <w:r>
         <w:rPr>
@@ -1972,7 +2033,21 @@
           <w:sz w:val="28"/>
           <w:szCs w:val="28"/>
         </w:rPr>
-        <w:t xml:space="preserve">[Slide: Text-form] </w:t>
+        <w:t xml:space="preserve">[Slide: </w:t>
+      </w:r>
+      <w:r>
+        <w:rPr>
+          <w:sz w:val="28"/>
+          <w:szCs w:val="28"/>
+        </w:rPr>
+        <w:t xml:space="preserve">Greek </w:t>
+      </w:r>
+      <w:r>
+        <w:rPr>
+          <w:sz w:val="28"/>
+          <w:szCs w:val="28"/>
+        </w:rPr>
+        <w:t xml:space="preserve">Text-form] </w:t>
       </w:r>
       <w:r>
         <w:rPr>
@@ -2057,7 +2132,42 @@
           <w:sz w:val="28"/>
           <w:szCs w:val="28"/>
         </w:rPr>
-        <w:t xml:space="preserve">The improper use of case and prepositions may reflect a quotation from a Greek text-form, rather than simple barbarism, as in Revelation 1:4-5. </w:t>
+        <w:t xml:space="preserve">Though John’s </w:t>
+      </w:r>
+      <w:r>
+        <w:rPr>
+          <w:sz w:val="28"/>
+          <w:szCs w:val="28"/>
+        </w:rPr>
+        <w:t>Greek has been called “barbaric,”</w:t>
+      </w:r>
+      <w:r>
+        <w:rPr>
+          <w:sz w:val="28"/>
+          <w:szCs w:val="28"/>
+        </w:rPr>
+        <w:t xml:space="preserve"> t</w:t>
+      </w:r>
+      <w:r>
+        <w:rPr>
+          <w:sz w:val="28"/>
+          <w:szCs w:val="28"/>
+        </w:rPr>
+        <w:t>he improper use of case and prepositions may reflect a quotation from a Greek text-form</w:t>
+      </w:r>
+      <w:r>
+        <w:rPr>
+          <w:sz w:val="28"/>
+          <w:szCs w:val="28"/>
+        </w:rPr>
+        <w:t xml:space="preserve">, such as in </w:t>
+      </w:r>
+      <w:r>
+        <w:rPr>
+          <w:sz w:val="28"/>
+          <w:szCs w:val="28"/>
+        </w:rPr>
+        <w:t xml:space="preserve">Revelation 1:4-5. </w:t>
       </w:r>
       <w:proofErr w:type="spellStart"/>
       <w:proofErr w:type="gramStart"/>
@@ -2093,6 +2203,13 @@
           <w:sz w:val="28"/>
           <w:szCs w:val="28"/>
         </w:rPr>
+        <w:t>[Slide: Hebrew Text-from]</w:t>
+      </w:r>
+      <w:r>
+        <w:rPr>
+          <w:sz w:val="28"/>
+          <w:szCs w:val="28"/>
+        </w:rPr>
         <w:t>Elsewhere</w:t>
       </w:r>
       <w:r>
@@ -2191,7 +2308,35 @@
           <w:sz w:val="28"/>
           <w:szCs w:val="28"/>
         </w:rPr>
-        <w:t xml:space="preserve"> in 18:4b. Scholars have attempted to resolve this dilemma by proposing numerous hypotheses. If the seer were a Jewish Christian refugee from Palestine, perhaps he freely translated a Hebrew or Aramaic text into Greek. He may have possessed a Greek recension no longer extent, or a proto-</w:t>
+        <w:t xml:space="preserve"> in 18:4b. Scholars have attempted to </w:t>
+      </w:r>
+      <w:r>
+        <w:rPr>
+          <w:sz w:val="28"/>
+          <w:szCs w:val="28"/>
+        </w:rPr>
+        <w:t>explain these concurrent Greek and Hebrew traditions through numerous</w:t>
+      </w:r>
+      <w:r>
+        <w:rPr>
+          <w:sz w:val="28"/>
+          <w:szCs w:val="28"/>
+        </w:rPr>
+        <w:t xml:space="preserve"> hypotheses. If the seer were a Jewish Christian refugee from Palestine, perhaps he freely translated a Hebrew or Aramaic text into Greek. He may have possessed a Greek </w:t>
+      </w:r>
+      <w:r>
+        <w:rPr>
+          <w:sz w:val="28"/>
+          <w:szCs w:val="28"/>
+        </w:rPr>
+        <w:t>text</w:t>
+      </w:r>
+      <w:r>
+        <w:rPr>
+          <w:sz w:val="28"/>
+          <w:szCs w:val="28"/>
+        </w:rPr>
+        <w:t xml:space="preserve"> no longer extent, or a proto-</w:t>
       </w:r>
       <w:proofErr w:type="spellStart"/>
       <w:r>
@@ -2207,7 +2352,28 @@
           <w:sz w:val="28"/>
           <w:szCs w:val="28"/>
         </w:rPr>
-        <w:t>. Or he had both a Septuagint and a Masoretic recension in front of him and used whichever suited his needs. [6:45]</w:t>
+        <w:t xml:space="preserve">. Or he had both </w:t>
+      </w:r>
+      <w:r>
+        <w:rPr>
+          <w:sz w:val="28"/>
+          <w:szCs w:val="28"/>
+        </w:rPr>
+        <w:t>Greek and Hebrew texts</w:t>
+      </w:r>
+      <w:r>
+        <w:rPr>
+          <w:sz w:val="28"/>
+          <w:szCs w:val="28"/>
+        </w:rPr>
+        <w:t xml:space="preserve"> in front of him and used wh</w:t>
+      </w:r>
+      <w:r>
+        <w:rPr>
+          <w:sz w:val="28"/>
+          <w:szCs w:val="28"/>
+        </w:rPr>
+        <w:t xml:space="preserve">ichever suited his needs. </w:t>
       </w:r>
     </w:p>
     <w:p>
@@ -2231,6 +2397,20 @@
           <w:sz w:val="28"/>
           <w:szCs w:val="28"/>
         </w:rPr>
+        <w:t>[Slide: Density and Brevity</w:t>
+      </w:r>
+      <w:r>
+        <w:rPr>
+          <w:sz w:val="28"/>
+          <w:szCs w:val="28"/>
+        </w:rPr>
+        <w:t xml:space="preserve">] </w:t>
+      </w:r>
+      <w:r>
+        <w:rPr>
+          <w:sz w:val="28"/>
+          <w:szCs w:val="28"/>
+        </w:rPr>
         <w:t xml:space="preserve">John’s allusions are </w:t>
       </w:r>
       <w:r>
@@ -2245,7 +2425,21 @@
           <w:sz w:val="28"/>
           <w:szCs w:val="28"/>
         </w:rPr>
-        <w:t>short, perhaps as few as two words. They are also dense, compacted and combin</w:t>
+        <w:t>sho</w:t>
+      </w:r>
+      <w:r>
+        <w:rPr>
+          <w:sz w:val="28"/>
+          <w:szCs w:val="28"/>
+        </w:rPr>
+        <w:t>rt, perhaps as few as two words, as in 1:1.</w:t>
+      </w:r>
+      <w:r>
+        <w:rPr>
+          <w:sz w:val="28"/>
+          <w:szCs w:val="28"/>
+        </w:rPr>
+        <w:t xml:space="preserve"> They are also dense, compacted and combin</w:t>
       </w:r>
       <w:r>
         <w:rPr>
@@ -2929,49 +3123,98 @@
           <w:sz w:val="28"/>
           <w:szCs w:val="28"/>
         </w:rPr>
-        <w:t xml:space="preserve"> and the NA28’s license is even more restrictive. The merchants of the earth offer numerous packages of proprietary software to aid the scholar, but their fees and modules </w:t>
-      </w:r>
-      <w:r>
-        <w:rPr>
-          <w:sz w:val="28"/>
-          <w:szCs w:val="28"/>
-        </w:rPr>
-        <w:t>for studying biblical works is not</w:t>
-      </w:r>
-      <w:r>
-        <w:rPr>
-          <w:sz w:val="28"/>
-          <w:szCs w:val="28"/>
-        </w:rPr>
-        <w:t xml:space="preserve"> necessarily in accordance with the budgetary constraints facing individual academics</w:t>
-      </w:r>
-      <w:r>
-        <w:rPr>
-          <w:sz w:val="28"/>
-          <w:szCs w:val="28"/>
-        </w:rPr>
-        <w:t>’</w:t>
-      </w:r>
-      <w:r>
-        <w:rPr>
-          <w:sz w:val="28"/>
-          <w:szCs w:val="28"/>
-        </w:rPr>
-        <w:t xml:space="preserve"> or </w:t>
-      </w:r>
-      <w:r>
-        <w:rPr>
-          <w:sz w:val="28"/>
-          <w:szCs w:val="28"/>
-        </w:rPr>
-        <w:t>institutional</w:t>
-      </w:r>
-      <w:r>
-        <w:rPr>
-          <w:sz w:val="28"/>
-          <w:szCs w:val="28"/>
-        </w:rPr>
-        <w:t xml:space="preserve"> coffers. </w:t>
+        <w:t xml:space="preserve"> and the NA28’s license is even more restrictive. The merchants of the earth offer numerous packages of proprietary software to aid the scholar, but </w:t>
+      </w:r>
+      <w:r>
+        <w:rPr>
+          <w:sz w:val="28"/>
+          <w:szCs w:val="28"/>
+        </w:rPr>
+        <w:t xml:space="preserve">the </w:t>
+      </w:r>
+      <w:r>
+        <w:rPr>
+          <w:sz w:val="28"/>
+          <w:szCs w:val="28"/>
+        </w:rPr>
+        <w:t>pricing scheme</w:t>
+      </w:r>
+      <w:r>
+        <w:rPr>
+          <w:sz w:val="28"/>
+          <w:szCs w:val="28"/>
+        </w:rPr>
+        <w:t xml:space="preserve"> </w:t>
+      </w:r>
+      <w:r>
+        <w:rPr>
+          <w:sz w:val="28"/>
+          <w:szCs w:val="28"/>
+        </w:rPr>
+        <w:t xml:space="preserve">for studying </w:t>
+      </w:r>
+      <w:r>
+        <w:rPr>
+          <w:sz w:val="28"/>
+          <w:szCs w:val="28"/>
+        </w:rPr>
+        <w:t>the Bible W</w:t>
+      </w:r>
+      <w:r>
+        <w:rPr>
+          <w:sz w:val="28"/>
+          <w:szCs w:val="28"/>
+        </w:rPr>
+        <w:t xml:space="preserve">orks </w:t>
+      </w:r>
+      <w:r>
+        <w:rPr>
+          <w:sz w:val="28"/>
+          <w:szCs w:val="28"/>
+        </w:rPr>
+        <w:t>in a</w:t>
+      </w:r>
+      <w:r>
+        <w:rPr>
+          <w:sz w:val="28"/>
+          <w:szCs w:val="28"/>
+        </w:rPr>
+        <w:t xml:space="preserve">ccordance with </w:t>
+      </w:r>
+      <w:r>
+        <w:rPr>
+          <w:sz w:val="28"/>
+          <w:szCs w:val="28"/>
+        </w:rPr>
+        <w:t>commercial goals</w:t>
+      </w:r>
+      <w:r>
+        <w:rPr>
+          <w:sz w:val="28"/>
+          <w:szCs w:val="28"/>
+        </w:rPr>
+        <w:t xml:space="preserve">; even a bundled package at SBL, though low, goes up in price as scholarly modules are added. </w:t>
+      </w:r>
+      <w:r>
+        <w:rPr>
+          <w:sz w:val="28"/>
+          <w:szCs w:val="28"/>
+        </w:rPr>
+        <w:t xml:space="preserve"> </w:t>
+      </w:r>
+      <w:r>
+        <w:rPr>
+          <w:sz w:val="28"/>
+          <w:szCs w:val="28"/>
+        </w:rPr>
+        <w:t>Even then,</w:t>
+      </w:r>
+      <w:r>
+        <w:rPr>
+          <w:sz w:val="28"/>
+          <w:szCs w:val="28"/>
+        </w:rPr>
+        <w:t xml:space="preserve"> scholars are constrained by the tools created for us, rather than tools we can create for ourselves. </w:t>
       </w:r>
       <w:r>
         <w:rPr>
@@ -3008,7 +3251,15 @@
           <w:sz w:val="28"/>
           <w:szCs w:val="28"/>
         </w:rPr>
-        <w:t xml:space="preserve"> John used Scripture, but they can gesture toward how </w:t>
+        <w:t xml:space="preserve"> John used Scripture, but </w:t>
+      </w:r>
+      <w:r>
+        <w:rPr>
+          <w:sz w:val="28"/>
+          <w:szCs w:val="28"/>
+        </w:rPr>
+        <w:lastRenderedPageBreak/>
+        <w:t xml:space="preserve">they can gesture toward how </w:t>
       </w:r>
       <w:r>
         <w:rPr>
@@ -3080,7 +3331,7 @@
         </w:rPr>
         <w:t xml:space="preserve">might interpret John’s </w:t>
       </w:r>
-      <w:commentRangeStart w:id="6"/>
+      <w:commentRangeStart w:id="5"/>
       <w:r>
         <w:rPr>
           <w:sz w:val="28"/>
@@ -3088,12 +3339,12 @@
         </w:rPr>
         <w:t>intertextuality</w:t>
       </w:r>
-      <w:commentRangeEnd w:id="6"/>
+      <w:commentRangeEnd w:id="5"/>
       <w:r>
         <w:rPr>
           <w:rStyle w:val="CommentReference"/>
         </w:rPr>
-        <w:commentReference w:id="6"/>
+        <w:commentReference w:id="5"/>
       </w:r>
       <w:r>
         <w:rPr>
@@ -3117,7 +3368,6 @@
           <w:sz w:val="28"/>
           <w:szCs w:val="28"/>
         </w:rPr>
-        <w:lastRenderedPageBreak/>
         <w:t xml:space="preserve">[Slide: Four case studies] </w:t>
       </w:r>
       <w:r>
@@ -3294,13 +3544,6 @@
           <w:sz w:val="28"/>
           <w:szCs w:val="28"/>
         </w:rPr>
-        <w:t xml:space="preserve"> be</w:t>
-      </w:r>
-      <w:r>
-        <w:rPr>
-          <w:sz w:val="28"/>
-          <w:szCs w:val="28"/>
-        </w:rPr>
         <w:t xml:space="preserve"> </w:t>
       </w:r>
       <w:r>
@@ -3343,16 +3586,16 @@
           <w:sz w:val="28"/>
           <w:szCs w:val="28"/>
         </w:rPr>
-        <w:t>uestions, such as the typology of intertextual reference, prophetic book, text-form of Scripture, or editorial confidence of authorial intentionality</w:t>
-      </w:r>
-      <w:r>
-        <w:rPr>
-          <w:sz w:val="28"/>
-          <w:szCs w:val="28"/>
-        </w:rPr>
-        <w:t xml:space="preserve">, though theoretically any sort of data could be </w:t>
-      </w:r>
-      <w:commentRangeStart w:id="7"/>
+        <w:t xml:space="preserve">uestions, </w:t>
+      </w:r>
+      <w:r>
+        <w:rPr>
+          <w:sz w:val="28"/>
+          <w:szCs w:val="28"/>
+        </w:rPr>
+        <w:t xml:space="preserve">though theoretically any sort of data could be </w:t>
+      </w:r>
+      <w:commentRangeStart w:id="6"/>
       <w:r>
         <w:rPr>
           <w:sz w:val="28"/>
@@ -3360,12 +3603,12 @@
         </w:rPr>
         <w:t>collated</w:t>
       </w:r>
-      <w:commentRangeEnd w:id="7"/>
+      <w:commentRangeEnd w:id="6"/>
       <w:r>
         <w:rPr>
           <w:rStyle w:val="CommentReference"/>
         </w:rPr>
-        <w:commentReference w:id="7"/>
+        <w:commentReference w:id="6"/>
       </w:r>
       <w:r>
         <w:rPr>
@@ -3445,50 +3688,14 @@
           <w:sz w:val="28"/>
           <w:szCs w:val="28"/>
         </w:rPr>
-        <w:t xml:space="preserve">linked to a source text. </w:t>
-      </w:r>
-      <w:r>
-        <w:rPr>
-          <w:sz w:val="28"/>
-          <w:szCs w:val="28"/>
-        </w:rPr>
-        <w:t xml:space="preserve">Similarly, </w:t>
-      </w:r>
-      <w:r>
-        <w:rPr>
-          <w:sz w:val="28"/>
-          <w:szCs w:val="28"/>
-        </w:rPr>
-        <w:t>the marginal references display the corresponding text when clicked. These source texts are also linked to their respective Septuagint and Masoretic texts.</w:t>
-      </w:r>
-      <w:r>
-        <w:rPr>
-          <w:sz w:val="28"/>
-          <w:szCs w:val="28"/>
-        </w:rPr>
-        <w:t xml:space="preserve"> Internal links to Revelation can be loaded by clicking on their respective </w:t>
-      </w:r>
-      <w:r>
-        <w:rPr>
-          <w:sz w:val="28"/>
-          <w:szCs w:val="28"/>
-        </w:rPr>
-        <w:lastRenderedPageBreak/>
-        <w:t xml:space="preserve">references. </w:t>
-      </w:r>
-      <w:r>
-        <w:rPr>
-          <w:sz w:val="28"/>
-          <w:szCs w:val="28"/>
-        </w:rPr>
-        <w:t xml:space="preserve">By color-coding the text, Revelation’s hyper-saturation with intertextual references is immediately visible. </w:t>
-      </w:r>
-      <w:r>
-        <w:rPr>
-          <w:sz w:val="28"/>
-          <w:szCs w:val="28"/>
-        </w:rPr>
-        <w:t xml:space="preserve"> Even if you don’t </w:t>
+        <w:t>linked to a source text</w:t>
+      </w:r>
+      <w:r>
+        <w:rPr>
+          <w:sz w:val="28"/>
+          <w:szCs w:val="28"/>
+        </w:rPr>
+        <w:t xml:space="preserve"> [Select </w:t>
       </w:r>
       <w:r>
         <w:rPr>
@@ -3497,6 +3704,229 @@
           <w:sz w:val="28"/>
           <w:szCs w:val="28"/>
         </w:rPr>
+        <w:t>kings have fornicated</w:t>
+      </w:r>
+      <w:r>
+        <w:rPr>
+          <w:sz w:val="28"/>
+          <w:szCs w:val="28"/>
+        </w:rPr>
+        <w:t>]</w:t>
+      </w:r>
+      <w:r>
+        <w:rPr>
+          <w:sz w:val="28"/>
+          <w:szCs w:val="28"/>
+        </w:rPr>
+        <w:t xml:space="preserve">. </w:t>
+      </w:r>
+      <w:r>
+        <w:rPr>
+          <w:sz w:val="28"/>
+          <w:szCs w:val="28"/>
+        </w:rPr>
+        <w:t xml:space="preserve">Similarly, </w:t>
+      </w:r>
+      <w:r>
+        <w:rPr>
+          <w:sz w:val="28"/>
+          <w:szCs w:val="28"/>
+        </w:rPr>
+        <w:t>the marginal references display the corresponding text when clicked</w:t>
+      </w:r>
+      <w:r>
+        <w:rPr>
+          <w:sz w:val="28"/>
+          <w:szCs w:val="28"/>
+        </w:rPr>
+        <w:t xml:space="preserve"> [Select Jr 25:15]</w:t>
+      </w:r>
+      <w:r>
+        <w:rPr>
+          <w:sz w:val="28"/>
+          <w:szCs w:val="28"/>
+        </w:rPr>
+        <w:t xml:space="preserve">. These </w:t>
+      </w:r>
+      <w:r>
+        <w:rPr>
+          <w:sz w:val="28"/>
+          <w:szCs w:val="28"/>
+        </w:rPr>
+        <w:lastRenderedPageBreak/>
+        <w:t>source texts are also linked to their respective Septuagint and Masoretic texts.</w:t>
+      </w:r>
+      <w:r>
+        <w:rPr>
+          <w:sz w:val="28"/>
+          <w:szCs w:val="28"/>
+        </w:rPr>
+        <w:t xml:space="preserve"> Internal links to Revelation can be loaded by clicking on their respective references</w:t>
+      </w:r>
+      <w:r>
+        <w:rPr>
+          <w:sz w:val="28"/>
+          <w:szCs w:val="28"/>
+        </w:rPr>
+        <w:t xml:space="preserve"> [Select 18:3</w:t>
+      </w:r>
+      <w:proofErr w:type="gramStart"/>
+      <w:r>
+        <w:rPr>
+          <w:sz w:val="28"/>
+          <w:szCs w:val="28"/>
+        </w:rPr>
+        <w:t>,9</w:t>
+      </w:r>
+      <w:proofErr w:type="gramEnd"/>
+      <w:r>
+        <w:rPr>
+          <w:sz w:val="28"/>
+          <w:szCs w:val="28"/>
+        </w:rPr>
+        <w:t>]</w:t>
+      </w:r>
+      <w:r>
+        <w:rPr>
+          <w:sz w:val="28"/>
+          <w:szCs w:val="28"/>
+        </w:rPr>
+        <w:t xml:space="preserve">. </w:t>
+      </w:r>
+      <w:r>
+        <w:rPr>
+          <w:sz w:val="28"/>
+          <w:szCs w:val="28"/>
+        </w:rPr>
+        <w:t xml:space="preserve">By color-coding the text, Revelation’s hyper-saturation with intertextual references is immediately visible. There is some confirmation bias here, given the </w:t>
+      </w:r>
+      <w:r>
+        <w:rPr>
+          <w:sz w:val="28"/>
+          <w:szCs w:val="28"/>
+        </w:rPr>
+        <w:t>s</w:t>
+      </w:r>
+      <w:r>
+        <w:rPr>
+          <w:sz w:val="28"/>
+          <w:szCs w:val="28"/>
+        </w:rPr>
+        <w:t xml:space="preserve">elective nature of case studies. </w:t>
+      </w:r>
+      <w:r>
+        <w:rPr>
+          <w:sz w:val="28"/>
+          <w:szCs w:val="28"/>
+        </w:rPr>
+        <w:t xml:space="preserve">Nevertheless, it </w:t>
+      </w:r>
+      <w:r>
+        <w:rPr>
+          <w:sz w:val="28"/>
+          <w:szCs w:val="28"/>
+        </w:rPr>
+        <w:t>is</w:t>
+      </w:r>
+      <w:r>
+        <w:rPr>
+          <w:sz w:val="28"/>
+          <w:szCs w:val="28"/>
+        </w:rPr>
+        <w:t xml:space="preserve"> instructive to </w:t>
+      </w:r>
+      <w:r>
+        <w:rPr>
+          <w:sz w:val="28"/>
+          <w:szCs w:val="28"/>
+        </w:rPr>
+        <w:t xml:space="preserve">visually </w:t>
+      </w:r>
+      <w:r>
+        <w:rPr>
+          <w:sz w:val="28"/>
+          <w:szCs w:val="28"/>
+        </w:rPr>
+        <w:t xml:space="preserve">see how thoroughly </w:t>
+      </w:r>
+      <w:r>
+        <w:rPr>
+          <w:sz w:val="28"/>
+          <w:szCs w:val="28"/>
+        </w:rPr>
+        <w:t xml:space="preserve">John </w:t>
+      </w:r>
+      <w:r>
+        <w:rPr>
+          <w:sz w:val="28"/>
+          <w:szCs w:val="28"/>
+        </w:rPr>
+        <w:t>saturated</w:t>
+      </w:r>
+      <w:r>
+        <w:rPr>
+          <w:sz w:val="28"/>
+          <w:szCs w:val="28"/>
+        </w:rPr>
+        <w:t xml:space="preserve"> </w:t>
+      </w:r>
+      <w:r>
+        <w:rPr>
+          <w:sz w:val="28"/>
+          <w:szCs w:val="28"/>
+        </w:rPr>
+        <w:t xml:space="preserve">his vision of </w:t>
+      </w:r>
+      <w:r>
+        <w:rPr>
+          <w:sz w:val="28"/>
+          <w:szCs w:val="28"/>
+        </w:rPr>
+        <w:t>the judgment of the Rome and the establishment of the Ne</w:t>
+      </w:r>
+      <w:r>
+        <w:rPr>
+          <w:sz w:val="28"/>
+          <w:szCs w:val="28"/>
+        </w:rPr>
+        <w:t xml:space="preserve">w Jerusalem as an imperial city with prophetic </w:t>
+      </w:r>
+      <w:commentRangeStart w:id="7"/>
+      <w:r>
+        <w:rPr>
+          <w:sz w:val="28"/>
+          <w:szCs w:val="28"/>
+        </w:rPr>
+        <w:t>imagery</w:t>
+      </w:r>
+      <w:commentRangeEnd w:id="7"/>
+      <w:r>
+        <w:rPr>
+          <w:rStyle w:val="CommentReference"/>
+        </w:rPr>
+        <w:commentReference w:id="7"/>
+      </w:r>
+      <w:r>
+        <w:rPr>
+          <w:sz w:val="28"/>
+          <w:szCs w:val="28"/>
+        </w:rPr>
+        <w:t xml:space="preserve">. </w:t>
+      </w:r>
+      <w:r>
+        <w:rPr>
+          <w:sz w:val="28"/>
+          <w:szCs w:val="28"/>
+        </w:rPr>
+        <w:t xml:space="preserve">Even if you don’t </w:t>
+      </w:r>
+      <w:r>
+        <w:rPr>
+          <w:i/>
+          <w:iCs/>
+          <w:sz w:val="28"/>
+          <w:szCs w:val="28"/>
+        </w:rPr>
         <w:t xml:space="preserve">hear </w:t>
       </w:r>
       <w:r>
@@ -3518,90 +3948,6 @@
           <w:sz w:val="28"/>
           <w:szCs w:val="28"/>
         </w:rPr>
-        <w:t xml:space="preserve"> the specific words are marked as allusive. </w:t>
-      </w:r>
-      <w:r>
-        <w:rPr>
-          <w:sz w:val="28"/>
-          <w:szCs w:val="28"/>
-        </w:rPr>
-        <w:t>Here in chapter 17, each verse has at least one</w:t>
-      </w:r>
-      <w:r>
-        <w:rPr>
-          <w:sz w:val="28"/>
-          <w:szCs w:val="28"/>
-        </w:rPr>
-        <w:t xml:space="preserve"> reference in it. There is some confirmation bias here, given the </w:t>
-      </w:r>
-      <w:r>
-        <w:rPr>
-          <w:sz w:val="28"/>
-          <w:szCs w:val="28"/>
-        </w:rPr>
-        <w:t>s</w:t>
-      </w:r>
-      <w:r>
-        <w:rPr>
-          <w:sz w:val="28"/>
-          <w:szCs w:val="28"/>
-        </w:rPr>
-        <w:t xml:space="preserve">elective nature of case studies. </w:t>
-      </w:r>
-      <w:r>
-        <w:rPr>
-          <w:sz w:val="28"/>
-          <w:szCs w:val="28"/>
-        </w:rPr>
-        <w:t xml:space="preserve">Nevertheless, it </w:t>
-      </w:r>
-      <w:r>
-        <w:rPr>
-          <w:sz w:val="28"/>
-          <w:szCs w:val="28"/>
-        </w:rPr>
-        <w:t>is</w:t>
-      </w:r>
-      <w:r>
-        <w:rPr>
-          <w:sz w:val="28"/>
-          <w:szCs w:val="28"/>
-        </w:rPr>
-        <w:t xml:space="preserve"> instructive to </w:t>
-      </w:r>
-      <w:r>
-        <w:rPr>
-          <w:sz w:val="28"/>
-          <w:szCs w:val="28"/>
-        </w:rPr>
-        <w:t xml:space="preserve">visually </w:t>
-      </w:r>
-      <w:r>
-        <w:rPr>
-          <w:sz w:val="28"/>
-          <w:szCs w:val="28"/>
-        </w:rPr>
-        <w:t xml:space="preserve">see how thoroughly </w:t>
-      </w:r>
-      <w:r>
-        <w:rPr>
-          <w:sz w:val="28"/>
-          <w:szCs w:val="28"/>
-        </w:rPr>
-        <w:t xml:space="preserve">John </w:t>
-      </w:r>
-      <w:r>
-        <w:rPr>
-          <w:sz w:val="28"/>
-          <w:szCs w:val="28"/>
-        </w:rPr>
-        <w:t>saturated</w:t>
-      </w:r>
-      <w:r>
-        <w:rPr>
-          <w:sz w:val="28"/>
-          <w:szCs w:val="28"/>
-        </w:rPr>
         <w:t xml:space="preserve"> </w:t>
       </w:r>
       <w:r>
@@ -3609,43 +3955,42 @@
           <w:sz w:val="28"/>
           <w:szCs w:val="28"/>
         </w:rPr>
-        <w:t xml:space="preserve">his vision of </w:t>
-      </w:r>
-      <w:r>
-        <w:rPr>
-          <w:sz w:val="28"/>
-          <w:szCs w:val="28"/>
-        </w:rPr>
-        <w:t>the judgment of the Rome and the establishment of the Ne</w:t>
-      </w:r>
-      <w:r>
-        <w:rPr>
-          <w:sz w:val="28"/>
-          <w:szCs w:val="28"/>
-        </w:rPr>
-        <w:t xml:space="preserve">w Jerusalem as an imperial city with prophetic </w:t>
-      </w:r>
-      <w:commentRangeStart w:id="8"/>
-      <w:r>
-        <w:rPr>
-          <w:sz w:val="28"/>
-          <w:szCs w:val="28"/>
-        </w:rPr>
-        <w:t>imagery</w:t>
-      </w:r>
-      <w:commentRangeEnd w:id="8"/>
-      <w:r>
-        <w:rPr>
-          <w:rStyle w:val="CommentReference"/>
-        </w:rPr>
-        <w:commentReference w:id="8"/>
-      </w:r>
-      <w:r>
-        <w:rPr>
-          <w:sz w:val="28"/>
-          <w:szCs w:val="28"/>
-        </w:rPr>
-        <w:t xml:space="preserve">. </w:t>
+        <w:t>the marking of the words displays</w:t>
+      </w:r>
+      <w:r>
+        <w:rPr>
+          <w:sz w:val="28"/>
+          <w:szCs w:val="28"/>
+        </w:rPr>
+        <w:t xml:space="preserve"> </w:t>
+      </w:r>
+      <w:r>
+        <w:rPr>
+          <w:sz w:val="28"/>
+          <w:szCs w:val="28"/>
+        </w:rPr>
+        <w:t xml:space="preserve">the </w:t>
+      </w:r>
+      <w:r>
+        <w:rPr>
+          <w:sz w:val="28"/>
+          <w:szCs w:val="28"/>
+        </w:rPr>
+        <w:t>allusive</w:t>
+      </w:r>
+      <w:r>
+        <w:rPr>
+          <w:sz w:val="28"/>
+          <w:szCs w:val="28"/>
+        </w:rPr>
+        <w:t xml:space="preserve"> language</w:t>
+      </w:r>
+      <w:r>
+        <w:rPr>
+          <w:sz w:val="28"/>
+          <w:szCs w:val="28"/>
+        </w:rPr>
+        <w:t>.</w:t>
       </w:r>
     </w:p>
     <w:p>
@@ -3768,7 +4113,14 @@
           <w:sz w:val="28"/>
           <w:szCs w:val="28"/>
         </w:rPr>
-        <w:t xml:space="preserve">means of connection the </w:t>
+        <w:t>means of connecting</w:t>
+      </w:r>
+      <w:r>
+        <w:rPr>
+          <w:sz w:val="28"/>
+          <w:szCs w:val="28"/>
+        </w:rPr>
+        <w:t xml:space="preserve"> the </w:t>
       </w:r>
       <w:proofErr w:type="spellStart"/>
       <w:r>
@@ -3805,6 +4157,21 @@
           <w:sz w:val="28"/>
           <w:szCs w:val="28"/>
         </w:rPr>
+        <w:t xml:space="preserve">[Click: </w:t>
+      </w:r>
+      <w:r>
+        <w:rPr>
+          <w:sz w:val="28"/>
+          <w:szCs w:val="28"/>
+        </w:rPr>
+        <w:lastRenderedPageBreak/>
+        <w:t xml:space="preserve">mighty waters] </w:t>
+      </w:r>
+      <w:r>
+        <w:rPr>
+          <w:sz w:val="28"/>
+          <w:szCs w:val="28"/>
+        </w:rPr>
         <w:t>T</w:t>
       </w:r>
       <w:r>
@@ -3826,15 +4193,21 @@
           <w:sz w:val="28"/>
           <w:szCs w:val="28"/>
         </w:rPr>
-        <w:t xml:space="preserve"> by mighty waters, a quotation from Jeremiah 51:13 where Babylon resides on “mighty waters.” In </w:t>
-      </w:r>
-      <w:r>
-        <w:rPr>
-          <w:sz w:val="28"/>
-          <w:szCs w:val="28"/>
-        </w:rPr>
-        <w:lastRenderedPageBreak/>
-        <w:t xml:space="preserve">17:2, all the kings of the earth are said to have fornicated with the whore, an allusion to Isaiah’s polemic against </w:t>
+        <w:t xml:space="preserve"> by mighty waters, a quotation from Jeremiah 51:13 where Babylon resides on “mighty waters.” In 17:2</w:t>
+      </w:r>
+      <w:r>
+        <w:rPr>
+          <w:sz w:val="28"/>
+          <w:szCs w:val="28"/>
+        </w:rPr>
+        <w:t xml:space="preserve"> [Click nations have fornicated]</w:t>
+      </w:r>
+      <w:r>
+        <w:rPr>
+          <w:sz w:val="28"/>
+          <w:szCs w:val="28"/>
+        </w:rPr>
+        <w:t xml:space="preserve">, all the kings of the earth are said to have fornicated with the whore, an allusion to Isaiah’s polemic against </w:t>
       </w:r>
       <w:proofErr w:type="spellStart"/>
       <w:r>
@@ -3857,35 +4230,84 @@
           <w:sz w:val="28"/>
           <w:szCs w:val="28"/>
         </w:rPr>
-        <w:t xml:space="preserve">The nations drinking from the whore’s wine alludes to Jeremiah’s prophecy against Babylon in 25 and 51. </w:t>
-      </w:r>
-      <w:r>
-        <w:rPr>
-          <w:sz w:val="28"/>
-          <w:szCs w:val="28"/>
-        </w:rPr>
-        <w:t xml:space="preserve">The appeal to Nahum 3:4 recalls Nineveh </w:t>
-      </w:r>
-      <w:r>
-        <w:rPr>
-          <w:sz w:val="28"/>
-          <w:szCs w:val="28"/>
-        </w:rPr>
-        <w:t xml:space="preserve">as </w:t>
-      </w:r>
-      <w:r>
-        <w:rPr>
-          <w:sz w:val="28"/>
-          <w:szCs w:val="28"/>
-        </w:rPr>
-        <w:t xml:space="preserve">the city which enriches the nations by its fornication. </w:t>
-      </w:r>
-      <w:r>
-        <w:rPr>
-          <w:sz w:val="28"/>
-          <w:szCs w:val="28"/>
-        </w:rPr>
-        <w:t xml:space="preserve">The depiction of the whore riding the crimson beast recalls the two beasts of Revelation 13 and of Antiochus Epiphanes in Daniel 7. </w:t>
+        <w:t>The nations drinking from the whore’s wine alludes to Jeremiah’s prophecy against Babylon in 25 and 51</w:t>
+      </w:r>
+      <w:r>
+        <w:rPr>
+          <w:sz w:val="28"/>
+          <w:szCs w:val="28"/>
+        </w:rPr>
+        <w:t xml:space="preserve">, expanded again in verse 4 [click: the nations have drunk]. </w:t>
+      </w:r>
+      <w:r>
+        <w:rPr>
+          <w:sz w:val="28"/>
+          <w:szCs w:val="28"/>
+        </w:rPr>
+        <w:t xml:space="preserve">The </w:t>
+      </w:r>
+      <w:r>
+        <w:rPr>
+          <w:sz w:val="28"/>
+          <w:szCs w:val="28"/>
+        </w:rPr>
+        <w:t xml:space="preserve">enticing of the nations by lust </w:t>
+      </w:r>
+      <w:r>
+        <w:rPr>
+          <w:sz w:val="28"/>
+          <w:szCs w:val="28"/>
+        </w:rPr>
+        <w:t>repeats</w:t>
+      </w:r>
+      <w:r>
+        <w:rPr>
+          <w:sz w:val="28"/>
+          <w:szCs w:val="28"/>
+        </w:rPr>
+        <w:t xml:space="preserve"> Nahum’s charge against Nineveh</w:t>
+      </w:r>
+      <w:r>
+        <w:rPr>
+          <w:sz w:val="28"/>
+          <w:szCs w:val="28"/>
+        </w:rPr>
+        <w:t xml:space="preserve"> as a city of whoredom</w:t>
+      </w:r>
+      <w:r>
+        <w:rPr>
+          <w:sz w:val="28"/>
+          <w:szCs w:val="28"/>
+        </w:rPr>
+        <w:t>.</w:t>
+      </w:r>
+      <w:r>
+        <w:rPr>
+          <w:sz w:val="28"/>
+          <w:szCs w:val="28"/>
+        </w:rPr>
+        <w:t xml:space="preserve"> </w:t>
+      </w:r>
+      <w:r>
+        <w:rPr>
+          <w:sz w:val="28"/>
+          <w:szCs w:val="28"/>
+        </w:rPr>
+        <w:t>The depiction of the whore riding the crimson beast</w:t>
+      </w:r>
+      <w:r>
+        <w:rPr>
+          <w:sz w:val="28"/>
+          <w:szCs w:val="28"/>
+        </w:rPr>
+        <w:t xml:space="preserve"> [click: beast]</w:t>
+      </w:r>
+      <w:r>
+        <w:rPr>
+          <w:sz w:val="28"/>
+          <w:szCs w:val="28"/>
+        </w:rPr>
+        <w:t xml:space="preserve"> recalls the two beasts of Revelation 13 and of Antiochus Epiphanes in Daniel 7. </w:t>
       </w:r>
       <w:r>
         <w:rPr>
@@ -3913,7 +4335,28 @@
           <w:sz w:val="28"/>
           <w:szCs w:val="28"/>
         </w:rPr>
-        <w:t>; Babylon</w:t>
+        <w:t xml:space="preserve">; </w:t>
+      </w:r>
+      <w:r>
+        <w:rPr>
+          <w:sz w:val="28"/>
+          <w:szCs w:val="28"/>
+        </w:rPr>
+        <w:t>[Click 2Rg 9:7]</w:t>
+      </w:r>
+      <w:r>
+        <w:rPr>
+          <w:sz w:val="28"/>
+          <w:szCs w:val="28"/>
+        </w:rPr>
+        <w:t xml:space="preserve"> </w:t>
+      </w:r>
+      <w:r>
+        <w:rPr>
+          <w:sz w:val="28"/>
+          <w:szCs w:val="28"/>
+        </w:rPr>
+        <w:t>Babylon</w:t>
       </w:r>
       <w:r>
         <w:rPr>
@@ -3991,6 +4434,27 @@
           <w:szCs w:val="28"/>
         </w:rPr>
         <w:t xml:space="preserve"> he denounces in chapter 2</w:t>
+      </w:r>
+      <w:r>
+        <w:rPr>
+          <w:sz w:val="28"/>
+          <w:szCs w:val="28"/>
+        </w:rPr>
+        <w:t xml:space="preserve"> [</w:t>
+      </w:r>
+      <w:r>
+        <w:rPr>
+          <w:sz w:val="28"/>
+          <w:szCs w:val="28"/>
+        </w:rPr>
+        <w:t xml:space="preserve">Click: </w:t>
+      </w:r>
+      <w:r>
+        <w:rPr>
+          <w:sz w:val="28"/>
+          <w:szCs w:val="28"/>
+        </w:rPr>
+        <w:t>2:20]</w:t>
       </w:r>
       <w:r>
         <w:rPr>
@@ -4165,7 +4629,14 @@
           <w:sz w:val="28"/>
           <w:szCs w:val="28"/>
         </w:rPr>
-        <w:t xml:space="preserve">Digital editions allow for more flexibility for research. Because the references have been tagged by reference type, the reader can isolate the </w:t>
+        <w:t>Digital editions permit greater</w:t>
+      </w:r>
+      <w:r>
+        <w:rPr>
+          <w:sz w:val="28"/>
+          <w:szCs w:val="28"/>
+        </w:rPr>
+        <w:t xml:space="preserve"> flexibility for research. Because the references have been tagged by reference type, the reader can isolate the </w:t>
       </w:r>
       <w:r>
         <w:rPr>
@@ -4179,7 +4650,15 @@
           <w:sz w:val="28"/>
           <w:szCs w:val="28"/>
         </w:rPr>
-        <w:t xml:space="preserve">, allusions, and thematic parallels as desired. Toggling the dropdown menu in the right-most column activates only the links of the desired classification. While we can see that Revelation references Scripture using each of the three typologies discussed above, </w:t>
+        <w:t xml:space="preserve">, allusions, and thematic parallels as desired. Toggling the dropdown menu in the right-most column activates only the links of the desired classification. While we can see that </w:t>
+      </w:r>
+      <w:r>
+        <w:rPr>
+          <w:sz w:val="28"/>
+          <w:szCs w:val="28"/>
+        </w:rPr>
+        <w:lastRenderedPageBreak/>
+        <w:t xml:space="preserve">Revelation references Scripture using each of the three typologies discussed above, </w:t>
       </w:r>
       <w:r>
         <w:rPr>
@@ -4207,15 +4686,7 @@
           <w:sz w:val="28"/>
           <w:szCs w:val="28"/>
         </w:rPr>
-        <w:t xml:space="preserve"> this may reflect a </w:t>
-      </w:r>
-      <w:r>
-        <w:rPr>
-          <w:sz w:val="28"/>
-          <w:szCs w:val="28"/>
-        </w:rPr>
-        <w:lastRenderedPageBreak/>
-        <w:t xml:space="preserve">middle ground between the more rigid quotations and less concrete thematic parallels. Allusions have a plasticity to them that </w:t>
+        <w:t xml:space="preserve"> this may reflect a middle ground between the more rigid quotations and less concrete thematic parallels. Allusions have a plasticity to them that </w:t>
       </w:r>
       <w:r>
         <w:rPr>
@@ -4297,7 +4768,37 @@
           <w:sz w:val="28"/>
           <w:szCs w:val="28"/>
         </w:rPr>
-        <w:t xml:space="preserve">, we find two distinctive features of Revelation’s intertextuality. The first concerns the text form used by John in the quotation of 18:2 – </w:t>
+        <w:t xml:space="preserve">, we find two distinctive features of Revelation’s intertextuality. The first concerns the text form used by John in the quotation of 18:2 </w:t>
+      </w:r>
+      <w:r>
+        <w:rPr>
+          <w:sz w:val="28"/>
+          <w:szCs w:val="28"/>
+        </w:rPr>
+        <w:t>[Click 18:2</w:t>
+      </w:r>
+      <w:proofErr w:type="gramStart"/>
+      <w:r>
+        <w:rPr>
+          <w:sz w:val="28"/>
+          <w:szCs w:val="28"/>
+        </w:rPr>
+        <w:t>]</w:t>
+      </w:r>
+      <w:r>
+        <w:rPr>
+          <w:sz w:val="28"/>
+          <w:szCs w:val="28"/>
+        </w:rPr>
+        <w:t>–</w:t>
+      </w:r>
+      <w:proofErr w:type="gramEnd"/>
+      <w:r>
+        <w:rPr>
+          <w:sz w:val="28"/>
+          <w:szCs w:val="28"/>
+        </w:rPr>
+        <w:t xml:space="preserve"> </w:t>
       </w:r>
       <w:r>
         <w:rPr>
@@ -4577,7 +5078,16 @@
           <w:sz w:val="28"/>
           <w:szCs w:val="28"/>
         </w:rPr>
-        <w:t xml:space="preserve">If one posits that John used a Greek translation, whichever translation he had reflected the Masoretic text of Isaiah 21:9 but used the aorist like Jeremiah, rather than the perfect of Isaiah. Alternatively, John might have used a Hebrew text and he </w:t>
+        <w:t xml:space="preserve">If one posits that John used a Greek translation, whichever translation he had reflected the Masoretic text of Isaiah 21:9 </w:t>
+      </w:r>
+      <w:r>
+        <w:rPr>
+          <w:iCs/>
+          <w:sz w:val="28"/>
+          <w:szCs w:val="28"/>
+        </w:rPr>
+        <w:lastRenderedPageBreak/>
+        <w:t xml:space="preserve">but used the aorist like Jeremiah, rather than the perfect of Isaiah. Alternatively, John might have used a Hebrew text and he </w:t>
       </w:r>
       <w:r>
         <w:rPr>
@@ -4655,15 +5165,21 @@
           <w:sz w:val="28"/>
           <w:szCs w:val="28"/>
         </w:rPr>
-        <w:t xml:space="preserve">The cup of wine, again a reference to Jeremiah, served as the cup of the Great Whore’s lustful iniquity in </w:t>
-      </w:r>
-      <w:r>
-        <w:rPr>
-          <w:sz w:val="28"/>
-          <w:szCs w:val="28"/>
-        </w:rPr>
-        <w:lastRenderedPageBreak/>
-        <w:t xml:space="preserve">17:2. In 18:3, however, the wine of the wrath returns again, though now the cup is God’s cup of wrath which </w:t>
+        <w:t>The cup of wine, again a reference to Jeremiah, served as the cup of the Great Whore’s lustful iniquity in 17:2</w:t>
+      </w:r>
+      <w:r>
+        <w:rPr>
+          <w:sz w:val="28"/>
+          <w:szCs w:val="28"/>
+        </w:rPr>
+        <w:t xml:space="preserve"> [Click 17:2]</w:t>
+      </w:r>
+      <w:r>
+        <w:rPr>
+          <w:sz w:val="28"/>
+          <w:szCs w:val="28"/>
+        </w:rPr>
+        <w:t xml:space="preserve">. In 18:3, however, the wine of the wrath returns again, though now the cup is God’s cup of wrath which </w:t>
       </w:r>
       <w:r>
         <w:rPr>
@@ -4684,7 +5200,21 @@
           <w:sz w:val="28"/>
           <w:szCs w:val="28"/>
         </w:rPr>
-        <w:t xml:space="preserve">lity of metaphor and prophecy. From a semiotic perspective, the cup can signify both the crime (fornication) and the justice (God’s wrath). The two are collapsed into one image. </w:t>
+        <w:t xml:space="preserve">lity of metaphor and prophecy. From a semiotic perspective, the </w:t>
+      </w:r>
+      <w:r>
+        <w:rPr>
+          <w:sz w:val="28"/>
+          <w:szCs w:val="28"/>
+        </w:rPr>
+        <w:t>wine</w:t>
+      </w:r>
+      <w:r>
+        <w:rPr>
+          <w:sz w:val="28"/>
+          <w:szCs w:val="28"/>
+        </w:rPr>
+        <w:t xml:space="preserve"> can signify both the crime (fornication) and the justice (God’s wrath). The two are collapsed into one image. </w:t>
       </w:r>
     </w:p>
     <w:p>
@@ -4812,7 +5342,15 @@
           <w:sz w:val="28"/>
           <w:szCs w:val="28"/>
         </w:rPr>
-        <w:t>for describing the judgment of Babylon</w:t>
+        <w:t xml:space="preserve">for describing the judgment of </w:t>
+      </w:r>
+      <w:r>
+        <w:rPr>
+          <w:sz w:val="28"/>
+          <w:szCs w:val="28"/>
+        </w:rPr>
+        <w:lastRenderedPageBreak/>
+        <w:t>Babylon</w:t>
       </w:r>
       <w:r>
         <w:rPr>
@@ -4841,14 +5379,21 @@
           <w:sz w:val="28"/>
           <w:szCs w:val="28"/>
         </w:rPr>
-        <w:t xml:space="preserve">In addition to the proclamations discussed above, we see the imperative to “come out” of Babylon in 18:4, </w:t>
-      </w:r>
-      <w:r>
-        <w:rPr>
-          <w:sz w:val="28"/>
-          <w:szCs w:val="28"/>
-        </w:rPr>
-        <w:t>a reference found only the MT of Jeremiah. The justness of God’s</w:t>
+        <w:t>In addition to the proclamations discussed above, we see the imperative t</w:t>
+      </w:r>
+      <w:r>
+        <w:rPr>
+          <w:sz w:val="28"/>
+          <w:szCs w:val="28"/>
+        </w:rPr>
+        <w:t>o “come out” of Babylon in 18:4.</w:t>
+      </w:r>
+      <w:r>
+        <w:rPr>
+          <w:sz w:val="28"/>
+          <w:szCs w:val="28"/>
+        </w:rPr>
+        <w:t xml:space="preserve"> The justness of God’s</w:t>
       </w:r>
       <w:r>
         <w:rPr>
@@ -4911,15 +5456,14 @@
           <w:sz w:val="28"/>
           <w:szCs w:val="28"/>
         </w:rPr>
-        <w:t xml:space="preserve">verse 8 echoes Jeremiah’s prophecy that Babylon would be destroyed </w:t>
-      </w:r>
-      <w:r>
-        <w:rPr>
-          <w:sz w:val="28"/>
-          <w:szCs w:val="28"/>
-        </w:rPr>
-        <w:lastRenderedPageBreak/>
-        <w:t>by fire</w:t>
+        <w:t>verse 8 echoes Jeremiah’s prophecy that Babylon would be destroyed by fire</w:t>
+      </w:r>
+      <w:r>
+        <w:rPr>
+          <w:sz w:val="28"/>
+          <w:szCs w:val="28"/>
+        </w:rPr>
+        <w:t>.</w:t>
       </w:r>
       <w:r>
         <w:rPr>
@@ -4933,55 +5477,6 @@
           <w:sz w:val="28"/>
           <w:szCs w:val="28"/>
         </w:rPr>
-        <w:t xml:space="preserve">Jeremiah’s oracles form the </w:t>
-      </w:r>
-      <w:r>
-        <w:rPr>
-          <w:sz w:val="28"/>
-          <w:szCs w:val="28"/>
-        </w:rPr>
-        <w:t xml:space="preserve">iron </w:t>
-      </w:r>
-      <w:r>
-        <w:rPr>
-          <w:sz w:val="28"/>
-          <w:szCs w:val="28"/>
-        </w:rPr>
-        <w:t xml:space="preserve">backbone of John’s </w:t>
-      </w:r>
-      <w:r>
-        <w:rPr>
-          <w:sz w:val="28"/>
-          <w:szCs w:val="28"/>
-        </w:rPr>
-        <w:t>confidence</w:t>
-      </w:r>
-      <w:r>
-        <w:rPr>
-          <w:sz w:val="28"/>
-          <w:szCs w:val="28"/>
-        </w:rPr>
-        <w:t xml:space="preserve"> that Rome will be destroyed</w:t>
-      </w:r>
-      <w:r>
-        <w:rPr>
-          <w:sz w:val="28"/>
-          <w:szCs w:val="28"/>
-        </w:rPr>
-        <w:t>.</w:t>
-      </w:r>
-      <w:r>
-        <w:rPr>
-          <w:sz w:val="28"/>
-          <w:szCs w:val="28"/>
-        </w:rPr>
-        <w:t xml:space="preserve"> </w:t>
-      </w:r>
-      <w:r>
-        <w:rPr>
-          <w:sz w:val="28"/>
-          <w:szCs w:val="28"/>
-        </w:rPr>
         <w:t xml:space="preserve">[Toggle to Isaiah] Revelation yokes Jeremiah’s conviction with </w:t>
       </w:r>
       <w:proofErr w:type="spellStart"/>
@@ -5005,6 +5500,13 @@
           <w:sz w:val="28"/>
           <w:szCs w:val="28"/>
         </w:rPr>
+        <w:t xml:space="preserve">[Click: Isa 47:7-8] </w:t>
+      </w:r>
+      <w:r>
+        <w:rPr>
+          <w:sz w:val="28"/>
+          <w:szCs w:val="28"/>
+        </w:rPr>
         <w:t xml:space="preserve">Like </w:t>
       </w:r>
       <w:r>
@@ -5047,7 +5549,7 @@
           <w:sz w:val="28"/>
           <w:szCs w:val="28"/>
         </w:rPr>
-        <w:t xml:space="preserve"> </w:t>
+        <w:t xml:space="preserve">Jeremiah’s oracles of Babylon’s conflagration and Isaiah’s oracles of its humiliation, each already a historical fact for Revelation’s audience. Like God conquered them, he will conquer Rome as well. </w:t>
       </w:r>
     </w:p>
     <w:p>
@@ -5092,7 +5594,15 @@
           <w:sz w:val="28"/>
           <w:szCs w:val="28"/>
         </w:rPr>
-        <w:t xml:space="preserve"> focus here is on intertexuality, this edition was designed to address this issue. One could, however, encode the text to display variations between manuscript traditions or individual manuscripts. The daggers here display </w:t>
+        <w:t xml:space="preserve"> focus here is on intertexuality, this edition was designed to address this issue. One could, however, encode the text to display variations between manuscript traditions or individual manuscripts. The </w:t>
+      </w:r>
+      <w:r>
+        <w:rPr>
+          <w:sz w:val="28"/>
+          <w:szCs w:val="28"/>
+        </w:rPr>
+        <w:lastRenderedPageBreak/>
+        <w:t xml:space="preserve">daggers here display </w:t>
       </w:r>
       <w:r>
         <w:rPr>
@@ -5120,57 +5630,7 @@
           <w:sz w:val="28"/>
           <w:szCs w:val="28"/>
         </w:rPr>
-        <w:t>Since</w:t>
-      </w:r>
-      <w:r>
-        <w:rPr>
-          <w:sz w:val="28"/>
-          <w:szCs w:val="28"/>
-        </w:rPr>
-        <w:t xml:space="preserve"> t</w:t>
-      </w:r>
-      <w:r>
-        <w:rPr>
-          <w:sz w:val="28"/>
-          <w:szCs w:val="28"/>
-        </w:rPr>
-        <w:t>he variations in both 18</w:t>
-      </w:r>
-      <w:r>
-        <w:rPr>
-          <w:sz w:val="28"/>
-          <w:szCs w:val="28"/>
-        </w:rPr>
-        <w:t>:2 and 3 regard intertexuality</w:t>
-      </w:r>
-      <w:r>
-        <w:rPr>
-          <w:sz w:val="28"/>
-          <w:szCs w:val="28"/>
-        </w:rPr>
-        <w:t xml:space="preserve">, some discussion is </w:t>
-      </w:r>
-      <w:commentRangeStart w:id="9"/>
-      <w:r>
-        <w:rPr>
-          <w:sz w:val="28"/>
-          <w:szCs w:val="28"/>
-        </w:rPr>
-        <w:t>merited</w:t>
-      </w:r>
-      <w:commentRangeEnd w:id="9"/>
-      <w:r>
-        <w:rPr>
-          <w:rStyle w:val="CommentReference"/>
-        </w:rPr>
-        <w:commentReference w:id="9"/>
-      </w:r>
-      <w:r>
-        <w:rPr>
-          <w:sz w:val="28"/>
-          <w:szCs w:val="28"/>
-        </w:rPr>
-        <w:t xml:space="preserve">. </w:t>
+        <w:t>In each case, we find intertextuality extending beyond the eclectic body text and into the textual variants.</w:t>
       </w:r>
     </w:p>
     <w:p>
@@ -5186,6 +5646,13 @@
           <w:sz w:val="28"/>
           <w:szCs w:val="28"/>
         </w:rPr>
+        <w:t xml:space="preserve">[Click 18:2] Revelation </w:t>
+      </w:r>
+      <w:r>
+        <w:rPr>
+          <w:sz w:val="28"/>
+          <w:szCs w:val="28"/>
+        </w:rPr>
         <w:t>1</w:t>
       </w:r>
       <w:r>
@@ -5200,7 +5667,21 @@
           <w:sz w:val="28"/>
           <w:szCs w:val="28"/>
         </w:rPr>
-        <w:t xml:space="preserve"> develops the theme of wild animals inhabiting cities made desolate by Yahweh’s judgment. However, the </w:t>
+        <w:t xml:space="preserve"> develops the</w:t>
+      </w:r>
+      <w:r>
+        <w:rPr>
+          <w:sz w:val="28"/>
+          <w:szCs w:val="28"/>
+        </w:rPr>
+        <w:t xml:space="preserve"> prophetic</w:t>
+      </w:r>
+      <w:r>
+        <w:rPr>
+          <w:sz w:val="28"/>
+          <w:szCs w:val="28"/>
+        </w:rPr>
+        <w:t xml:space="preserve"> theme of wild animals inhabiting cities made desolate by Yahweh’s judgment. However, the </w:t>
       </w:r>
       <w:r>
         <w:rPr>
@@ -5313,7 +5794,6 @@
           <w:sz w:val="28"/>
           <w:szCs w:val="28"/>
         </w:rPr>
-        <w:lastRenderedPageBreak/>
         <w:t>assume</w:t>
       </w:r>
       <w:r>
@@ -5366,9 +5846,18 @@
           <w:sz w:val="28"/>
           <w:szCs w:val="28"/>
         </w:rPr>
-        <w:t xml:space="preserve">and a progression from birds to </w:t>
-      </w:r>
-      <w:commentRangeStart w:id="10"/>
+        <w:t>and a progr</w:t>
+      </w:r>
+      <w:bookmarkStart w:id="8" w:name="_GoBack"/>
+      <w:bookmarkEnd w:id="8"/>
+      <w:r>
+        <w:rPr>
+          <w:sz w:val="28"/>
+          <w:szCs w:val="28"/>
+        </w:rPr>
+        <w:t xml:space="preserve">ession from birds to </w:t>
+      </w:r>
+      <w:commentRangeStart w:id="9"/>
       <w:r>
         <w:rPr>
           <w:sz w:val="28"/>
@@ -5383,12 +5872,19 @@
         </w:rPr>
         <w:t xml:space="preserve"> </w:t>
       </w:r>
-      <w:commentRangeEnd w:id="10"/>
+      <w:commentRangeEnd w:id="9"/>
+      <w:r>
+        <w:rPr>
+          <w:sz w:val="28"/>
+          <w:szCs w:val="28"/>
+        </w:rPr>
+        <w:t>Though the allusion may be authorial, one could equally imagine a copyist expanding to match the prophetic concept.</w:t>
+      </w:r>
       <w:r>
         <w:rPr>
           <w:rStyle w:val="CommentReference"/>
         </w:rPr>
-        <w:commentReference w:id="10"/>
+        <w:commentReference w:id="9"/>
       </w:r>
     </w:p>
     <w:p>
@@ -5404,6 +5900,13 @@
           <w:sz w:val="28"/>
           <w:szCs w:val="28"/>
         </w:rPr>
+        <w:t xml:space="preserve">[Click 18:3] </w:t>
+      </w:r>
+      <w:r>
+        <w:rPr>
+          <w:sz w:val="28"/>
+          <w:szCs w:val="28"/>
+        </w:rPr>
         <w:t>The variation i</w:t>
       </w:r>
       <w:r>
@@ -5600,7 +6103,15 @@
           <w:sz w:val="28"/>
           <w:szCs w:val="28"/>
         </w:rPr>
-        <w:t xml:space="preserve"> to Jeremiah 51:7, translating</w:t>
+        <w:t xml:space="preserve"> </w:t>
+      </w:r>
+      <w:r>
+        <w:rPr>
+          <w:sz w:val="28"/>
+          <w:szCs w:val="28"/>
+        </w:rPr>
+        <w:lastRenderedPageBreak/>
+        <w:t>to Jeremiah 51:7, translating</w:t>
       </w:r>
       <w:r>
         <w:rPr>
@@ -5714,21 +6225,28 @@
           <w:sz w:val="28"/>
           <w:szCs w:val="28"/>
         </w:rPr>
-        <w:t xml:space="preserve">The aural and visual similarities which may have resulted in this manuscript variation may </w:t>
-      </w:r>
-      <w:r>
-        <w:rPr>
-          <w:sz w:val="28"/>
-          <w:szCs w:val="28"/>
-        </w:rPr>
-        <w:t>be intentional</w:t>
-      </w:r>
-      <w:r>
-        <w:rPr>
-          <w:sz w:val="28"/>
-          <w:szCs w:val="28"/>
-        </w:rPr>
-        <w:t xml:space="preserve">. John may also be engaging in word play here similar to </w:t>
+        <w:t>Moreover, the manuscripts which use verbs of falling have dropped the “wine” f</w:t>
+      </w:r>
+      <w:r>
+        <w:rPr>
+          <w:sz w:val="28"/>
+          <w:szCs w:val="28"/>
+        </w:rPr>
+        <w:t>rom the beginning of the verse, perhaps suggesting that 18:3 was harmonized with 14:8 and 17:2.</w:t>
+      </w:r>
+      <w:r>
+        <w:rPr>
+          <w:sz w:val="28"/>
+          <w:szCs w:val="28"/>
+        </w:rPr>
+        <w:t xml:space="preserve"> </w:t>
+      </w:r>
+      <w:r>
+        <w:rPr>
+          <w:sz w:val="28"/>
+          <w:szCs w:val="28"/>
+        </w:rPr>
+        <w:t xml:space="preserve">Thus </w:t>
       </w:r>
       <w:proofErr w:type="spellStart"/>
       <w:r>
@@ -5736,7 +6254,7 @@
           <w:sz w:val="28"/>
           <w:szCs w:val="28"/>
         </w:rPr>
-        <w:t>Deutero</w:t>
+        <w:t>Alexandrinus</w:t>
       </w:r>
       <w:proofErr w:type="spellEnd"/>
       <w:r>
@@ -5744,17 +6262,22 @@
           <w:sz w:val="28"/>
           <w:szCs w:val="28"/>
         </w:rPr>
-        <w:t xml:space="preserve">-Isaiah’s </w:t>
+        <w:t xml:space="preserve"> and </w:t>
       </w:r>
       <w:proofErr w:type="spellStart"/>
       <w:r>
         <w:rPr>
-          <w:i/>
-          <w:iCs/>
-          <w:sz w:val="28"/>
-          <w:szCs w:val="28"/>
-        </w:rPr>
-        <w:t>haggolah</w:t>
+          <w:sz w:val="28"/>
+          <w:szCs w:val="28"/>
+        </w:rPr>
+        <w:t>Ephrae</w:t>
+      </w:r>
+      <w:r>
+        <w:rPr>
+          <w:sz w:val="28"/>
+          <w:szCs w:val="28"/>
+        </w:rPr>
+        <w:t>mi</w:t>
       </w:r>
       <w:proofErr w:type="spellEnd"/>
       <w:r>
@@ -5762,17 +6285,120 @@
           <w:sz w:val="28"/>
           <w:szCs w:val="28"/>
         </w:rPr>
+        <w:t xml:space="preserve"> </w:t>
+      </w:r>
+      <w:proofErr w:type="spellStart"/>
+      <w:r>
+        <w:rPr>
+          <w:sz w:val="28"/>
+          <w:szCs w:val="28"/>
+        </w:rPr>
+        <w:t>Rescriptus</w:t>
+      </w:r>
+      <w:proofErr w:type="spellEnd"/>
+      <w:r>
+        <w:rPr>
+          <w:sz w:val="28"/>
+          <w:szCs w:val="28"/>
+        </w:rPr>
+        <w:t xml:space="preserve"> preserve “the nations have fallen because of the lust of the Whore.</w:t>
+      </w:r>
+      <w:r>
+        <w:rPr>
+          <w:sz w:val="28"/>
+          <w:szCs w:val="28"/>
+        </w:rPr>
+        <w:t>”</w:t>
+      </w:r>
+      <w:r>
+        <w:rPr>
+          <w:sz w:val="28"/>
+          <w:szCs w:val="28"/>
+        </w:rPr>
+        <w:t xml:space="preserve"> </w:t>
+      </w:r>
+      <w:r>
+        <w:rPr>
+          <w:sz w:val="28"/>
+          <w:szCs w:val="28"/>
+        </w:rPr>
+        <w:t xml:space="preserve">By presenting the individual variants synoptically, digital editions better preserve the meaningful textual variants in their literary, narrative, and in our case, intertextual </w:t>
+      </w:r>
+      <w:commentRangeStart w:id="10"/>
+      <w:r>
+        <w:rPr>
+          <w:sz w:val="28"/>
+          <w:szCs w:val="28"/>
+        </w:rPr>
+        <w:t>context</w:t>
+      </w:r>
+      <w:commentRangeEnd w:id="10"/>
+      <w:r>
+        <w:rPr>
+          <w:rStyle w:val="CommentReference"/>
+        </w:rPr>
+        <w:commentReference w:id="10"/>
+      </w:r>
+      <w:r>
+        <w:rPr>
+          <w:sz w:val="28"/>
+          <w:szCs w:val="28"/>
+        </w:rPr>
+        <w:t>.</w:t>
+      </w:r>
+      <w:r>
+        <w:rPr>
+          <w:sz w:val="28"/>
+          <w:szCs w:val="28"/>
+        </w:rPr>
+        <w:t xml:space="preserve"> One might </w:t>
+      </w:r>
+      <w:proofErr w:type="gramStart"/>
+      <w:r>
+        <w:rPr>
+          <w:sz w:val="28"/>
+          <w:szCs w:val="28"/>
+        </w:rPr>
+        <w:t>could</w:t>
+      </w:r>
+      <w:proofErr w:type="gramEnd"/>
+      <w:r>
+        <w:rPr>
+          <w:sz w:val="28"/>
+          <w:szCs w:val="28"/>
+        </w:rPr>
+        <w:t xml:space="preserve"> even link publically available image</w:t>
+      </w:r>
+      <w:r>
+        <w:rPr>
+          <w:sz w:val="28"/>
+          <w:szCs w:val="28"/>
+        </w:rPr>
+        <w:t xml:space="preserve">s to the individual manuscripts, as done here with </w:t>
+      </w:r>
+      <w:proofErr w:type="spellStart"/>
+      <w:r>
+        <w:rPr>
+          <w:sz w:val="28"/>
+          <w:szCs w:val="28"/>
+        </w:rPr>
+        <w:t>Sinaiticus</w:t>
+      </w:r>
+      <w:proofErr w:type="spellEnd"/>
+      <w:r>
+        <w:rPr>
+          <w:sz w:val="28"/>
+          <w:szCs w:val="28"/>
+        </w:rPr>
         <w:t xml:space="preserve"> and </w:t>
       </w:r>
       <w:proofErr w:type="spellStart"/>
       <w:r>
         <w:rPr>
-          <w:i/>
-          <w:iCs/>
-          <w:sz w:val="28"/>
-          <w:szCs w:val="28"/>
-        </w:rPr>
-        <w:t>wegiylu</w:t>
+          <w:sz w:val="28"/>
+          <w:szCs w:val="28"/>
+        </w:rPr>
+        <w:t>Alexandrinus</w:t>
       </w:r>
       <w:proofErr w:type="spellEnd"/>
       <w:r>
@@ -5781,384 +6407,6 @@
           <w:szCs w:val="28"/>
         </w:rPr>
         <w:t xml:space="preserve">. </w:t>
-      </w:r>
-      <w:r>
-        <w:rPr>
-          <w:sz w:val="28"/>
-          <w:szCs w:val="28"/>
-        </w:rPr>
-        <w:t xml:space="preserve">This would also not be the only example of a </w:t>
-      </w:r>
-      <w:proofErr w:type="spellStart"/>
-      <w:r>
-        <w:rPr>
-          <w:sz w:val="28"/>
-          <w:szCs w:val="28"/>
-        </w:rPr>
-        <w:t>midrashic</w:t>
-      </w:r>
-      <w:proofErr w:type="spellEnd"/>
-      <w:r>
-        <w:rPr>
-          <w:sz w:val="28"/>
-          <w:szCs w:val="28"/>
-        </w:rPr>
-        <w:t xml:space="preserve"> style of exegesis in these verses. </w:t>
-      </w:r>
-      <w:r>
-        <w:rPr>
-          <w:sz w:val="28"/>
-          <w:szCs w:val="28"/>
-        </w:rPr>
-        <w:t xml:space="preserve">Many commentators have noted that the Septuagint of Isaiah uses </w:t>
-      </w:r>
-      <w:proofErr w:type="spellStart"/>
-      <w:r>
-        <w:rPr>
-          <w:i/>
-          <w:iCs/>
-          <w:sz w:val="28"/>
-          <w:szCs w:val="28"/>
-        </w:rPr>
-        <w:t>emporion</w:t>
-      </w:r>
-      <w:proofErr w:type="spellEnd"/>
-      <w:r>
-        <w:rPr>
-          <w:b/>
-          <w:bCs/>
-          <w:sz w:val="28"/>
-          <w:szCs w:val="28"/>
-        </w:rPr>
-        <w:t xml:space="preserve"> </w:t>
-      </w:r>
-      <w:r>
-        <w:rPr>
-          <w:sz w:val="28"/>
-          <w:szCs w:val="28"/>
-        </w:rPr>
-        <w:t xml:space="preserve">for the Hebrew </w:t>
-      </w:r>
-      <w:proofErr w:type="spellStart"/>
-      <w:r>
-        <w:rPr>
-          <w:i/>
-          <w:iCs/>
-          <w:sz w:val="28"/>
-          <w:szCs w:val="28"/>
-        </w:rPr>
-        <w:t>etnan</w:t>
-      </w:r>
-      <w:proofErr w:type="spellEnd"/>
-      <w:r>
-        <w:rPr>
-          <w:sz w:val="28"/>
-          <w:szCs w:val="28"/>
-        </w:rPr>
-        <w:t xml:space="preserve">, the wages of a prostitute. The kings of the earth committed fornication – </w:t>
-      </w:r>
-      <w:proofErr w:type="spellStart"/>
-      <w:r>
-        <w:rPr>
-          <w:i/>
-          <w:iCs/>
-          <w:sz w:val="28"/>
-          <w:szCs w:val="28"/>
-        </w:rPr>
-        <w:t>eporneusan</w:t>
-      </w:r>
-      <w:proofErr w:type="spellEnd"/>
-      <w:r>
-        <w:rPr>
-          <w:i/>
-          <w:iCs/>
-          <w:sz w:val="28"/>
-          <w:szCs w:val="28"/>
-        </w:rPr>
-        <w:t xml:space="preserve"> </w:t>
-      </w:r>
-      <w:r>
-        <w:rPr>
-          <w:sz w:val="28"/>
-          <w:szCs w:val="28"/>
-        </w:rPr>
-        <w:t>– with the whore.</w:t>
-      </w:r>
-      <w:r>
-        <w:rPr>
-          <w:sz w:val="28"/>
-          <w:szCs w:val="28"/>
-        </w:rPr>
-        <w:t xml:space="preserve"> </w:t>
-      </w:r>
-      <w:r>
-        <w:rPr>
-          <w:sz w:val="28"/>
-          <w:szCs w:val="28"/>
-        </w:rPr>
-        <w:t xml:space="preserve">John may have also used a </w:t>
-      </w:r>
-      <w:r>
-        <w:rPr>
-          <w:sz w:val="28"/>
-          <w:szCs w:val="28"/>
-        </w:rPr>
-        <w:lastRenderedPageBreak/>
-        <w:t xml:space="preserve">form of </w:t>
-      </w:r>
-      <w:proofErr w:type="spellStart"/>
-      <w:r>
-        <w:rPr>
-          <w:i/>
-          <w:iCs/>
-          <w:sz w:val="28"/>
-          <w:szCs w:val="28"/>
-        </w:rPr>
-        <w:t>pino</w:t>
-      </w:r>
-      <w:proofErr w:type="spellEnd"/>
-      <w:r>
-        <w:rPr>
-          <w:sz w:val="28"/>
-          <w:szCs w:val="28"/>
-        </w:rPr>
-        <w:t xml:space="preserve"> instead of </w:t>
-      </w:r>
-      <w:proofErr w:type="spellStart"/>
-      <w:r>
-        <w:rPr>
-          <w:i/>
-          <w:iCs/>
-          <w:sz w:val="28"/>
-          <w:szCs w:val="28"/>
-        </w:rPr>
-        <w:t>methusko</w:t>
-      </w:r>
-      <w:proofErr w:type="spellEnd"/>
-      <w:r>
-        <w:rPr>
-          <w:b/>
-          <w:bCs/>
-          <w:sz w:val="28"/>
-          <w:szCs w:val="28"/>
-        </w:rPr>
-        <w:t xml:space="preserve"> </w:t>
-      </w:r>
-      <w:r>
-        <w:rPr>
-          <w:sz w:val="28"/>
-          <w:szCs w:val="28"/>
-        </w:rPr>
-        <w:t xml:space="preserve">for the aural similarities between </w:t>
-      </w:r>
-      <w:proofErr w:type="spellStart"/>
-      <w:r>
-        <w:rPr>
-          <w:i/>
-          <w:iCs/>
-          <w:sz w:val="28"/>
-          <w:szCs w:val="28"/>
-        </w:rPr>
-        <w:t>pepokan</w:t>
-      </w:r>
-      <w:proofErr w:type="spellEnd"/>
-      <w:r>
-        <w:rPr>
-          <w:i/>
-          <w:iCs/>
-          <w:sz w:val="28"/>
-          <w:szCs w:val="28"/>
-        </w:rPr>
-        <w:t xml:space="preserve"> </w:t>
-      </w:r>
-      <w:r>
-        <w:rPr>
-          <w:sz w:val="28"/>
-          <w:szCs w:val="28"/>
-        </w:rPr>
-        <w:t xml:space="preserve">and </w:t>
-      </w:r>
-      <w:proofErr w:type="spellStart"/>
-      <w:r>
-        <w:rPr>
-          <w:i/>
-          <w:iCs/>
-          <w:sz w:val="28"/>
-          <w:szCs w:val="28"/>
-        </w:rPr>
-        <w:t>peptokan</w:t>
-      </w:r>
-      <w:proofErr w:type="spellEnd"/>
-      <w:r>
-        <w:rPr>
-          <w:sz w:val="28"/>
-          <w:szCs w:val="28"/>
-        </w:rPr>
-        <w:t>.</w:t>
-      </w:r>
-      <w:r>
-        <w:rPr>
-          <w:rStyle w:val="FootnoteReference"/>
-          <w:sz w:val="28"/>
-          <w:szCs w:val="28"/>
-        </w:rPr>
-        <w:footnoteReference w:id="16"/>
-      </w:r>
-      <w:r>
-        <w:rPr>
-          <w:sz w:val="28"/>
-          <w:szCs w:val="28"/>
-        </w:rPr>
-        <w:t xml:space="preserve"> </w:t>
-      </w:r>
-      <w:r>
-        <w:rPr>
-          <w:sz w:val="28"/>
-          <w:szCs w:val="28"/>
-        </w:rPr>
-        <w:t>Moreover, the manuscripts which use verbs of falling have dropped the “wine” f</w:t>
-      </w:r>
-      <w:r>
-        <w:rPr>
-          <w:sz w:val="28"/>
-          <w:szCs w:val="28"/>
-        </w:rPr>
-        <w:t>rom the beginning of the verse, perhaps suggesting that 18:3 was harmonized with 14:8 and 17:2.</w:t>
-      </w:r>
-      <w:r>
-        <w:rPr>
-          <w:sz w:val="28"/>
-          <w:szCs w:val="28"/>
-        </w:rPr>
-        <w:t xml:space="preserve"> </w:t>
-      </w:r>
-      <w:r>
-        <w:rPr>
-          <w:sz w:val="28"/>
-          <w:szCs w:val="28"/>
-        </w:rPr>
-        <w:t xml:space="preserve">Thus </w:t>
-      </w:r>
-      <w:proofErr w:type="spellStart"/>
-      <w:r>
-        <w:rPr>
-          <w:sz w:val="28"/>
-          <w:szCs w:val="28"/>
-        </w:rPr>
-        <w:t>Alexandrinus</w:t>
-      </w:r>
-      <w:proofErr w:type="spellEnd"/>
-      <w:r>
-        <w:rPr>
-          <w:sz w:val="28"/>
-          <w:szCs w:val="28"/>
-        </w:rPr>
-        <w:t xml:space="preserve"> and </w:t>
-      </w:r>
-      <w:proofErr w:type="spellStart"/>
-      <w:r>
-        <w:rPr>
-          <w:sz w:val="28"/>
-          <w:szCs w:val="28"/>
-        </w:rPr>
-        <w:t>Ephrae</w:t>
-      </w:r>
-      <w:r>
-        <w:rPr>
-          <w:sz w:val="28"/>
-          <w:szCs w:val="28"/>
-        </w:rPr>
-        <w:t>mi</w:t>
-      </w:r>
-      <w:proofErr w:type="spellEnd"/>
-      <w:r>
-        <w:rPr>
-          <w:sz w:val="28"/>
-          <w:szCs w:val="28"/>
-        </w:rPr>
-        <w:t xml:space="preserve"> </w:t>
-      </w:r>
-      <w:proofErr w:type="spellStart"/>
-      <w:r>
-        <w:rPr>
-          <w:sz w:val="28"/>
-          <w:szCs w:val="28"/>
-        </w:rPr>
-        <w:t>Rescriptus</w:t>
-      </w:r>
-      <w:proofErr w:type="spellEnd"/>
-      <w:r>
-        <w:rPr>
-          <w:sz w:val="28"/>
-          <w:szCs w:val="28"/>
-        </w:rPr>
-        <w:t xml:space="preserve"> preserve “the nations have fallen because of the lust of the Whore.</w:t>
-      </w:r>
-      <w:r>
-        <w:rPr>
-          <w:sz w:val="28"/>
-          <w:szCs w:val="28"/>
-        </w:rPr>
-        <w:t>”</w:t>
-      </w:r>
-      <w:r>
-        <w:rPr>
-          <w:sz w:val="28"/>
-          <w:szCs w:val="28"/>
-        </w:rPr>
-        <w:t xml:space="preserve"> </w:t>
-      </w:r>
-      <w:r>
-        <w:rPr>
-          <w:sz w:val="28"/>
-          <w:szCs w:val="28"/>
-        </w:rPr>
-        <w:t xml:space="preserve">By presenting the individual variants synoptically, digital editions better preserve the meaningful textual variants in their literary, narrative, and in our case, intertextual </w:t>
-      </w:r>
-      <w:commentRangeStart w:id="11"/>
-      <w:r>
-        <w:rPr>
-          <w:sz w:val="28"/>
-          <w:szCs w:val="28"/>
-        </w:rPr>
-        <w:t>context</w:t>
-      </w:r>
-      <w:commentRangeEnd w:id="11"/>
-      <w:r>
-        <w:rPr>
-          <w:rStyle w:val="CommentReference"/>
-        </w:rPr>
-        <w:commentReference w:id="11"/>
-      </w:r>
-      <w:r>
-        <w:rPr>
-          <w:sz w:val="28"/>
-          <w:szCs w:val="28"/>
-        </w:rPr>
-        <w:t>.</w:t>
-      </w:r>
-      <w:r>
-        <w:rPr>
-          <w:sz w:val="28"/>
-          <w:szCs w:val="28"/>
-        </w:rPr>
-        <w:t xml:space="preserve"> One might </w:t>
-      </w:r>
-      <w:proofErr w:type="gramStart"/>
-      <w:r>
-        <w:rPr>
-          <w:sz w:val="28"/>
-          <w:szCs w:val="28"/>
-        </w:rPr>
-        <w:t>could</w:t>
-      </w:r>
-      <w:proofErr w:type="gramEnd"/>
-      <w:r>
-        <w:rPr>
-          <w:sz w:val="28"/>
-          <w:szCs w:val="28"/>
-        </w:rPr>
-        <w:t xml:space="preserve"> even link publically available images to the individual manuscripts.</w:t>
       </w:r>
     </w:p>
     <w:p>
@@ -6336,7 +6584,15 @@
           <w:sz w:val="28"/>
           <w:szCs w:val="28"/>
         </w:rPr>
-        <w:t xml:space="preserve">. The imagery for the renewal of creation </w:t>
+        <w:t xml:space="preserve">. The imagery for the </w:t>
+      </w:r>
+      <w:r>
+        <w:rPr>
+          <w:sz w:val="28"/>
+          <w:szCs w:val="28"/>
+        </w:rPr>
+        <w:lastRenderedPageBreak/>
+        <w:t xml:space="preserve">renewal of creation </w:t>
       </w:r>
       <w:r>
         <w:rPr>
@@ -6351,7 +6607,7 @@
           <w:sz w:val="28"/>
           <w:szCs w:val="28"/>
         </w:rPr>
-        <w:footnoteReference w:id="17"/>
+        <w:footnoteReference w:id="16"/>
       </w:r>
       <w:r>
         <w:rPr>
@@ -6386,15 +6642,7 @@
           <w:sz w:val="28"/>
           <w:szCs w:val="28"/>
         </w:rPr>
-        <w:t xml:space="preserve"> are largely drawn from Ezekiel </w:t>
-      </w:r>
-      <w:r>
-        <w:rPr>
-          <w:sz w:val="28"/>
-          <w:szCs w:val="28"/>
-        </w:rPr>
-        <w:lastRenderedPageBreak/>
-        <w:t xml:space="preserve">40-48 and </w:t>
+        <w:t xml:space="preserve"> are largely drawn from Ezekiel 40-48 and </w:t>
       </w:r>
       <w:proofErr w:type="spellStart"/>
       <w:r>
@@ -6535,7 +6783,7 @@
         </w:rPr>
         <w:t xml:space="preserve"> in Ezekiel 28. Against an interpretation of Revelation as an anti-imperial text, the physical materials of the heavenly city connote riches and </w:t>
       </w:r>
-      <w:commentRangeStart w:id="12"/>
+      <w:commentRangeStart w:id="11"/>
       <w:r>
         <w:rPr>
           <w:sz w:val="28"/>
@@ -6543,12 +6791,12 @@
         </w:rPr>
         <w:t>majesty.</w:t>
       </w:r>
-      <w:commentRangeEnd w:id="12"/>
+      <w:commentRangeEnd w:id="11"/>
       <w:r>
         <w:rPr>
           <w:rStyle w:val="CommentReference"/>
         </w:rPr>
-        <w:commentReference w:id="12"/>
+        <w:commentReference w:id="11"/>
       </w:r>
       <w:r>
         <w:rPr>
@@ -6600,189 +6848,211 @@
           <w:sz w:val="28"/>
           <w:szCs w:val="28"/>
         </w:rPr>
+        <w:footnoteReference w:id="17"/>
+      </w:r>
+      <w:r>
+        <w:rPr>
+          <w:sz w:val="28"/>
+          <w:szCs w:val="28"/>
+        </w:rPr>
+        <w:t xml:space="preserve"> In the 5</w:t>
+      </w:r>
+      <w:r>
+        <w:rPr>
+          <w:sz w:val="28"/>
+          <w:szCs w:val="28"/>
+          <w:vertAlign w:val="superscript"/>
+        </w:rPr>
+        <w:t>th</w:t>
+      </w:r>
+      <w:r>
+        <w:rPr>
+          <w:sz w:val="28"/>
+          <w:szCs w:val="28"/>
+        </w:rPr>
+        <w:t xml:space="preserve"> century, </w:t>
+      </w:r>
+      <w:proofErr w:type="spellStart"/>
+      <w:r>
+        <w:rPr>
+          <w:sz w:val="28"/>
+          <w:szCs w:val="28"/>
+        </w:rPr>
+        <w:t>Trito</w:t>
+      </w:r>
+      <w:proofErr w:type="spellEnd"/>
+      <w:r>
+        <w:rPr>
+          <w:sz w:val="28"/>
+          <w:szCs w:val="28"/>
+        </w:rPr>
+        <w:t>-</w:t>
+      </w:r>
+      <w:r>
+        <w:rPr>
+          <w:sz w:val="28"/>
+          <w:szCs w:val="28"/>
+        </w:rPr>
+        <w:t>Isaiah</w:t>
+      </w:r>
+      <w:r>
+        <w:rPr>
+          <w:sz w:val="28"/>
+          <w:szCs w:val="28"/>
+        </w:rPr>
+        <w:t xml:space="preserve"> </w:t>
+      </w:r>
+      <w:r>
+        <w:rPr>
+          <w:sz w:val="28"/>
+          <w:szCs w:val="28"/>
+        </w:rPr>
+        <w:t>envisioned a restored Jerusalem. The nations would bring tribute to Zion gold and silver instead of bronze an</w:t>
+      </w:r>
+      <w:r>
+        <w:rPr>
+          <w:sz w:val="28"/>
+          <w:szCs w:val="28"/>
+        </w:rPr>
+        <w:t>d iron, and kings their wealth</w:t>
+      </w:r>
+      <w:r>
+        <w:rPr>
+          <w:sz w:val="28"/>
+          <w:szCs w:val="28"/>
+        </w:rPr>
+        <w:t xml:space="preserve"> to Yahweh’s city</w:t>
+      </w:r>
+      <w:r>
+        <w:rPr>
+          <w:sz w:val="28"/>
+          <w:szCs w:val="28"/>
+        </w:rPr>
+        <w:t xml:space="preserve">. </w:t>
+      </w:r>
+      <w:r>
+        <w:rPr>
+          <w:sz w:val="28"/>
+          <w:szCs w:val="28"/>
+        </w:rPr>
+        <w:t xml:space="preserve">The image </w:t>
+      </w:r>
+      <w:r>
+        <w:rPr>
+          <w:sz w:val="28"/>
+          <w:szCs w:val="28"/>
+        </w:rPr>
+        <w:lastRenderedPageBreak/>
+        <w:t>of t</w:t>
+      </w:r>
+      <w:r>
+        <w:rPr>
+          <w:sz w:val="28"/>
+          <w:szCs w:val="28"/>
+        </w:rPr>
+        <w:t xml:space="preserve">ributary peoples </w:t>
+      </w:r>
+      <w:r>
+        <w:rPr>
+          <w:sz w:val="28"/>
+          <w:szCs w:val="28"/>
+        </w:rPr>
+        <w:t xml:space="preserve">streaming </w:t>
+      </w:r>
+      <w:r>
+        <w:rPr>
+          <w:sz w:val="28"/>
+          <w:szCs w:val="28"/>
+        </w:rPr>
+        <w:t>to the metropolis connote</w:t>
+      </w:r>
+      <w:r>
+        <w:rPr>
+          <w:sz w:val="28"/>
+          <w:szCs w:val="28"/>
+        </w:rPr>
+        <w:t>s</w:t>
+      </w:r>
+      <w:r>
+        <w:rPr>
+          <w:sz w:val="28"/>
+          <w:szCs w:val="28"/>
+        </w:rPr>
+        <w:t xml:space="preserve"> </w:t>
+      </w:r>
+      <w:r>
+        <w:rPr>
+          <w:sz w:val="28"/>
+          <w:szCs w:val="28"/>
+        </w:rPr>
+        <w:t>Neo-</w:t>
+      </w:r>
+      <w:r>
+        <w:rPr>
+          <w:sz w:val="28"/>
+          <w:szCs w:val="28"/>
+        </w:rPr>
+        <w:t>Babylonian imperial propaganda</w:t>
+      </w:r>
+      <w:r>
+        <w:rPr>
+          <w:sz w:val="28"/>
+          <w:szCs w:val="28"/>
+        </w:rPr>
+        <w:t>, but b</w:t>
+      </w:r>
+      <w:r>
+        <w:rPr>
+          <w:sz w:val="28"/>
+          <w:szCs w:val="28"/>
+        </w:rPr>
+        <w:t>y naming Jerusalem, rather than Babylon, the epicenter of tributary gifts</w:t>
+      </w:r>
+      <w:r>
+        <w:rPr>
+          <w:sz w:val="28"/>
+          <w:szCs w:val="28"/>
+        </w:rPr>
+        <w:t>,</w:t>
+      </w:r>
+      <w:r>
+        <w:rPr>
+          <w:sz w:val="28"/>
+          <w:szCs w:val="28"/>
+        </w:rPr>
+        <w:t xml:space="preserve"> Zion becomes the Lord’s </w:t>
+      </w:r>
+      <w:commentRangeStart w:id="12"/>
+      <w:proofErr w:type="spellStart"/>
+      <w:r>
+        <w:rPr>
+          <w:sz w:val="28"/>
+          <w:szCs w:val="28"/>
+        </w:rPr>
+        <w:t>metropole</w:t>
+      </w:r>
+      <w:commentRangeEnd w:id="12"/>
+      <w:proofErr w:type="spellEnd"/>
+      <w:r>
+        <w:rPr>
+          <w:rStyle w:val="CommentReference"/>
+        </w:rPr>
+        <w:commentReference w:id="12"/>
+      </w:r>
+      <w:r>
+        <w:rPr>
+          <w:sz w:val="28"/>
+          <w:szCs w:val="28"/>
+        </w:rPr>
+        <w:t>.</w:t>
+      </w:r>
+      <w:r>
+        <w:rPr>
+          <w:rStyle w:val="FootnoteReference"/>
+          <w:sz w:val="28"/>
+          <w:szCs w:val="28"/>
+        </w:rPr>
         <w:footnoteReference w:id="18"/>
-      </w:r>
-      <w:r>
-        <w:rPr>
-          <w:sz w:val="28"/>
-          <w:szCs w:val="28"/>
-        </w:rPr>
-        <w:t xml:space="preserve"> In the 5</w:t>
-      </w:r>
-      <w:r>
-        <w:rPr>
-          <w:sz w:val="28"/>
-          <w:szCs w:val="28"/>
-          <w:vertAlign w:val="superscript"/>
-        </w:rPr>
-        <w:t>th</w:t>
-      </w:r>
-      <w:r>
-        <w:rPr>
-          <w:sz w:val="28"/>
-          <w:szCs w:val="28"/>
-        </w:rPr>
-        <w:t xml:space="preserve"> century, </w:t>
-      </w:r>
-      <w:proofErr w:type="spellStart"/>
-      <w:r>
-        <w:rPr>
-          <w:sz w:val="28"/>
-          <w:szCs w:val="28"/>
-        </w:rPr>
-        <w:t>Trito</w:t>
-      </w:r>
-      <w:proofErr w:type="spellEnd"/>
-      <w:r>
-        <w:rPr>
-          <w:sz w:val="28"/>
-          <w:szCs w:val="28"/>
-        </w:rPr>
-        <w:t>-</w:t>
-      </w:r>
-      <w:r>
-        <w:rPr>
-          <w:sz w:val="28"/>
-          <w:szCs w:val="28"/>
-        </w:rPr>
-        <w:t>Isaiah</w:t>
-      </w:r>
-      <w:r>
-        <w:rPr>
-          <w:sz w:val="28"/>
-          <w:szCs w:val="28"/>
-        </w:rPr>
-        <w:t xml:space="preserve"> </w:t>
-      </w:r>
-      <w:r>
-        <w:rPr>
-          <w:sz w:val="28"/>
-          <w:szCs w:val="28"/>
-        </w:rPr>
-        <w:t>envisioned a restored Jerusalem. The nations would bring tribute to Zion gold and silver instead of bronze an</w:t>
-      </w:r>
-      <w:r>
-        <w:rPr>
-          <w:sz w:val="28"/>
-          <w:szCs w:val="28"/>
-        </w:rPr>
-        <w:t>d iron, and kings their wealth</w:t>
-      </w:r>
-      <w:r>
-        <w:rPr>
-          <w:sz w:val="28"/>
-          <w:szCs w:val="28"/>
-        </w:rPr>
-        <w:t xml:space="preserve"> to Yahweh’s city</w:t>
-      </w:r>
-      <w:r>
-        <w:rPr>
-          <w:sz w:val="28"/>
-          <w:szCs w:val="28"/>
-        </w:rPr>
-        <w:t xml:space="preserve">. </w:t>
-      </w:r>
-      <w:r>
-        <w:rPr>
-          <w:sz w:val="28"/>
-          <w:szCs w:val="28"/>
-        </w:rPr>
-        <w:t>The image of t</w:t>
-      </w:r>
-      <w:r>
-        <w:rPr>
-          <w:sz w:val="28"/>
-          <w:szCs w:val="28"/>
-        </w:rPr>
-        <w:t xml:space="preserve">ributary peoples </w:t>
-      </w:r>
-      <w:r>
-        <w:rPr>
-          <w:sz w:val="28"/>
-          <w:szCs w:val="28"/>
-        </w:rPr>
-        <w:t xml:space="preserve">streaming </w:t>
-      </w:r>
-      <w:r>
-        <w:rPr>
-          <w:sz w:val="28"/>
-          <w:szCs w:val="28"/>
-        </w:rPr>
-        <w:t>to the metropolis connote</w:t>
-      </w:r>
-      <w:r>
-        <w:rPr>
-          <w:sz w:val="28"/>
-          <w:szCs w:val="28"/>
-        </w:rPr>
-        <w:t>s</w:t>
-      </w:r>
-      <w:r>
-        <w:rPr>
-          <w:sz w:val="28"/>
-          <w:szCs w:val="28"/>
-        </w:rPr>
-        <w:t xml:space="preserve"> Babylonian imperial propaganda</w:t>
-      </w:r>
-      <w:r>
-        <w:rPr>
-          <w:sz w:val="28"/>
-          <w:szCs w:val="28"/>
-        </w:rPr>
-        <w:t>, but b</w:t>
-      </w:r>
-      <w:r>
-        <w:rPr>
-          <w:sz w:val="28"/>
-          <w:szCs w:val="28"/>
-        </w:rPr>
-        <w:t>y naming Jerusalem, rather than Babylon, the epicenter of tributary gifts</w:t>
-      </w:r>
-      <w:r>
-        <w:rPr>
-          <w:sz w:val="28"/>
-          <w:szCs w:val="28"/>
-        </w:rPr>
-        <w:t>,</w:t>
-      </w:r>
-      <w:r>
-        <w:rPr>
-          <w:sz w:val="28"/>
-          <w:szCs w:val="28"/>
-        </w:rPr>
-        <w:t xml:space="preserve"> Zion becomes the Lord’s </w:t>
-      </w:r>
-      <w:commentRangeStart w:id="13"/>
-      <w:proofErr w:type="spellStart"/>
-      <w:r>
-        <w:rPr>
-          <w:sz w:val="28"/>
-          <w:szCs w:val="28"/>
-        </w:rPr>
-        <w:t>metropole</w:t>
-      </w:r>
-      <w:commentRangeEnd w:id="13"/>
-      <w:proofErr w:type="spellEnd"/>
-      <w:r>
-        <w:rPr>
-          <w:rStyle w:val="CommentReference"/>
-        </w:rPr>
-        <w:commentReference w:id="13"/>
-      </w:r>
-      <w:r>
-        <w:rPr>
-          <w:sz w:val="28"/>
-          <w:szCs w:val="28"/>
-        </w:rPr>
-        <w:t>.</w:t>
-      </w:r>
-      <w:r>
-        <w:rPr>
-          <w:rStyle w:val="FootnoteReference"/>
-          <w:sz w:val="28"/>
-          <w:szCs w:val="28"/>
-        </w:rPr>
-        <w:footnoteReference w:id="19"/>
       </w:r>
       <w:r>
         <w:rPr>
@@ -6805,7 +7075,6 @@
           <w:sz w:val="28"/>
           <w:szCs w:val="28"/>
         </w:rPr>
-        <w:lastRenderedPageBreak/>
         <w:t xml:space="preserve">Revelation </w:t>
       </w:r>
       <w:r>
@@ -6820,7 +7089,21 @@
           <w:sz w:val="28"/>
           <w:szCs w:val="28"/>
         </w:rPr>
-        <w:t xml:space="preserve">appeal to Isaiah’s prophecy </w:t>
+        <w:t>appeal</w:t>
+      </w:r>
+      <w:r>
+        <w:rPr>
+          <w:sz w:val="28"/>
+          <w:szCs w:val="28"/>
+        </w:rPr>
+        <w:t>s</w:t>
+      </w:r>
+      <w:r>
+        <w:rPr>
+          <w:sz w:val="28"/>
+          <w:szCs w:val="28"/>
+        </w:rPr>
+        <w:t xml:space="preserve"> to Isaiah’s prophecy </w:t>
       </w:r>
       <w:r>
         <w:rPr>
@@ -7168,7 +7451,7 @@
           <w:sz w:val="28"/>
           <w:szCs w:val="28"/>
         </w:rPr>
-        <w:footnoteReference w:id="20"/>
+        <w:footnoteReference w:id="19"/>
       </w:r>
       <w:r>
         <w:rPr>
@@ -7182,7 +7465,21 @@
           <w:sz w:val="28"/>
           <w:szCs w:val="28"/>
         </w:rPr>
-        <w:t xml:space="preserve">Though John proclaims the restoration of Jerusalem like Isaiah and Ezekiel before him, God’s victory over Babylon ultimately comes through the Lamb Who Stands </w:t>
+        <w:t xml:space="preserve">Though John proclaims the restoration of Jerusalem like Isaiah and Ezekiel before him, God’s victory over </w:t>
+      </w:r>
+      <w:r>
+        <w:rPr>
+          <w:sz w:val="28"/>
+          <w:szCs w:val="28"/>
+        </w:rPr>
+        <w:t>Rome</w:t>
+      </w:r>
+      <w:r>
+        <w:rPr>
+          <w:sz w:val="28"/>
+          <w:szCs w:val="28"/>
+        </w:rPr>
+        <w:t xml:space="preserve"> ultimately comes through the Lamb Who Stands </w:t>
       </w:r>
       <w:proofErr w:type="gramStart"/>
       <w:r>
@@ -7198,7 +7495,15 @@
           <w:sz w:val="28"/>
           <w:szCs w:val="28"/>
         </w:rPr>
-        <w:t xml:space="preserve"> Slaughtered. Though John’s intertexuality led him to draw upon the prophets who </w:t>
+        <w:t xml:space="preserve"> </w:t>
+      </w:r>
+      <w:r>
+        <w:rPr>
+          <w:sz w:val="28"/>
+          <w:szCs w:val="28"/>
+        </w:rPr>
+        <w:lastRenderedPageBreak/>
+        <w:t xml:space="preserve">Slaughtered. Though John’s intertexuality led him to draw upon the prophets who </w:t>
       </w:r>
       <w:proofErr w:type="gramStart"/>
       <w:r>
@@ -7237,7 +7542,7 @@
         </w:rPr>
         <w:t xml:space="preserve">God’s dominion through the death on the </w:t>
       </w:r>
-      <w:commentRangeStart w:id="14"/>
+      <w:commentRangeStart w:id="13"/>
       <w:r>
         <w:rPr>
           <w:sz w:val="28"/>
@@ -7245,12 +7550,12 @@
         </w:rPr>
         <w:t>Cross</w:t>
       </w:r>
-      <w:commentRangeEnd w:id="14"/>
+      <w:commentRangeEnd w:id="13"/>
       <w:r>
         <w:rPr>
           <w:rStyle w:val="CommentReference"/>
         </w:rPr>
-        <w:commentReference w:id="14"/>
+        <w:commentReference w:id="13"/>
       </w:r>
       <w:r>
         <w:rPr>
@@ -7370,13 +7675,6 @@
           <w:sz w:val="28"/>
           <w:szCs w:val="28"/>
         </w:rPr>
-        <w:t xml:space="preserve"> phrase,</w:t>
-      </w:r>
-      <w:r>
-        <w:rPr>
-          <w:sz w:val="28"/>
-          <w:szCs w:val="28"/>
-        </w:rPr>
         <w:t xml:space="preserve"> </w:t>
       </w:r>
       <w:r>
@@ -7384,21 +7682,56 @@
           <w:sz w:val="28"/>
           <w:szCs w:val="28"/>
         </w:rPr>
-        <w:t xml:space="preserve">“the things which are necessary to happen,” an allusion to Daniel 2, is </w:t>
-      </w:r>
-      <w:r>
-        <w:rPr>
-          <w:sz w:val="28"/>
-          <w:szCs w:val="28"/>
-        </w:rPr>
-        <w:t>used in both Revelation’s introduction and here at the conclusion of the vision</w:t>
-      </w:r>
-      <w:r>
-        <w:rPr>
-          <w:sz w:val="28"/>
-          <w:szCs w:val="28"/>
-        </w:rPr>
-        <w:t xml:space="preserve"> to announce the imminence and the certainty of John’s vision. </w:t>
+        <w:t>quotation of Daniel, “</w:t>
+      </w:r>
+      <w:r>
+        <w:rPr>
+          <w:sz w:val="28"/>
+          <w:szCs w:val="28"/>
+        </w:rPr>
+        <w:t xml:space="preserve">the things which are necessary to happen,” </w:t>
+      </w:r>
+      <w:r>
+        <w:rPr>
+          <w:sz w:val="28"/>
+          <w:szCs w:val="28"/>
+        </w:rPr>
+        <w:t xml:space="preserve">frames John’s revelation and promises both the </w:t>
+      </w:r>
+      <w:r>
+        <w:rPr>
+          <w:sz w:val="28"/>
+          <w:szCs w:val="28"/>
+        </w:rPr>
+        <w:t xml:space="preserve">imminence and </w:t>
+      </w:r>
+      <w:r>
+        <w:rPr>
+          <w:sz w:val="28"/>
+          <w:szCs w:val="28"/>
+        </w:rPr>
+        <w:t xml:space="preserve">the </w:t>
+      </w:r>
+      <w:r>
+        <w:rPr>
+          <w:sz w:val="28"/>
+          <w:szCs w:val="28"/>
+        </w:rPr>
+        <w:t xml:space="preserve">certainty of </w:t>
+      </w:r>
+      <w:r>
+        <w:rPr>
+          <w:sz w:val="28"/>
+          <w:szCs w:val="28"/>
+        </w:rPr>
+        <w:t>the</w:t>
+      </w:r>
+      <w:r>
+        <w:rPr>
+          <w:sz w:val="28"/>
+          <w:szCs w:val="28"/>
+        </w:rPr>
+        <w:t xml:space="preserve"> vision. </w:t>
       </w:r>
       <w:r>
         <w:rPr>
@@ -7470,7 +7803,35 @@
           <w:sz w:val="28"/>
           <w:szCs w:val="28"/>
         </w:rPr>
-        <w:t xml:space="preserve">The Empire of God has replaced it, and the kings and nations which Babylon once ruled over now stream to </w:t>
+        <w:t xml:space="preserve">The Empire of God has replaced it, and the kings and nations which </w:t>
+      </w:r>
+      <w:r>
+        <w:rPr>
+          <w:sz w:val="28"/>
+          <w:szCs w:val="28"/>
+        </w:rPr>
+        <w:t>Rome</w:t>
+      </w:r>
+      <w:r>
+        <w:rPr>
+          <w:sz w:val="28"/>
+          <w:szCs w:val="28"/>
+        </w:rPr>
+        <w:t xml:space="preserve"> once ruled over </w:t>
+      </w:r>
+      <w:r>
+        <w:rPr>
+          <w:sz w:val="28"/>
+          <w:szCs w:val="28"/>
+        </w:rPr>
+        <w:t>will soon</w:t>
+      </w:r>
+      <w:r>
+        <w:rPr>
+          <w:sz w:val="28"/>
+          <w:szCs w:val="28"/>
+        </w:rPr>
+        <w:t xml:space="preserve"> stream to </w:t>
       </w:r>
       <w:r>
         <w:rPr>
@@ -7528,14 +7889,7 @@
           <w:sz w:val="28"/>
           <w:szCs w:val="28"/>
         </w:rPr>
-        <w:t>John asks us to read, recognizing, analyzing, and assimilating Revelation’s intertextuality and keeping the prophetic words of his book.</w:t>
-      </w:r>
-      <w:r>
-        <w:rPr>
-          <w:sz w:val="28"/>
-          <w:szCs w:val="28"/>
-        </w:rPr>
-        <w:t xml:space="preserve"> By color-coding intertextual references, we can recognize what John has borrowed and what how he has expanded </w:t>
+        <w:t xml:space="preserve">John asks us to read, </w:t>
       </w:r>
       <w:r>
         <w:rPr>
@@ -7543,7 +7897,14 @@
           <w:szCs w:val="28"/>
         </w:rPr>
         <w:lastRenderedPageBreak/>
-        <w:t>his source texts. By creating flexible and filterable references through metadata, it is easier for us to analyze Revelation’s layering of oracles of destruction and visions of restoration.</w:t>
+        <w:t>recognizing, analyzing, and assimilating Revelation’s intertextuality and keeping the prophetic words of his book.</w:t>
+      </w:r>
+      <w:r>
+        <w:rPr>
+          <w:sz w:val="28"/>
+          <w:szCs w:val="28"/>
+        </w:rPr>
+        <w:t xml:space="preserve"> By color-coding intertextual references, we can recognize what John has borrowed and what how he has expanded his source texts. By creating flexible and filterable references through metadata, it is easier for us to analyze Revelation’s layering of oracles of destruction and visions of restoration.</w:t>
       </w:r>
       <w:r>
         <w:rPr>
@@ -7557,7 +7918,7 @@
           <w:sz w:val="28"/>
           <w:szCs w:val="28"/>
         </w:rPr>
-        <w:t xml:space="preserve">y presenting intertextual documents synoptically, digital editions have </w:t>
+        <w:t xml:space="preserve">y presenting intertextual documents synoptically, digital editions </w:t>
       </w:r>
       <w:r>
         <w:rPr>
@@ -7653,6 +8014,22 @@
       </w:r>
     </w:p>
   </w:comment>
+  <w:comment w:id="1" w:author="Fraatzc" w:date="2014-11-13T22:25:00Z" w:initials="CTF">
+    <w:p>
+      <w:pPr>
+        <w:pStyle w:val="CommentText"/>
+      </w:pPr>
+      <w:r>
+        <w:rPr>
+          <w:rStyle w:val="CommentReference"/>
+        </w:rPr>
+        <w:annotationRef/>
+      </w:r>
+      <w:r>
+        <w:t>1:45</w:t>
+      </w:r>
+    </w:p>
+  </w:comment>
   <w:comment w:id="2" w:author="Fraatzc" w:date="2014-11-13T22:25:00Z" w:initials="CTF">
     <w:p>
       <w:pPr>
@@ -7665,7 +8042,7 @@
         <w:annotationRef/>
       </w:r>
       <w:r>
-        <w:t>1:45</w:t>
+        <w:t>2:45</w:t>
       </w:r>
     </w:p>
   </w:comment>
@@ -7681,7 +8058,7 @@
         <w:annotationRef/>
       </w:r>
       <w:r>
-        <w:t>2:45</w:t>
+        <w:t>4:15</w:t>
       </w:r>
     </w:p>
   </w:comment>
@@ -7697,11 +8074,11 @@
         <w:annotationRef/>
       </w:r>
       <w:r>
-        <w:t>4:15</w:t>
+        <w:t>5:15</w:t>
       </w:r>
     </w:p>
   </w:comment>
-  <w:comment w:id="5" w:author="Fraatzc" w:date="2014-11-13T22:25:00Z" w:initials="CTF">
+  <w:comment w:id="5" w:author="Fraatzc" w:date="2014-11-13T22:34:00Z" w:initials="CTF">
     <w:p>
       <w:pPr>
         <w:pStyle w:val="CommentText"/>
@@ -7713,11 +8090,11 @@
         <w:annotationRef/>
       </w:r>
       <w:r>
-        <w:t>5:15</w:t>
+        <w:t>8:30</w:t>
       </w:r>
     </w:p>
   </w:comment>
-  <w:comment w:id="6" w:author="Fraatzc" w:date="2014-11-13T22:34:00Z" w:initials="CTF">
+  <w:comment w:id="6" w:author="Fraatzc" w:date="2014-11-13T22:39:00Z" w:initials="CTF">
     <w:p>
       <w:pPr>
         <w:pStyle w:val="CommentText"/>
@@ -7729,11 +8106,11 @@
         <w:annotationRef/>
       </w:r>
       <w:r>
-        <w:t>8:30</w:t>
+        <w:t>9:30</w:t>
       </w:r>
     </w:p>
   </w:comment>
-  <w:comment w:id="7" w:author="Fraatzc" w:date="2014-11-13T22:39:00Z" w:initials="CTF">
+  <w:comment w:id="7" w:author="Fraatzc" w:date="2014-11-13T22:40:00Z" w:initials="CTF">
     <w:p>
       <w:pPr>
         <w:pStyle w:val="CommentText"/>
@@ -7745,11 +8122,11 @@
         <w:annotationRef/>
       </w:r>
       <w:r>
-        <w:t>9:30</w:t>
+        <w:t>10:30</w:t>
       </w:r>
     </w:p>
   </w:comment>
-  <w:comment w:id="8" w:author="Fraatzc" w:date="2014-11-13T22:40:00Z" w:initials="CTF">
+  <w:comment w:id="9" w:author="Fraatzc" w:date="2014-11-13T22:53:00Z" w:initials="CTF">
     <w:p>
       <w:pPr>
         <w:pStyle w:val="CommentText"/>
@@ -7761,11 +8138,11 @@
         <w:annotationRef/>
       </w:r>
       <w:r>
-        <w:t>10:30</w:t>
+        <w:t>17:45</w:t>
       </w:r>
     </w:p>
   </w:comment>
-  <w:comment w:id="9" w:author="Fraatzc" w:date="2014-11-13T22:52:00Z" w:initials="CTF">
+  <w:comment w:id="10" w:author="Fraatzc" w:date="2014-11-13T23:01:00Z" w:initials="CTF">
     <w:p>
       <w:pPr>
         <w:pStyle w:val="CommentText"/>
@@ -7777,11 +8154,11 @@
         <w:annotationRef/>
       </w:r>
       <w:r>
-        <w:t>16:45</w:t>
+        <w:t>19:15</w:t>
       </w:r>
     </w:p>
   </w:comment>
-  <w:comment w:id="10" w:author="Fraatzc" w:date="2014-11-13T22:53:00Z" w:initials="CTF">
+  <w:comment w:id="11" w:author="Fraatzc" w:date="2014-11-14T08:38:00Z" w:initials="CTF">
     <w:p>
       <w:pPr>
         <w:pStyle w:val="CommentText"/>
@@ -7793,11 +8170,11 @@
         <w:annotationRef/>
       </w:r>
       <w:r>
-        <w:t>17:45</w:t>
+        <w:t>20:30</w:t>
       </w:r>
     </w:p>
   </w:comment>
-  <w:comment w:id="11" w:author="Fraatzc" w:date="2014-11-13T23:01:00Z" w:initials="CTF">
+  <w:comment w:id="12" w:author="Fraatzc" w:date="2014-11-14T08:43:00Z" w:initials="CTF">
     <w:p>
       <w:pPr>
         <w:pStyle w:val="CommentText"/>
@@ -7809,43 +8186,11 @@
         <w:annotationRef/>
       </w:r>
       <w:r>
-        <w:t>19:15</w:t>
-      </w:r>
-    </w:p>
-  </w:comment>
-  <w:comment w:id="12" w:author="Fraatzc" w:date="2014-11-14T08:38:00Z" w:initials="CTF">
-    <w:p>
-      <w:pPr>
-        <w:pStyle w:val="CommentText"/>
-      </w:pPr>
-      <w:r>
-        <w:rPr>
-          <w:rStyle w:val="CommentReference"/>
-        </w:rPr>
-        <w:annotationRef/>
-      </w:r>
-      <w:r>
-        <w:t>20:30</w:t>
+        <w:t>21:00</w:t>
       </w:r>
     </w:p>
   </w:comment>
   <w:comment w:id="13" w:author="Fraatzc" w:date="2014-11-14T08:43:00Z" w:initials="CTF">
-    <w:p>
-      <w:pPr>
-        <w:pStyle w:val="CommentText"/>
-      </w:pPr>
-      <w:r>
-        <w:rPr>
-          <w:rStyle w:val="CommentReference"/>
-        </w:rPr>
-        <w:annotationRef/>
-      </w:r>
-      <w:r>
-        <w:t>21:00</w:t>
-      </w:r>
-    </w:p>
-  </w:comment>
-  <w:comment w:id="14" w:author="Fraatzc" w:date="2014-11-14T08:43:00Z" w:initials="CTF">
     <w:p>
       <w:pPr>
         <w:pStyle w:val="CommentText"/>
@@ -7933,7 +8278,7 @@
           <w:rPr>
             <w:noProof/>
           </w:rPr>
-          <w:t>3</w:t>
+          <w:t>15</w:t>
         </w:r>
         <w:r>
           <w:rPr>
@@ -9155,79 +9500,159 @@
         <w:rPr>
           <w:rFonts w:cs="Times New Roman"/>
         </w:rPr>
-        <w:t xml:space="preserve"> This is a speculative observation made after reading Jeff’s paper and may be coincidence rath</w:t>
-      </w:r>
-      <w:r>
-        <w:rPr>
-          <w:rFonts w:cs="Times New Roman"/>
-        </w:rPr>
-        <w:t xml:space="preserve">er than anything John intended. I’m not sure if </w:t>
-      </w:r>
-      <w:r>
-        <w:rPr>
-          <w:rFonts w:cs="Times New Roman"/>
-        </w:rPr>
-        <w:t>the</w:t>
-      </w:r>
-      <w:r>
-        <w:rPr>
-          <w:rFonts w:cs="Times New Roman"/>
-        </w:rPr>
-        <w:t xml:space="preserve"> exegetical style </w:t>
-      </w:r>
-      <w:r>
-        <w:rPr>
-          <w:rFonts w:cs="Times New Roman"/>
-        </w:rPr>
-        <w:t xml:space="preserve">of homophony or its orthographic equivalent </w:t>
-      </w:r>
-      <w:r>
-        <w:rPr>
-          <w:rFonts w:cs="Times New Roman"/>
-        </w:rPr>
-        <w:t xml:space="preserve">is known in Greek as it is in Hebrew </w:t>
-      </w:r>
-      <w:r>
-        <w:rPr>
-          <w:rFonts w:cs="Times New Roman"/>
-        </w:rPr>
-        <w:t xml:space="preserve">(both in </w:t>
+        <w:t xml:space="preserve"> Rev 21:1 may reflect </w:t>
+      </w:r>
+      <w:r>
+        <w:rPr>
+          <w:rFonts w:cs="Times New Roman"/>
+        </w:rPr>
+        <w:t xml:space="preserve">(or even quote) </w:t>
+      </w:r>
+      <w:r>
+        <w:rPr>
+          <w:rFonts w:cs="Times New Roman"/>
+        </w:rPr>
+        <w:t xml:space="preserve">1 </w:t>
       </w:r>
       <w:proofErr w:type="spellStart"/>
       <w:r>
         <w:rPr>
           <w:rFonts w:cs="Times New Roman"/>
         </w:rPr>
-        <w:t>Jeremaih</w:t>
+        <w:t>En</w:t>
       </w:r>
       <w:proofErr w:type="spellEnd"/>
       <w:r>
         <w:rPr>
           <w:rFonts w:cs="Times New Roman"/>
         </w:rPr>
-        <w:t xml:space="preserve"> 29//Isaiah</w:t>
-      </w:r>
-      <w:r>
-        <w:rPr>
-          <w:rFonts w:cs="Times New Roman"/>
-        </w:rPr>
-        <w:t xml:space="preserve"> 65 and in the </w:t>
-      </w:r>
-      <w:proofErr w:type="spellStart"/>
+        <w:t xml:space="preserve"> 91:16 (NA</w:t>
+      </w:r>
+      <w:r>
+        <w:rPr>
+          <w:rFonts w:cs="Times New Roman"/>
+          <w:vertAlign w:val="superscript"/>
+        </w:rPr>
+        <w:t>28</w:t>
+      </w:r>
+      <w:r>
+        <w:rPr>
+          <w:rFonts w:cs="Times New Roman"/>
+        </w:rPr>
+        <w:t xml:space="preserve"> </w:t>
+      </w:r>
+      <w:r>
+        <w:rPr>
+          <w:rFonts w:cs="Times New Roman"/>
+        </w:rPr>
+        <w:t xml:space="preserve">incorrectly </w:t>
+      </w:r>
+      <w:r>
+        <w:rPr>
+          <w:rFonts w:cs="Times New Roman"/>
+        </w:rPr>
+        <w:t xml:space="preserve">gives 1Hen 92:16), given the language of the first things “passing away.” </w:t>
+      </w:r>
+      <w:r>
+        <w:rPr>
+          <w:rFonts w:cs="Times New Roman"/>
+        </w:rPr>
+        <w:t>This phrase is absent in Isaiah, though present in the Aramaic fragments at Qumran (</w:t>
+      </w:r>
+      <w:r>
+        <w:rPr>
+          <w:rFonts w:cs="Times New Roman"/>
+          <w:rtl/>
+          <w:lang w:bidi="he-IL"/>
+        </w:rPr>
+        <w:t>יעברון</w:t>
+      </w:r>
+      <w:r>
+        <w:rPr>
+          <w:rFonts w:cs="Times New Roman"/>
+        </w:rPr>
+        <w:t xml:space="preserve">). See </w:t>
+      </w:r>
+      <w:r>
+        <w:rPr>
+          <w:rFonts w:cs="Times New Roman"/>
+        </w:rPr>
+        <w:fldChar w:fldCharType="begin"/>
+      </w:r>
+      <w:r>
+        <w:rPr>
+          <w:rFonts w:cs="Times New Roman"/>
+        </w:rPr>
+        <w:instrText xml:space="preserve"> ADDIN ZOTERO_ITEM CSL_CITATION {"citationID":"lS7J0D5f","properties":{"formattedCitation":"{\\rtf J. T. Milik, ed., \\i Books of Enoch: Aramaic Fragments of Qumran Cave 4\\i0{} (Oxford: Oxford University Press, 1976), 199, 269; George W. E. Nickelsburg, \\i 1 Enoch: Chapters 1-36, 81-108\\i0{} (Fortress, 2001), 450.}","plainCitation":"J. T. Milik, ed., Books of Enoch: Aramaic Fragments of Qumran Cave 4 (Oxford: Oxford University Press, 1976), 199, 269; George W. E. Nickelsburg, 1 Enoch: Chapters 1-36, 81-108 (Fortress, 2001), 450."},"citationItems":[{"id":1928,"uris":["http://zotero.org/users/66701/items/2I2I729R"],"uri":["http://zotero.org/users/66701/items/2I2I729R"],"itemData":{"id":1928,"type":"book","title":"Books of Enoch: Aramaic Fragments of Qumran Cave 4","publisher":"Oxford University Press","publisher-place":"Oxford","number-of-pages":"456","source":"Amazon.com","event-place":"Oxford","ISBN":"9780198261612","shortTitle":"Books of Enoch","language":"English","editor":[{"family":"Milik","given":"J. T."}],"issued":{"date-parts":[["1976",8]]}},"locator":"199, 269"},{"id":1932,"uris":["http://zotero.org/users/66701/items/7F4NM4U6"],"uri":["http://zotero.org/users/66701/items/7F4NM4U6"],"itemData":{"id":1932,"type":"book","title":"1 Enoch: Chapters 1-36, 81-108","publisher":"Fortress","number-of-pages":"678","source":"Google Books","abstract":"The first exhaustive commentary on this work since 1773  1 Enoch is one of the most intriguing books in the Pseudepigrapha (Israelite works outside the Hebrew canon). It was originally written in Aramaic and is comprised of several smaller works, incorporating traditions from the three centuries before the Common Era. Employing the name of the ancient patriach Enoch, the Aramaic text was translated into Greek and then into Ethiopic. But as a whole, it is a classic example of revelatory (apocalyptic) literature and an important collection of Jewish literature from the Hellenistic and Roman periods.  This volume represents the culmination of three decades' work on the Book of 1 Enoch for Nickelsburg. He provides detailed commentary on each passage in chapters 1-36 and 81-108, and an introduction to the full work. The introduction includes sections on overviews of each of the smaller collections, texts and manuscripts, literary aspects, worldview and religious thought, the history of ideas and social contexts, usage in later Jewish and Christian literatures, and a survey of the modern study of the book. (Volume 2 will cover chapters 37-80 and will be written by Nickelsburg and James VanderKam.)","ISBN":"9780800660741","shortTitle":"1 Enoch","language":"en","author":[{"family":"Nickelsburg","given":"George W. E."}],"issued":{"date-parts":[["2001"]]}},"locator":"450"}],"schema":"https://github.com/citation-style-language/schema/raw/master/csl-citation.json"} </w:instrText>
+      </w:r>
+      <w:r>
+        <w:rPr>
+          <w:rFonts w:cs="Times New Roman"/>
+        </w:rPr>
+        <w:fldChar w:fldCharType="separate"/>
+      </w:r>
+      <w:r>
+        <w:rPr>
+          <w:rFonts w:cs="Times New Roman"/>
+          <w:szCs w:val="24"/>
+        </w:rPr>
+        <w:t xml:space="preserve">J. T. Milik, ed., </w:t>
+      </w:r>
       <w:r>
         <w:rPr>
           <w:rFonts w:cs="Times New Roman"/>
           <w:i/>
           <w:iCs/>
-        </w:rPr>
-        <w:t>pesharim</w:t>
-      </w:r>
-      <w:proofErr w:type="spellEnd"/>
-      <w:r>
-        <w:rPr>
-          <w:rFonts w:cs="Times New Roman"/>
-        </w:rPr>
-        <w:t xml:space="preserve">). </w:t>
+          <w:szCs w:val="24"/>
+        </w:rPr>
+        <w:t>Books of Enoch: Aramaic Fragments of Qumran Cave 4</w:t>
+      </w:r>
+      <w:r>
+        <w:rPr>
+          <w:rFonts w:cs="Times New Roman"/>
+          <w:szCs w:val="24"/>
+        </w:rPr>
+        <w:t xml:space="preserve"> (Oxford: Oxford University Press, 1976), 199, 269; George W. E. Nickelsburg, </w:t>
+      </w:r>
+      <w:r>
+        <w:rPr>
+          <w:rFonts w:cs="Times New Roman"/>
+          <w:i/>
+          <w:iCs/>
+          <w:szCs w:val="24"/>
+        </w:rPr>
+        <w:t>1 Enoch: Chapters 1-36, 81-108</w:t>
+      </w:r>
+      <w:r>
+        <w:rPr>
+          <w:rFonts w:cs="Times New Roman"/>
+          <w:szCs w:val="24"/>
+        </w:rPr>
+        <w:t xml:space="preserve"> (Fortress, 2001), 450.</w:t>
+      </w:r>
+      <w:r>
+        <w:rPr>
+          <w:rFonts w:cs="Times New Roman"/>
+        </w:rPr>
+        <w:fldChar w:fldCharType="end"/>
+      </w:r>
+      <w:r>
+        <w:rPr>
+          <w:rFonts w:cs="Times New Roman"/>
+        </w:rPr>
+        <w:t xml:space="preserve"> [CTF: At one point, this section on 21:22-27 was going to address 21:1-4 and parallel pseudepigraphic texts; the reference to 1 Enoch 91:16 is of particular interest here; the ability to see parallel passage synoptically is one advantage of digital editions I have not yet inserted into the paper; I excised this section as I was trying to focus more clearly on allusions and empire</w:t>
+      </w:r>
+      <w:r>
+        <w:rPr>
+          <w:rFonts w:cs="Times New Roman"/>
+        </w:rPr>
+        <w:t xml:space="preserve"> – I could put a speculative parallel to the desolating sacrilege in 17:4, though that isn’t a very strong parallel</w:t>
+      </w:r>
+      <w:r>
+        <w:rPr>
+          <w:rFonts w:cs="Times New Roman"/>
+        </w:rPr>
+        <w:t>]</w:t>
       </w:r>
     </w:p>
   </w:footnote>
@@ -9250,64 +9675,47 @@
         <w:rPr>
           <w:rFonts w:cs="Times New Roman"/>
         </w:rPr>
-        <w:t xml:space="preserve"> Rev 21:1 may reflect </w:t>
-      </w:r>
-      <w:r>
-        <w:rPr>
-          <w:rFonts w:cs="Times New Roman"/>
-        </w:rPr>
-        <w:t xml:space="preserve">(or even quote) </w:t>
-      </w:r>
-      <w:r>
-        <w:rPr>
-          <w:rFonts w:cs="Times New Roman"/>
-        </w:rPr>
-        <w:t xml:space="preserve">1 </w:t>
+        <w:t xml:space="preserve"> </w:t>
       </w:r>
       <w:proofErr w:type="spellStart"/>
       <w:r>
         <w:rPr>
           <w:rFonts w:cs="Times New Roman"/>
         </w:rPr>
-        <w:t>En</w:t>
+        <w:t>Bauckham</w:t>
       </w:r>
       <w:proofErr w:type="spellEnd"/>
       <w:r>
         <w:rPr>
           <w:rFonts w:cs="Times New Roman"/>
         </w:rPr>
-        <w:t xml:space="preserve"> 91:16 (NA</w:t>
-      </w:r>
-      <w:r>
-        <w:rPr>
-          <w:rFonts w:cs="Times New Roman"/>
-          <w:vertAlign w:val="superscript"/>
-        </w:rPr>
-        <w:t>28</w:t>
-      </w:r>
-      <w:r>
-        <w:rPr>
-          <w:rFonts w:cs="Times New Roman"/>
-        </w:rPr>
-        <w:t xml:space="preserve"> </w:t>
-      </w:r>
-      <w:r>
-        <w:rPr>
-          <w:rFonts w:cs="Times New Roman"/>
-        </w:rPr>
-        <w:t xml:space="preserve">incorrectly </w:t>
-      </w:r>
-      <w:r>
-        <w:rPr>
-          <w:rFonts w:cs="Times New Roman"/>
-        </w:rPr>
-        <w:t xml:space="preserve">gives 1Hen 92:16), given the language of the first things “passing away.” </w:t>
-      </w:r>
-      <w:r>
-        <w:rPr>
-          <w:rFonts w:cs="Times New Roman"/>
-        </w:rPr>
-        <w:t>This phrase is absent in Isaiah, though present in the Aramaic fragments at Qumran (</w:t>
+        <w:t xml:space="preserve"> argues that Isaiah 2:2-5 lies behind John’s interpretation of Isaiah 60. </w:t>
+      </w:r>
+      <w:r>
+        <w:rPr>
+          <w:rFonts w:cs="Times New Roman"/>
+          <w:lang w:val="el-GR"/>
+        </w:rPr>
+        <w:t>περιπατήσουσιν</w:t>
+      </w:r>
+      <w:r>
+        <w:rPr>
+          <w:rFonts w:cs="Times New Roman"/>
+        </w:rPr>
+        <w:t xml:space="preserve">… </w:t>
+      </w:r>
+      <w:r>
+        <w:rPr>
+          <w:rFonts w:cs="Times New Roman"/>
+          <w:lang w:val="el-GR"/>
+        </w:rPr>
+        <w:t>διὰ τοῦ φωτὸς αὐτῆς</w:t>
+      </w:r>
+      <w:r>
+        <w:rPr>
+          <w:rFonts w:cs="Times New Roman"/>
+        </w:rPr>
+        <w:t xml:space="preserve"> makes more sense as a translation of  </w:t>
       </w:r>
       <w:r>
         <w:rPr>
@@ -9315,13 +9723,161 @@
           <w:rtl/>
           <w:lang w:bidi="he-IL"/>
         </w:rPr>
-        <w:t>יעברון</w:t>
-      </w:r>
-      <w:r>
-        <w:rPr>
-          <w:rFonts w:cs="Times New Roman"/>
-        </w:rPr>
-        <w:t xml:space="preserve">). See </w:t>
+        <w:t>באור יהוה</w:t>
+      </w:r>
+      <w:r>
+        <w:rPr>
+          <w:rFonts w:cs="Times New Roman"/>
+          <w:lang w:bidi="he-IL"/>
+        </w:rPr>
+        <w:t xml:space="preserve">  (Isa 2:5) than of  </w:t>
+      </w:r>
+      <w:r>
+        <w:rPr>
+          <w:rFonts w:cs="Times New Roman"/>
+          <w:rtl/>
+          <w:lang w:bidi="he-IL"/>
+        </w:rPr>
+        <w:t>לאורך</w:t>
+      </w:r>
+      <w:r>
+        <w:rPr>
+          <w:rFonts w:cs="Times New Roman"/>
+          <w:lang w:bidi="he-IL"/>
+        </w:rPr>
+        <w:t xml:space="preserve"> </w:t>
+      </w:r>
+      <w:r>
+        <w:rPr>
+          <w:rFonts w:cs="Times New Roman"/>
+          <w:rtl/>
+          <w:lang w:bidi="he-IL"/>
+        </w:rPr>
+        <w:t>והלכו</w:t>
+      </w:r>
+      <w:r>
+        <w:rPr>
+          <w:rFonts w:cs="Times New Roman"/>
+        </w:rPr>
+        <w:t xml:space="preserve"> (Isa 60:3). </w:t>
+      </w:r>
+      <w:r>
+        <w:rPr>
+          <w:rFonts w:cs="Times New Roman"/>
+        </w:rPr>
+        <w:t xml:space="preserve">If </w:t>
+      </w:r>
+      <w:proofErr w:type="spellStart"/>
+      <w:r>
+        <w:rPr>
+          <w:rFonts w:cs="Times New Roman"/>
+        </w:rPr>
+        <w:t>Bauckham</w:t>
+      </w:r>
+      <w:proofErr w:type="spellEnd"/>
+      <w:r>
+        <w:rPr>
+          <w:rFonts w:cs="Times New Roman"/>
+        </w:rPr>
+        <w:t xml:space="preserve"> is correct, then John r</w:t>
+      </w:r>
+      <w:r>
+        <w:rPr>
+          <w:rFonts w:cs="Times New Roman"/>
+        </w:rPr>
+        <w:t>ecall</w:t>
+      </w:r>
+      <w:r>
+        <w:rPr>
+          <w:rFonts w:cs="Times New Roman"/>
+        </w:rPr>
+        <w:t>s</w:t>
+      </w:r>
+      <w:r>
+        <w:rPr>
+          <w:rFonts w:cs="Times New Roman"/>
+        </w:rPr>
+        <w:t xml:space="preserve"> the liturgical procession and the propagation of the Lord’s instruction (2:3)</w:t>
+      </w:r>
+      <w:r>
+        <w:rPr>
+          <w:rFonts w:cs="Times New Roman"/>
+        </w:rPr>
+        <w:t xml:space="preserve"> in addition to the subjugation of the nations by conquest</w:t>
+      </w:r>
+      <w:r>
+        <w:rPr>
+          <w:rFonts w:cs="Times New Roman"/>
+        </w:rPr>
+        <w:t xml:space="preserve">. </w:t>
+      </w:r>
+      <w:r>
+        <w:rPr>
+          <w:rFonts w:cs="Times New Roman"/>
+        </w:rPr>
+        <w:t xml:space="preserve">Perhaps, though Revelation </w:t>
+      </w:r>
+      <w:r>
+        <w:rPr>
+          <w:rFonts w:cs="Times New Roman"/>
+        </w:rPr>
+        <w:t>19 and 20</w:t>
+      </w:r>
+      <w:r>
+        <w:rPr>
+          <w:rFonts w:cs="Times New Roman"/>
+        </w:rPr>
+        <w:t xml:space="preserve"> certainly imply </w:t>
+      </w:r>
+      <w:r>
+        <w:rPr>
+          <w:rFonts w:cs="Times New Roman"/>
+        </w:rPr>
+        <w:t xml:space="preserve">the violence of </w:t>
+      </w:r>
+      <w:r>
+        <w:rPr>
+          <w:rFonts w:cs="Times New Roman"/>
+        </w:rPr>
+        <w:t>God’</w:t>
+      </w:r>
+      <w:r>
+        <w:rPr>
+          <w:rFonts w:cs="Times New Roman"/>
+        </w:rPr>
+        <w:t>s dominion</w:t>
+      </w:r>
+      <w:r>
+        <w:rPr>
+          <w:rFonts w:cs="Times New Roman"/>
+        </w:rPr>
+        <w:t>.</w:t>
+      </w:r>
+      <w:r>
+        <w:rPr>
+          <w:rFonts w:cs="Times New Roman"/>
+        </w:rPr>
+        <w:t xml:space="preserve"> A sword proceeds from Christ’s mouth, not a plowshare (</w:t>
+      </w:r>
+      <w:proofErr w:type="spellStart"/>
+      <w:r>
+        <w:rPr>
+          <w:rFonts w:cs="Times New Roman"/>
+        </w:rPr>
+        <w:t>cf</w:t>
+      </w:r>
+      <w:proofErr w:type="spellEnd"/>
+      <w:r>
+        <w:rPr>
+          <w:rFonts w:cs="Times New Roman"/>
+        </w:rPr>
+        <w:t xml:space="preserve"> 1:16).</w:t>
+      </w:r>
+      <w:r>
+        <w:rPr>
+          <w:rFonts w:cs="Times New Roman"/>
+        </w:rPr>
+        <w:t xml:space="preserve"> </w:t>
       </w:r>
       <w:r>
         <w:rPr>
@@ -9333,7 +9889,7 @@
         <w:rPr>
           <w:rFonts w:cs="Times New Roman"/>
         </w:rPr>
-        <w:instrText xml:space="preserve"> ADDIN ZOTERO_ITEM CSL_CITATION {"citationID":"lS7J0D5f","properties":{"formattedCitation":"{\\rtf J. T. Milik, ed., \\i Books of Enoch: Aramaic Fragments of Qumran Cave 4\\i0{} (Oxford: Oxford University Press, 1976), 199, 269; George W. E. Nickelsburg, \\i 1 Enoch: Chapters 1-36, 81-108\\i0{} (Fortress, 2001), 450.}","plainCitation":"J. T. Milik, ed., Books of Enoch: Aramaic Fragments of Qumran Cave 4 (Oxford: Oxford University Press, 1976), 199, 269; George W. E. Nickelsburg, 1 Enoch: Chapters 1-36, 81-108 (Fortress, 2001), 450."},"citationItems":[{"id":1928,"uris":["http://zotero.org/users/66701/items/2I2I729R"],"uri":["http://zotero.org/users/66701/items/2I2I729R"],"itemData":{"id":1928,"type":"book","title":"Books of Enoch: Aramaic Fragments of Qumran Cave 4","publisher":"Oxford University Press","publisher-place":"Oxford","number-of-pages":"456","source":"Amazon.com","event-place":"Oxford","ISBN":"9780198261612","shortTitle":"Books of Enoch","language":"English","editor":[{"family":"Milik","given":"J. T."}],"issued":{"date-parts":[["1976",8]]}},"locator":"199, 269"},{"id":1932,"uris":["http://zotero.org/users/66701/items/7F4NM4U6"],"uri":["http://zotero.org/users/66701/items/7F4NM4U6"],"itemData":{"id":1932,"type":"book","title":"1 Enoch: Chapters 1-36, 81-108","publisher":"Fortress","number-of-pages":"678","source":"Google Books","abstract":"The first exhaustive commentary on this work since 1773  1 Enoch is one of the most intriguing books in the Pseudepigrapha (Israelite works outside the Hebrew canon). It was originally written in Aramaic and is comprised of several smaller works, incorporating traditions from the three centuries before the Common Era. Employing the name of the ancient patriach Enoch, the Aramaic text was translated into Greek and then into Ethiopic. But as a whole, it is a classic example of revelatory (apocalyptic) literature and an important collection of Jewish literature from the Hellenistic and Roman periods.  This volume represents the culmination of three decades' work on the Book of 1 Enoch for Nickelsburg. He provides detailed commentary on each passage in chapters 1-36 and 81-108, and an introduction to the full work. The introduction includes sections on overviews of each of the smaller collections, texts and manuscripts, literary aspects, worldview and religious thought, the history of ideas and social contexts, usage in later Jewish and Christian literatures, and a survey of the modern study of the book. (Volume 2 will cover chapters 37-80 and will be written by Nickelsburg and James VanderKam.)","ISBN":"9780800660741","shortTitle":"1 Enoch","language":"en","author":[{"family":"Nickelsburg","given":"George W. E."}],"issued":{"date-parts":[["2001"]]}},"locator":"450"}],"schema":"https://github.com/citation-style-language/schema/raw/master/csl-citation.json"} </w:instrText>
+        <w:instrText xml:space="preserve"> ADDIN ZOTERO_ITEM CSL_CITATION {"citationID":"7WR2zBp6","properties":{"formattedCitation":"{\\rtf Bauckham, \\i The Climax of Prophecy\\i0{}, 306\\uc0\\u8211{}17.}","plainCitation":"Bauckham, The Climax of Prophecy, 306–17."},"citationItems":[{"id":137,"uris":["http://zotero.org/users/66701/items/72QZQXZZ"],"uri":["http://zotero.org/users/66701/items/72QZQXZZ"],"itemData":{"id":137,"type":"book","title":"The Climax of Prophecy: Studies on the Book of Revelation","publisher":"T &amp; T Clark","publisher-place":"Edinburgh","source":"EBSCOhost","event-place":"Edinburgh","shortTitle":"The Climax of Prophecy","author":[{"family":"Bauckham","given":"Richard"}],"issued":{"date-parts":[["1993"]]}},"locator":"306-17"}],"schema":"https://github.com/citation-style-language/schema/raw/master/csl-citation.json"} </w:instrText>
       </w:r>
       <w:r>
         <w:rPr>
@@ -9346,7 +9902,7 @@
           <w:rFonts w:cs="Times New Roman"/>
           <w:szCs w:val="24"/>
         </w:rPr>
-        <w:t xml:space="preserve">J. T. Milik, ed., </w:t>
+        <w:t xml:space="preserve">Bauckham, </w:t>
       </w:r>
       <w:r>
         <w:rPr>
@@ -9355,54 +9911,20 @@
           <w:iCs/>
           <w:szCs w:val="24"/>
         </w:rPr>
-        <w:t>Books of Enoch: Aramaic Fragments of Qumran Cave 4</w:t>
+        <w:t>The Climax of Prophecy</w:t>
       </w:r>
       <w:r>
         <w:rPr>
           <w:rFonts w:cs="Times New Roman"/>
           <w:szCs w:val="24"/>
         </w:rPr>
-        <w:t xml:space="preserve"> (Oxford: Oxford University Press, 1976), 199, 269; George W. E. Nickelsburg, </w:t>
-      </w:r>
-      <w:r>
-        <w:rPr>
-          <w:rFonts w:cs="Times New Roman"/>
-          <w:i/>
-          <w:iCs/>
-          <w:szCs w:val="24"/>
-        </w:rPr>
-        <w:t>1 Enoch: Chapters 1-36, 81-108</w:t>
-      </w:r>
-      <w:r>
-        <w:rPr>
-          <w:rFonts w:cs="Times New Roman"/>
-          <w:szCs w:val="24"/>
-        </w:rPr>
-        <w:t xml:space="preserve"> (Fortress, 2001), 450.</w:t>
+        <w:t>, 306–17.</w:t>
       </w:r>
       <w:r>
         <w:rPr>
           <w:rFonts w:cs="Times New Roman"/>
         </w:rPr>
         <w:fldChar w:fldCharType="end"/>
-      </w:r>
-      <w:r>
-        <w:rPr>
-          <w:rFonts w:cs="Times New Roman"/>
-        </w:rPr>
-        <w:t xml:space="preserve"> [CTF: At one point, this section on 21:22-27 was going to address 21:1-4 and parallel pseudepigraphic texts; the reference to 1 Enoch 91:16 is of particular interest here; the ability to see parallel passage synoptically is one advantage of digital editions I have not yet inserted into the paper; I excised this section as I was trying to focus more clearly on allusions and empire</w:t>
-      </w:r>
-      <w:r>
-        <w:rPr>
-          <w:rFonts w:cs="Times New Roman"/>
-        </w:rPr>
-        <w:t xml:space="preserve"> – I could put a speculative parallel to the desolating sacrilege in 17:4, though that isn’t a very strong parallel</w:t>
-      </w:r>
-      <w:r>
-        <w:rPr>
-          <w:rFonts w:cs="Times New Roman"/>
-        </w:rPr>
-        <w:t>]</w:t>
       </w:r>
     </w:p>
   </w:footnote>
@@ -9425,209 +9947,7 @@
         <w:rPr>
           <w:rFonts w:cs="Times New Roman"/>
         </w:rPr>
-        <w:t xml:space="preserve"> </w:t>
-      </w:r>
-      <w:proofErr w:type="spellStart"/>
-      <w:r>
-        <w:rPr>
-          <w:rFonts w:cs="Times New Roman"/>
-        </w:rPr>
-        <w:t>Bauckham</w:t>
-      </w:r>
-      <w:proofErr w:type="spellEnd"/>
-      <w:r>
-        <w:rPr>
-          <w:rFonts w:cs="Times New Roman"/>
-        </w:rPr>
-        <w:t xml:space="preserve"> argues that Isaiah 2:2-5 lies behind John’s interpretation of Isaiah 60. </w:t>
-      </w:r>
-      <w:r>
-        <w:rPr>
-          <w:rFonts w:cs="Times New Roman"/>
-          <w:lang w:val="el-GR"/>
-        </w:rPr>
-        <w:t>περιπατήσουσιν</w:t>
-      </w:r>
-      <w:r>
-        <w:rPr>
-          <w:rFonts w:cs="Times New Roman"/>
-        </w:rPr>
-        <w:t xml:space="preserve">… </w:t>
-      </w:r>
-      <w:r>
-        <w:rPr>
-          <w:rFonts w:cs="Times New Roman"/>
-          <w:lang w:val="el-GR"/>
-        </w:rPr>
-        <w:t>διὰ τοῦ φωτὸς αὐτῆς</w:t>
-      </w:r>
-      <w:r>
-        <w:rPr>
-          <w:rFonts w:cs="Times New Roman"/>
-        </w:rPr>
-        <w:t xml:space="preserve"> makes more sense as a translation of  </w:t>
-      </w:r>
-      <w:r>
-        <w:rPr>
-          <w:rFonts w:cs="Times New Roman"/>
-          <w:rtl/>
-          <w:lang w:bidi="he-IL"/>
-        </w:rPr>
-        <w:t>באור יהוה</w:t>
-      </w:r>
-      <w:r>
-        <w:rPr>
-          <w:rFonts w:cs="Times New Roman"/>
-          <w:lang w:bidi="he-IL"/>
-        </w:rPr>
-        <w:t xml:space="preserve">  (Isa 2:5) than of  </w:t>
-      </w:r>
-      <w:r>
-        <w:rPr>
-          <w:rFonts w:cs="Times New Roman"/>
-          <w:rtl/>
-          <w:lang w:bidi="he-IL"/>
-        </w:rPr>
-        <w:t>לאורך</w:t>
-      </w:r>
-      <w:r>
-        <w:rPr>
-          <w:rFonts w:cs="Times New Roman"/>
-          <w:lang w:bidi="he-IL"/>
-        </w:rPr>
-        <w:t xml:space="preserve"> </w:t>
-      </w:r>
-      <w:r>
-        <w:rPr>
-          <w:rFonts w:cs="Times New Roman"/>
-          <w:rtl/>
-          <w:lang w:bidi="he-IL"/>
-        </w:rPr>
-        <w:t>והלכו</w:t>
-      </w:r>
-      <w:r>
-        <w:rPr>
-          <w:rFonts w:cs="Times New Roman"/>
-        </w:rPr>
-        <w:t xml:space="preserve"> (Isa 60:3). </w:t>
-      </w:r>
-      <w:r>
-        <w:rPr>
-          <w:rFonts w:cs="Times New Roman"/>
-        </w:rPr>
-        <w:t xml:space="preserve">If </w:t>
-      </w:r>
-      <w:proofErr w:type="spellStart"/>
-      <w:r>
-        <w:rPr>
-          <w:rFonts w:cs="Times New Roman"/>
-        </w:rPr>
-        <w:t>Bauckham</w:t>
-      </w:r>
-      <w:proofErr w:type="spellEnd"/>
-      <w:r>
-        <w:rPr>
-          <w:rFonts w:cs="Times New Roman"/>
-        </w:rPr>
-        <w:t xml:space="preserve"> is correct, then John r</w:t>
-      </w:r>
-      <w:r>
-        <w:rPr>
-          <w:rFonts w:cs="Times New Roman"/>
-        </w:rPr>
-        <w:t>ecall</w:t>
-      </w:r>
-      <w:r>
-        <w:rPr>
-          <w:rFonts w:cs="Times New Roman"/>
-        </w:rPr>
-        <w:t>s</w:t>
-      </w:r>
-      <w:r>
-        <w:rPr>
-          <w:rFonts w:cs="Times New Roman"/>
-        </w:rPr>
-        <w:t xml:space="preserve"> the liturgical procession and the propagation of the Lord’s instruction (2:3)</w:t>
-      </w:r>
-      <w:r>
-        <w:rPr>
-          <w:rFonts w:cs="Times New Roman"/>
-        </w:rPr>
-        <w:t xml:space="preserve"> in addition to the subjugation of the nations by conquest</w:t>
-      </w:r>
-      <w:r>
-        <w:rPr>
-          <w:rFonts w:cs="Times New Roman"/>
-        </w:rPr>
-        <w:t xml:space="preserve">. </w:t>
-      </w:r>
-      <w:r>
-        <w:rPr>
-          <w:rFonts w:cs="Times New Roman"/>
-        </w:rPr>
-        <w:t xml:space="preserve">Perhaps, though Revelation </w:t>
-      </w:r>
-      <w:r>
-        <w:rPr>
-          <w:rFonts w:cs="Times New Roman"/>
-        </w:rPr>
-        <w:t>19 and 20</w:t>
-      </w:r>
-      <w:r>
-        <w:rPr>
-          <w:rFonts w:cs="Times New Roman"/>
-        </w:rPr>
-        <w:t xml:space="preserve"> certainly imply </w:t>
-      </w:r>
-      <w:r>
-        <w:rPr>
-          <w:rFonts w:cs="Times New Roman"/>
-        </w:rPr>
-        <w:t xml:space="preserve">the violence of </w:t>
-      </w:r>
-      <w:r>
-        <w:rPr>
-          <w:rFonts w:cs="Times New Roman"/>
-        </w:rPr>
-        <w:t>God’</w:t>
-      </w:r>
-      <w:r>
-        <w:rPr>
-          <w:rFonts w:cs="Times New Roman"/>
-        </w:rPr>
-        <w:t>s dominion</w:t>
-      </w:r>
-      <w:r>
-        <w:rPr>
-          <w:rFonts w:cs="Times New Roman"/>
-        </w:rPr>
-        <w:t>.</w:t>
-      </w:r>
-      <w:r>
-        <w:rPr>
-          <w:rFonts w:cs="Times New Roman"/>
-        </w:rPr>
-        <w:t xml:space="preserve"> A sword proceeds from Christ’s mouth, not a plowshare (</w:t>
-      </w:r>
-      <w:proofErr w:type="spellStart"/>
-      <w:r>
-        <w:rPr>
-          <w:rFonts w:cs="Times New Roman"/>
-        </w:rPr>
-        <w:t>cf</w:t>
-      </w:r>
-      <w:proofErr w:type="spellEnd"/>
-      <w:r>
-        <w:rPr>
-          <w:rFonts w:cs="Times New Roman"/>
-        </w:rPr>
-        <w:t xml:space="preserve"> 1:16).</w:t>
-      </w:r>
-      <w:r>
-        <w:rPr>
-          <w:rFonts w:cs="Times New Roman"/>
-        </w:rPr>
-        <w:t xml:space="preserve"> </w:t>
+        <w:t xml:space="preserve"> See </w:t>
       </w:r>
       <w:r>
         <w:rPr>
@@ -9639,7 +9959,7 @@
         <w:rPr>
           <w:rFonts w:cs="Times New Roman"/>
         </w:rPr>
-        <w:instrText xml:space="preserve"> ADDIN ZOTERO_ITEM CSL_CITATION {"citationID":"7WR2zBp6","properties":{"formattedCitation":"{\\rtf Bauckham, \\i The Climax of Prophecy\\i0{}, 306\\uc0\\u8211{}17.}","plainCitation":"Bauckham, The Climax of Prophecy, 306–17."},"citationItems":[{"id":137,"uris":["http://zotero.org/users/66701/items/72QZQXZZ"],"uri":["http://zotero.org/users/66701/items/72QZQXZZ"],"itemData":{"id":137,"type":"book","title":"The Climax of Prophecy: Studies on the Book of Revelation","publisher":"T &amp; T Clark","publisher-place":"Edinburgh","source":"EBSCOhost","event-place":"Edinburgh","shortTitle":"The Climax of Prophecy","author":[{"family":"Bauckham","given":"Richard"}],"issued":{"date-parts":[["1993"]]}},"locator":"306-17"}],"schema":"https://github.com/citation-style-language/schema/raw/master/csl-citation.json"} </w:instrText>
+        <w:instrText xml:space="preserve"> ADDIN ZOTERO_ITEM CSL_CITATION {"citationID":"MTxrVzEq","properties":{"formattedCitation":"{\\rtf David Vanderhooft, \\i The Neo-Babylonian Empire and Babylon in the Latter Prophets\\i0{} (HSM 59; Atlanta: Scholars Press, 1999), 46n164.}","plainCitation":"David Vanderhooft, The Neo-Babylonian Empire and Babylon in the Latter Prophets (HSM 59; Atlanta: Scholars Press, 1999), 46n164."},"citationItems":[{"id":61,"uris":["http://zotero.org/users/66701/items/4CIRU7V5"],"uri":["http://zotero.org/users/66701/items/4CIRU7V5"],"itemData":{"id":61,"type":"book","title":"The Neo-Babylonian Empire and Babylon in the Latter Prophets","collection-title":"Harvard Semitic Museum Monographs","collection-number":"59","publisher":"Scholars Press","publisher-place":"Atlanta","event-place":"Atlanta","note":"HSM","author":[{"family":"Vanderhooft","given":"David"}],"issued":{"date-parts":[["1999"]]}},"locator":"46n164"}],"schema":"https://github.com/citation-style-language/schema/raw/master/csl-citation.json"} </w:instrText>
       </w:r>
       <w:r>
         <w:rPr>
@@ -9652,7 +9972,7 @@
           <w:rFonts w:cs="Times New Roman"/>
           <w:szCs w:val="24"/>
         </w:rPr>
-        <w:t xml:space="preserve">Bauckham, </w:t>
+        <w:t xml:space="preserve">David Vanderhooft, </w:t>
       </w:r>
       <w:r>
         <w:rPr>
@@ -9661,14 +9981,14 @@
           <w:iCs/>
           <w:szCs w:val="24"/>
         </w:rPr>
-        <w:t>The Climax of Prophecy</w:t>
+        <w:t>The Neo-Babylonian Empire and Babylon in the Latter Prophets</w:t>
       </w:r>
       <w:r>
         <w:rPr>
           <w:rFonts w:cs="Times New Roman"/>
           <w:szCs w:val="24"/>
         </w:rPr>
-        <w:t>, 306–17.</w:t>
+        <w:t xml:space="preserve"> (HSM 59; Atlanta: Scholars Press, 1999), 46n164.</w:t>
       </w:r>
       <w:r>
         <w:rPr>
@@ -9682,76 +10002,6 @@
     <w:p>
       <w:pPr>
         <w:pStyle w:val="FootnoteText"/>
-        <w:rPr>
-          <w:rFonts w:cs="Times New Roman"/>
-        </w:rPr>
-      </w:pPr>
-      <w:r>
-        <w:rPr>
-          <w:rStyle w:val="FootnoteReference"/>
-          <w:rFonts w:cs="Times New Roman"/>
-        </w:rPr>
-        <w:footnoteRef/>
-      </w:r>
-      <w:r>
-        <w:rPr>
-          <w:rFonts w:cs="Times New Roman"/>
-        </w:rPr>
-        <w:t xml:space="preserve"> See </w:t>
-      </w:r>
-      <w:r>
-        <w:rPr>
-          <w:rFonts w:cs="Times New Roman"/>
-        </w:rPr>
-        <w:fldChar w:fldCharType="begin"/>
-      </w:r>
-      <w:r>
-        <w:rPr>
-          <w:rFonts w:cs="Times New Roman"/>
-        </w:rPr>
-        <w:instrText xml:space="preserve"> ADDIN ZOTERO_ITEM CSL_CITATION {"citationID":"MTxrVzEq","properties":{"formattedCitation":"{\\rtf David Vanderhooft, \\i The Neo-Babylonian Empire and Babylon in the Latter Prophets\\i0{} (HSM 59; Atlanta: Scholars Press, 1999), 46n164.}","plainCitation":"David Vanderhooft, The Neo-Babylonian Empire and Babylon in the Latter Prophets (HSM 59; Atlanta: Scholars Press, 1999), 46n164."},"citationItems":[{"id":61,"uris":["http://zotero.org/users/66701/items/4CIRU7V5"],"uri":["http://zotero.org/users/66701/items/4CIRU7V5"],"itemData":{"id":61,"type":"book","title":"The Neo-Babylonian Empire and Babylon in the Latter Prophets","collection-title":"Harvard Semitic Museum Monographs","collection-number":"59","publisher":"Scholars Press","publisher-place":"Atlanta","event-place":"Atlanta","note":"HSM","author":[{"family":"Vanderhooft","given":"David"}],"issued":{"date-parts":[["1999"]]}},"locator":"46n164"}],"schema":"https://github.com/citation-style-language/schema/raw/master/csl-citation.json"} </w:instrText>
-      </w:r>
-      <w:r>
-        <w:rPr>
-          <w:rFonts w:cs="Times New Roman"/>
-        </w:rPr>
-        <w:fldChar w:fldCharType="separate"/>
-      </w:r>
-      <w:r>
-        <w:rPr>
-          <w:rFonts w:cs="Times New Roman"/>
-          <w:szCs w:val="24"/>
-        </w:rPr>
-        <w:t xml:space="preserve">David Vanderhooft, </w:t>
-      </w:r>
-      <w:r>
-        <w:rPr>
-          <w:rFonts w:cs="Times New Roman"/>
-          <w:i/>
-          <w:iCs/>
-          <w:szCs w:val="24"/>
-        </w:rPr>
-        <w:t>The Neo-Babylonian Empire and Babylon in the Latter Prophets</w:t>
-      </w:r>
-      <w:r>
-        <w:rPr>
-          <w:rFonts w:cs="Times New Roman"/>
-          <w:szCs w:val="24"/>
-        </w:rPr>
-        <w:t xml:space="preserve"> (HSM 59; Atlanta: Scholars Press, 1999), 46n164.</w:t>
-      </w:r>
-      <w:r>
-        <w:rPr>
-          <w:rFonts w:cs="Times New Roman"/>
-        </w:rPr>
-        <w:fldChar w:fldCharType="end"/>
-      </w:r>
-    </w:p>
-  </w:footnote>
-  <w:footnote w:id="20">
-    <w:p>
-      <w:pPr>
-        <w:pStyle w:val="FootnoteText"/>
       </w:pPr>
       <w:r>
         <w:rPr>
@@ -9801,9 +10051,6 @@
       </w:r>
       <w:r>
         <w:t xml:space="preserve">15:3; 21:22, 23; 22:1, 3). </w:t>
-      </w:r>
-      <w:r>
-        <w:t xml:space="preserve">Though I’d like to avoid </w:t>
       </w:r>
     </w:p>
   </w:footnote>
@@ -11488,7 +11735,7 @@
 </file>
 
 <file path=customXml/itemProps1.xml><?xml version="1.0" encoding="utf-8"?>
-<ds:datastoreItem xmlns:ds="http://schemas.openxmlformats.org/officeDocument/2006/customXml" ds:itemID="{5A4E14D7-D833-4E7F-8A9D-0EF8EFAA73A2}">
+<ds:datastoreItem xmlns:ds="http://schemas.openxmlformats.org/officeDocument/2006/customXml" ds:itemID="{89F4E14A-8446-4287-893A-EFEAD80D08AE}">
   <ds:schemaRefs>
     <ds:schemaRef ds:uri="http://schemas.openxmlformats.org/officeDocument/2006/bibliography"/>
   </ds:schemaRefs>

</xml_diff>